<commit_message>
Remove uses of the word 'constructor' since that's not a thing
</commit_message>
<xml_diff>
--- a/nostarch/odt/chapter09.docx
+++ b/nostarch/odt/chapter09.docx
@@ -626,8 +626,8 @@
         </w:rPr>
       </w:pPr>
       <w:bookmarkStart w:id="0" w:name="_Toc474426179"/>
-      <w:bookmarkStart w:id="1" w:name="__RefHeading___Toc9537_1341122361"/>
-      <w:bookmarkStart w:id="2" w:name="unrecoverable-errors-with-`panic!`"/>
+      <w:bookmarkStart w:id="1" w:name="unrecoverable-errors-with-`panic!`"/>
+      <w:bookmarkStart w:id="2" w:name="__RefHeading___Toc9537_1341122361"/>
       <w:bookmarkEnd w:id="1"/>
       <w:bookmarkEnd w:id="2"/>
       <w:r>
@@ -688,8 +688,8 @@
         <w:rPr/>
       </w:pPr>
       <w:bookmarkStart w:id="3" w:name="_Toc474426180"/>
-      <w:bookmarkStart w:id="4" w:name="__RefHeading___Toc9539_1341122361"/>
-      <w:bookmarkStart w:id="5" w:name="unwinding"/>
+      <w:bookmarkStart w:id="4" w:name="unwinding"/>
+      <w:bookmarkStart w:id="5" w:name="__RefHeading___Toc9539_1341122361"/>
       <w:bookmarkEnd w:id="4"/>
       <w:bookmarkEnd w:id="5"/>
       <w:commentRangeStart w:id="0"/>
@@ -1306,8 +1306,8 @@
         </w:rPr>
       </w:pPr>
       <w:bookmarkStart w:id="6" w:name="_Toc474426181"/>
-      <w:bookmarkStart w:id="7" w:name="__RefHeading___Toc9541_1341122361"/>
-      <w:bookmarkStart w:id="8" w:name="using-a-`panic!`-backtrace"/>
+      <w:bookmarkStart w:id="7" w:name="using-a-`panic!`-backtrace"/>
+      <w:bookmarkStart w:id="8" w:name="__RefHeading___Toc9541_1341122361"/>
       <w:bookmarkEnd w:id="7"/>
       <w:bookmarkEnd w:id="8"/>
       <w:r>
@@ -2359,8 +2359,8 @@
         </w:rPr>
       </w:pPr>
       <w:bookmarkStart w:id="9" w:name="_Toc474426182"/>
-      <w:bookmarkStart w:id="10" w:name="__RefHeading___Toc9543_1341122361"/>
-      <w:bookmarkStart w:id="11" w:name="recoverable-errors-with-`result`"/>
+      <w:bookmarkStart w:id="10" w:name="recoverable-errors-with-`result`"/>
+      <w:bookmarkStart w:id="11" w:name="__RefHeading___Toc9543_1341122361"/>
       <w:bookmarkEnd w:id="10"/>
       <w:bookmarkEnd w:id="11"/>
       <w:r>
@@ -3871,7 +3871,7 @@
         </w:r>
       </w:del>
       <w:del w:id="158" w:author="Carol Nichols" w:date="2017-02-19T22:05:00Z">
-        <w:bookmarkStart w:id="12" w:name="_GoBack111111111111111111111111111111111111111111111111111111111111111111111111111111111111111111111111111111111111111111111111111111111111111111111111111"/>
+        <w:bookmarkStart w:id="12" w:name="_GoBack111111111111111111111111111111111111111111111111111111111111111111111111111111111111111111111111111111111111111111111111111111111111111111111111111111111111111111111111"/>
         <w:bookmarkEnd w:id="12"/>
         <w:r>
           <w:rPr>
@@ -4082,8 +4082,8 @@
         <w:pStyle w:val="HeadB"/>
         <w:rPr/>
       </w:pPr>
-      <w:bookmarkStart w:id="13" w:name="matching-on-different-errors"/>
-      <w:bookmarkStart w:id="14" w:name="_Toc474426183"/>
+      <w:bookmarkStart w:id="13" w:name="_Toc474426183"/>
+      <w:bookmarkStart w:id="14" w:name="matching-on-different-errors"/>
       <w:bookmarkEnd w:id="13"/>
       <w:bookmarkEnd w:id="14"/>
       <w:r>
@@ -5163,8 +5163,8 @@
         </w:rPr>
       </w:pPr>
       <w:bookmarkStart w:id="15" w:name="_Toc474426184"/>
-      <w:bookmarkStart w:id="16" w:name="__RefHeading___Toc9547_1341122361"/>
-      <w:bookmarkStart w:id="17" w:name="shortcuts-for-panic-on-error:-`unwrap`-a"/>
+      <w:bookmarkStart w:id="16" w:name="shortcuts-for-panic-on-error:-`unwrap`-a"/>
+      <w:bookmarkStart w:id="17" w:name="__RefHeading___Toc9547_1341122361"/>
       <w:bookmarkEnd w:id="16"/>
       <w:bookmarkEnd w:id="17"/>
       <w:r>
@@ -6068,9 +6068,9 @@
           <w:rFonts w:eastAsia="Microsoft YaHei"/>
         </w:rPr>
       </w:pPr>
-      <w:bookmarkStart w:id="18" w:name="__RefHeading___Toc9549_1341122361"/>
+      <w:bookmarkStart w:id="18" w:name="_Toc474426185"/>
       <w:bookmarkStart w:id="19" w:name="propagating-errors"/>
-      <w:bookmarkStart w:id="20" w:name="_Toc474426185"/>
+      <w:bookmarkStart w:id="20" w:name="__RefHeading___Toc9549_1341122361"/>
       <w:bookmarkEnd w:id="18"/>
       <w:bookmarkEnd w:id="19"/>
       <w:bookmarkEnd w:id="20"/>
@@ -7077,8 +7077,8 @@
         </w:rPr>
       </w:pPr>
       <w:bookmarkStart w:id="21" w:name="_Toc474426186"/>
-      <w:bookmarkStart w:id="22" w:name="__RefHeading___Toc9551_1341122361"/>
-      <w:bookmarkStart w:id="23" w:name="a-shortcut-for-propagating-errors:-`?`"/>
+      <w:bookmarkStart w:id="22" w:name="a-shortcut-for-propagating-errors:-`?`"/>
+      <w:bookmarkStart w:id="23" w:name="__RefHeading___Toc9551_1341122361"/>
       <w:bookmarkEnd w:id="22"/>
       <w:bookmarkEnd w:id="23"/>
       <w:r>
@@ -8096,8 +8096,8 @@
         </w:rPr>
       </w:pPr>
       <w:bookmarkStart w:id="24" w:name="_Toc474426187"/>
-      <w:bookmarkStart w:id="25" w:name="__RefHeading___Toc9553_1341122361"/>
-      <w:bookmarkStart w:id="26" w:name="`?`-can-only-be-used-in-functions-that-r"/>
+      <w:bookmarkStart w:id="25" w:name="`?`-can-only-be-used-in-functions-that-r"/>
+      <w:bookmarkStart w:id="26" w:name="__RefHeading___Toc9553_1341122361"/>
       <w:bookmarkEnd w:id="25"/>
       <w:bookmarkEnd w:id="26"/>
       <w:r>
@@ -8679,8 +8679,8 @@
         </w:rPr>
       </w:pPr>
       <w:bookmarkStart w:id="27" w:name="_Toc474426188"/>
-      <w:bookmarkStart w:id="28" w:name="__RefHeading___Toc9555_1341122361"/>
-      <w:bookmarkStart w:id="29" w:name="to-`panic!`-or-not-to-`panic!`"/>
+      <w:bookmarkStart w:id="28" w:name="to-`panic!`-or-not-to-`panic!`"/>
+      <w:bookmarkStart w:id="29" w:name="__RefHeading___Toc9555_1341122361"/>
       <w:bookmarkEnd w:id="28"/>
       <w:bookmarkEnd w:id="29"/>
       <w:r>
@@ -8846,9 +8846,9 @@
           <w:rFonts w:eastAsia="Microsoft YaHei"/>
         </w:rPr>
       </w:pPr>
-      <w:bookmarkStart w:id="30" w:name="__RefHeading___Toc9557_1341122361"/>
+      <w:bookmarkStart w:id="30" w:name="_Toc474426189"/>
       <w:bookmarkStart w:id="31" w:name="examples,-prototype-code,-and-tests:-per"/>
-      <w:bookmarkStart w:id="32" w:name="_Toc474426189"/>
+      <w:bookmarkStart w:id="32" w:name="__RefHeading___Toc9557_1341122361"/>
       <w:bookmarkEnd w:id="30"/>
       <w:bookmarkEnd w:id="31"/>
       <w:bookmarkEnd w:id="32"/>
@@ -9001,9 +9001,9 @@
           <w:rFonts w:eastAsia="Microsoft YaHei"/>
         </w:rPr>
       </w:pPr>
-      <w:bookmarkStart w:id="33" w:name="__RefHeading___Toc9559_1341122361"/>
+      <w:bookmarkStart w:id="33" w:name="_Toc474426190"/>
       <w:bookmarkStart w:id="34" w:name="cases-when-you-have-more-information-tha"/>
-      <w:bookmarkStart w:id="35" w:name="_Toc474426190"/>
+      <w:bookmarkStart w:id="35" w:name="__RefHeading___Toc9559_1341122361"/>
       <w:bookmarkEnd w:id="33"/>
       <w:bookmarkEnd w:id="34"/>
       <w:bookmarkEnd w:id="35"/>
@@ -9290,9 +9290,9 @@
           <w:rFonts w:eastAsia="Microsoft YaHei"/>
         </w:rPr>
       </w:pPr>
-      <w:bookmarkStart w:id="36" w:name="__RefHeading___Toc9561_1341122361"/>
+      <w:bookmarkStart w:id="36" w:name="_Toc474426191"/>
       <w:bookmarkStart w:id="37" w:name="guidelines-for-error-handling"/>
-      <w:bookmarkStart w:id="38" w:name="_Toc474426191"/>
+      <w:bookmarkStart w:id="38" w:name="__RefHeading___Toc9561_1341122361"/>
       <w:bookmarkEnd w:id="36"/>
       <w:bookmarkEnd w:id="37"/>
       <w:bookmarkEnd w:id="38"/>
@@ -9769,9 +9769,9 @@
           <w:rFonts w:eastAsia="Microsoft YaHei"/>
         </w:rPr>
       </w:pPr>
-      <w:bookmarkStart w:id="39" w:name="__RefHeading___Toc9563_1341122361"/>
+      <w:bookmarkStart w:id="39" w:name="_Toc474426192"/>
       <w:bookmarkStart w:id="40" w:name="creating-custom-types-for-validation"/>
-      <w:bookmarkStart w:id="41" w:name="_Toc474426192"/>
+      <w:bookmarkStart w:id="41" w:name="__RefHeading___Toc9563_1341122361"/>
       <w:bookmarkEnd w:id="39"/>
       <w:bookmarkEnd w:id="40"/>
       <w:bookmarkEnd w:id="41"/>
@@ -10153,15 +10153,87 @@
       <w:pPr>
         <w:pStyle w:val="Body"/>
         <w:jc w:val="left"/>
-        <w:rPr>
-          <w:rFonts w:eastAsia="Microsoft YaHei"/>
-        </w:rPr>
-      </w:pPr>
-      <w:r>
-        <w:rPr>
-          <w:rFonts w:eastAsia="Microsoft YaHei"/>
-        </w:rPr>
-        <w:t xml:space="preserve">Instead, we can make a new type and put the validations in the type’s constructor rather than repeating them. That way, it’s safe for functions to use the new type in their signatures and confidently use the values they receive. Listing 9-8 shows one way to define a </w:t>
+        <w:rPr/>
+      </w:pPr>
+      <w:r>
+        <w:rPr>
+          <w:rFonts w:eastAsia="Microsoft YaHei"/>
+        </w:rPr>
+        <w:t xml:space="preserve">Instead, we can make a new type and put the validations in </w:t>
+      </w:r>
+      <w:del w:id="424" w:author="Carol Nichols" w:date="2017-02-20T11:00:00Z">
+        <w:r>
+          <w:rPr>
+            <w:rFonts w:eastAsia="Microsoft YaHei"/>
+          </w:rPr>
+          <w:delText>the</w:delText>
+        </w:r>
+      </w:del>
+      <w:ins w:id="425" w:author="Carol Nichols" w:date="2017-02-20T11:00:00Z">
+        <w:r>
+          <w:rPr>
+            <w:rFonts w:eastAsia="Microsoft YaHei"/>
+          </w:rPr>
+          <w:t>a</w:t>
+        </w:r>
+      </w:ins>
+      <w:ins w:id="426" w:author="Carol Nichols" w:date="2017-02-20T11:01:00Z">
+        <w:r>
+          <w:rPr>
+            <w:rFonts w:eastAsia="Microsoft YaHei"/>
+          </w:rPr>
+          <w:t xml:space="preserve"> function to create an instance of the</w:t>
+        </w:r>
+      </w:ins>
+      <w:r>
+        <w:rPr>
+          <w:rFonts w:eastAsia="Microsoft YaHei"/>
+        </w:rPr>
+        <w:t xml:space="preserve"> type</w:t>
+      </w:r>
+      <w:del w:id="427" w:author="Carol Nichols" w:date="2017-02-20T11:01:00Z">
+        <w:r>
+          <w:rPr>
+            <w:rFonts w:eastAsia="Microsoft YaHei"/>
+          </w:rPr>
+          <w:delText>’s constructor</w:delText>
+        </w:r>
+      </w:del>
+      <w:r>
+        <w:rPr>
+          <w:rFonts w:eastAsia="Microsoft YaHei"/>
+        </w:rPr>
+        <w:t xml:space="preserve"> rather than repeating the</w:t>
+      </w:r>
+      <w:del w:id="428" w:author="Carol Nichols" w:date="2017-02-20T11:01:00Z">
+        <w:r>
+          <w:rPr>
+            <w:rFonts w:eastAsia="Microsoft YaHei"/>
+          </w:rPr>
+          <w:delText>m</w:delText>
+        </w:r>
+      </w:del>
+      <w:ins w:id="429" w:author="Carol Nichols" w:date="2017-02-20T11:01:00Z">
+        <w:r>
+          <w:rPr>
+            <w:rFonts w:eastAsia="Microsoft YaHei"/>
+          </w:rPr>
+          <w:t xml:space="preserve"> </w:t>
+        </w:r>
+      </w:ins>
+      <w:ins w:id="430" w:author="Carol Nichols" w:date="2017-02-20T11:01:00Z">
+        <w:r>
+          <w:rPr>
+            <w:rFonts w:eastAsia="Microsoft YaHei"/>
+          </w:rPr>
+          <w:t>validations everywhere</w:t>
+        </w:r>
+      </w:ins>
+      <w:r>
+        <w:rPr>
+          <w:rFonts w:eastAsia="Microsoft YaHei"/>
+        </w:rPr>
+        <w:t xml:space="preserve">. That way, it’s safe for functions to use the new type in their signatures and confidently use the values they receive. Listing 9-8 shows one way to define a </w:t>
       </w:r>
       <w:r>
         <w:rPr>
@@ -10208,19 +10280,19 @@
         <w:pStyle w:val="CodeA"/>
         <w:rPr/>
       </w:pPr>
-      <w:del w:id="427" w:author="Carol Nichols" w:date="2017-02-19T21:11:00Z">
+      <w:del w:id="434" w:author="Carol Nichols" w:date="2017-02-19T21:11:00Z">
         <w:r>
           <w:rPr/>
           <w:delText xml:space="preserve">  </w:delText>
         </w:r>
       </w:del>
-      <w:del w:id="428" w:author="Carol Nichols" w:date="2017-02-19T21:11:00Z">
+      <w:del w:id="435" w:author="Carol Nichols" w:date="2017-02-19T21:11:00Z">
         <w:r>
           <w:rPr/>
           <w:delText xml:space="preserve">rust struct Guess { value: u32, } impl Guess { pub fn new(value: u32) -&gt; Guess { if value &lt; 1 || value &gt; 100 { panic!("Guess value must be between 1 and 100, got {}.", value); } Guess { value: value, } } pub fn value(&amp;self) -&gt; u32 { self.value } }    </w:delText>
         </w:r>
       </w:del>
-      <w:ins w:id="429" w:author="Carol Nichols" w:date="2017-02-19T21:11:00Z">
+      <w:ins w:id="436" w:author="Carol Nichols" w:date="2017-02-19T21:11:00Z">
         <w:r>
           <w:rPr/>
           <w:t>struct Guess {</w:t>
@@ -10232,13 +10304,13 @@
         <w:pStyle w:val="CodeB"/>
         <w:rPr/>
       </w:pPr>
-      <w:ins w:id="430" w:author="Carol Nichols" w:date="2017-02-19T21:11:00Z">
+      <w:ins w:id="437" w:author="Carol Nichols" w:date="2017-02-19T21:11:00Z">
         <w:r>
           <w:rPr/>
           <w:t xml:space="preserve">    </w:t>
         </w:r>
       </w:ins>
-      <w:ins w:id="431" w:author="Carol Nichols" w:date="2017-02-19T21:11:00Z">
+      <w:ins w:id="438" w:author="Carol Nichols" w:date="2017-02-19T21:11:00Z">
         <w:r>
           <w:rPr/>
           <w:t>value: u32,</w:t>
@@ -10250,7 +10322,7 @@
         <w:pStyle w:val="CodeB"/>
         <w:rPr/>
       </w:pPr>
-      <w:ins w:id="432" w:author="Carol Nichols" w:date="2017-02-19T21:11:00Z">
+      <w:ins w:id="439" w:author="Carol Nichols" w:date="2017-02-19T21:11:00Z">
         <w:r>
           <w:rPr/>
           <w:t>}</w:t>
@@ -10271,7 +10343,7 @@
         <w:pStyle w:val="CodeB"/>
         <w:rPr/>
       </w:pPr>
-      <w:ins w:id="433" w:author="Carol Nichols" w:date="2017-02-19T21:11:00Z">
+      <w:ins w:id="440" w:author="Carol Nichols" w:date="2017-02-19T21:11:00Z">
         <w:r>
           <w:rPr/>
           <w:t>impl Guess {</w:t>
@@ -10283,13 +10355,13 @@
         <w:pStyle w:val="CodeB"/>
         <w:rPr/>
       </w:pPr>
-      <w:ins w:id="434" w:author="Carol Nichols" w:date="2017-02-19T21:11:00Z">
+      <w:ins w:id="441" w:author="Carol Nichols" w:date="2017-02-19T21:11:00Z">
         <w:r>
           <w:rPr/>
           <w:t xml:space="preserve">    </w:t>
         </w:r>
       </w:ins>
-      <w:ins w:id="435" w:author="Carol Nichols" w:date="2017-02-19T21:11:00Z">
+      <w:ins w:id="442" w:author="Carol Nichols" w:date="2017-02-19T21:11:00Z">
         <w:r>
           <w:rPr/>
           <w:t>pub fn new(value: u32) -&gt; Guess {</w:t>
@@ -10301,13 +10373,13 @@
         <w:pStyle w:val="CodeB"/>
         <w:rPr/>
       </w:pPr>
-      <w:ins w:id="436" w:author="Carol Nichols" w:date="2017-02-19T21:11:00Z">
+      <w:ins w:id="443" w:author="Carol Nichols" w:date="2017-02-19T21:11:00Z">
         <w:r>
           <w:rPr/>
           <w:t xml:space="preserve">        </w:t>
         </w:r>
       </w:ins>
-      <w:ins w:id="437" w:author="Carol Nichols" w:date="2017-02-19T21:11:00Z">
+      <w:ins w:id="444" w:author="Carol Nichols" w:date="2017-02-19T21:11:00Z">
         <w:r>
           <w:rPr/>
           <w:t>if value &lt; 1 || value &gt; 100 {</w:t>
@@ -10319,13 +10391,13 @@
         <w:pStyle w:val="CodeB"/>
         <w:rPr/>
       </w:pPr>
-      <w:ins w:id="438" w:author="Carol Nichols" w:date="2017-02-19T21:11:00Z">
+      <w:ins w:id="445" w:author="Carol Nichols" w:date="2017-02-19T21:11:00Z">
         <w:r>
           <w:rPr/>
           <w:t xml:space="preserve">            </w:t>
         </w:r>
       </w:ins>
-      <w:ins w:id="439" w:author="Carol Nichols" w:date="2017-02-19T21:11:00Z">
+      <w:ins w:id="446" w:author="Carol Nichols" w:date="2017-02-19T21:11:00Z">
         <w:r>
           <w:rPr/>
           <w:t>panic!("Guess value must be between 1 and 100, got {}.", value);</w:t>
@@ -10337,13 +10409,13 @@
         <w:pStyle w:val="CodeB"/>
         <w:rPr/>
       </w:pPr>
-      <w:ins w:id="440" w:author="Carol Nichols" w:date="2017-02-19T21:11:00Z">
+      <w:ins w:id="447" w:author="Carol Nichols" w:date="2017-02-19T21:11:00Z">
         <w:r>
           <w:rPr/>
           <w:t xml:space="preserve">        </w:t>
         </w:r>
       </w:ins>
-      <w:ins w:id="441" w:author="Carol Nichols" w:date="2017-02-19T21:11:00Z">
+      <w:ins w:id="448" w:author="Carol Nichols" w:date="2017-02-19T21:11:00Z">
         <w:r>
           <w:rPr/>
           <w:t>}</w:t>
@@ -10364,13 +10436,13 @@
         <w:pStyle w:val="CodeB"/>
         <w:rPr/>
       </w:pPr>
-      <w:ins w:id="442" w:author="Carol Nichols" w:date="2017-02-19T21:11:00Z">
+      <w:ins w:id="449" w:author="Carol Nichols" w:date="2017-02-19T21:11:00Z">
         <w:r>
           <w:rPr/>
           <w:t xml:space="preserve">        </w:t>
         </w:r>
       </w:ins>
-      <w:ins w:id="443" w:author="Carol Nichols" w:date="2017-02-19T21:11:00Z">
+      <w:ins w:id="450" w:author="Carol Nichols" w:date="2017-02-19T21:11:00Z">
         <w:r>
           <w:rPr/>
           <w:t>Guess {</w:t>
@@ -10382,13 +10454,13 @@
         <w:pStyle w:val="CodeB"/>
         <w:rPr/>
       </w:pPr>
-      <w:ins w:id="444" w:author="Carol Nichols" w:date="2017-02-19T21:11:00Z">
+      <w:ins w:id="451" w:author="Carol Nichols" w:date="2017-02-19T21:11:00Z">
         <w:r>
           <w:rPr/>
           <w:t xml:space="preserve">            </w:t>
         </w:r>
       </w:ins>
-      <w:ins w:id="445" w:author="Carol Nichols" w:date="2017-02-19T21:11:00Z">
+      <w:ins w:id="452" w:author="Carol Nichols" w:date="2017-02-19T21:11:00Z">
         <w:r>
           <w:rPr/>
           <w:t>value: value,</w:t>
@@ -10400,13 +10472,13 @@
         <w:pStyle w:val="CodeB"/>
         <w:rPr/>
       </w:pPr>
-      <w:ins w:id="446" w:author="Carol Nichols" w:date="2017-02-19T21:11:00Z">
+      <w:ins w:id="453" w:author="Carol Nichols" w:date="2017-02-19T21:11:00Z">
         <w:r>
           <w:rPr/>
           <w:t xml:space="preserve">        </w:t>
         </w:r>
       </w:ins>
-      <w:ins w:id="447" w:author="Carol Nichols" w:date="2017-02-19T21:11:00Z">
+      <w:ins w:id="454" w:author="Carol Nichols" w:date="2017-02-19T21:11:00Z">
         <w:r>
           <w:rPr/>
           <w:t>}</w:t>
@@ -10418,13 +10490,13 @@
         <w:pStyle w:val="CodeB"/>
         <w:rPr/>
       </w:pPr>
-      <w:ins w:id="448" w:author="Carol Nichols" w:date="2017-02-19T21:11:00Z">
+      <w:ins w:id="455" w:author="Carol Nichols" w:date="2017-02-19T21:11:00Z">
         <w:r>
           <w:rPr/>
           <w:t xml:space="preserve">    </w:t>
         </w:r>
       </w:ins>
-      <w:ins w:id="449" w:author="Carol Nichols" w:date="2017-02-19T21:11:00Z">
+      <w:ins w:id="456" w:author="Carol Nichols" w:date="2017-02-19T21:11:00Z">
         <w:r>
           <w:rPr/>
           <w:t>}</w:t>
@@ -10445,13 +10517,13 @@
         <w:pStyle w:val="CodeB"/>
         <w:rPr/>
       </w:pPr>
-      <w:ins w:id="450" w:author="Carol Nichols" w:date="2017-02-19T21:11:00Z">
+      <w:ins w:id="457" w:author="Carol Nichols" w:date="2017-02-19T21:11:00Z">
         <w:r>
           <w:rPr/>
           <w:t xml:space="preserve">    </w:t>
         </w:r>
       </w:ins>
-      <w:ins w:id="451" w:author="Carol Nichols" w:date="2017-02-19T21:11:00Z">
+      <w:ins w:id="458" w:author="Carol Nichols" w:date="2017-02-19T21:11:00Z">
         <w:r>
           <w:rPr/>
           <w:t>pub fn value(&amp;self) -&gt; u32 {</w:t>
@@ -10463,13 +10535,13 @@
         <w:pStyle w:val="CodeB"/>
         <w:rPr/>
       </w:pPr>
-      <w:ins w:id="452" w:author="Carol Nichols" w:date="2017-02-19T21:11:00Z">
+      <w:ins w:id="459" w:author="Carol Nichols" w:date="2017-02-19T21:11:00Z">
         <w:r>
           <w:rPr/>
           <w:t xml:space="preserve">        </w:t>
         </w:r>
       </w:ins>
-      <w:ins w:id="453" w:author="Carol Nichols" w:date="2017-02-19T21:11:00Z">
+      <w:ins w:id="460" w:author="Carol Nichols" w:date="2017-02-19T21:11:00Z">
         <w:r>
           <w:rPr/>
           <w:t>self.value</w:t>
@@ -10481,13 +10553,13 @@
         <w:pStyle w:val="CodeB"/>
         <w:rPr/>
       </w:pPr>
-      <w:ins w:id="454" w:author="Carol Nichols" w:date="2017-02-19T21:11:00Z">
+      <w:ins w:id="461" w:author="Carol Nichols" w:date="2017-02-19T21:11:00Z">
         <w:r>
           <w:rPr/>
           <w:t xml:space="preserve">    </w:t>
         </w:r>
       </w:ins>
-      <w:ins w:id="455" w:author="Carol Nichols" w:date="2017-02-19T21:11:00Z">
+      <w:ins w:id="462" w:author="Carol Nichols" w:date="2017-02-19T21:11:00Z">
         <w:r>
           <w:rPr/>
           <w:t>}</w:t>
@@ -10499,7 +10571,7 @@
         <w:pStyle w:val="CodeC"/>
         <w:rPr/>
       </w:pPr>
-      <w:ins w:id="456" w:author="Carol Nichols" w:date="2017-02-19T21:11:00Z">
+      <w:ins w:id="463" w:author="Carol Nichols" w:date="2017-02-19T21:11:00Z">
         <w:r>
           <w:rPr/>
           <w:t>}</w:t>
@@ -10526,7 +10598,7 @@
         <w:rPr/>
         <w:t xml:space="preserve"> type that will only continue with values between 1 and 100</w:t>
       </w:r>
-      <w:del w:id="457" w:author="Carol Nichols" w:date="2017-02-19T21:11:00Z">
+      <w:del w:id="464" w:author="Carol Nichols" w:date="2017-02-19T21:11:00Z">
         <w:r>
           <w:rPr/>
           <w:delText xml:space="preserve">   </w:delText>
@@ -10621,7 +10693,37 @@
         <w:rPr>
           <w:rFonts w:eastAsia="Microsoft YaHei"/>
         </w:rPr>
-        <w:t xml:space="preserve"> that is a constructor of </w:t>
+        <w:t xml:space="preserve"> that </w:t>
+      </w:r>
+      <w:del w:id="468" w:author="Carol Nichols" w:date="2017-02-20T11:01:00Z">
+        <w:r>
+          <w:rPr>
+            <w:rFonts w:eastAsia="Microsoft YaHei"/>
+          </w:rPr>
+          <w:delText>i</w:delText>
+        </w:r>
+      </w:del>
+      <w:del w:id="469" w:author="Carol Nichols" w:date="2017-02-20T11:01:00Z">
+        <w:r>
+          <w:rPr>
+            <w:rFonts w:eastAsia="Microsoft YaHei"/>
+          </w:rPr>
+          <w:delText>s a constructor</w:delText>
+        </w:r>
+      </w:del>
+      <w:ins w:id="470" w:author="Carol Nichols" w:date="2017-02-20T11:01:00Z">
+        <w:r>
+          <w:rPr>
+            <w:rFonts w:eastAsia="Microsoft YaHei"/>
+          </w:rPr>
+          <w:t>creates instances</w:t>
+        </w:r>
+      </w:ins>
+      <w:r>
+        <w:rPr>
+          <w:rFonts w:eastAsia="Microsoft YaHei"/>
+        </w:rPr>
+        <w:t xml:space="preserve"> of </w:t>
       </w:r>
       <w:r>
         <w:rPr>
@@ -10648,7 +10750,7 @@
         </w:rPr>
         <w:t xml:space="preserve"> function </w:t>
       </w:r>
-      <w:del w:id="462" w:author="Carol Nichols" w:date="2017-02-19T17:00:00Z">
+      <w:del w:id="472" w:author="Carol Nichols" w:date="2017-02-19T17:00:00Z">
         <w:r>
           <w:rPr>
             <w:rFonts w:eastAsia="Microsoft YaHei"/>
@@ -10656,7 +10758,7 @@
           <w:delText>takes</w:delText>
         </w:r>
       </w:del>
-      <w:ins w:id="463" w:author="Carol Nichols" w:date="2017-02-19T17:00:00Z">
+      <w:ins w:id="473" w:author="Carol Nichols" w:date="2017-02-19T17:00:00Z">
         <w:r>
           <w:rPr>
             <w:rFonts w:eastAsia="Microsoft YaHei"/>
@@ -10670,7 +10772,7 @@
         </w:rPr>
         <w:t xml:space="preserve"> one </w:t>
       </w:r>
-      <w:del w:id="464" w:author="Carol Nichols" w:date="2017-02-19T17:02:00Z">
+      <w:del w:id="474" w:author="Carol Nichols" w:date="2017-02-19T17:02:00Z">
         <w:r>
           <w:rPr>
             <w:rFonts w:eastAsia="Microsoft YaHei"/>
@@ -10678,7 +10780,7 @@
           <w:delText>argument</w:delText>
         </w:r>
       </w:del>
-      <w:ins w:id="465" w:author="Carol Nichols" w:date="2017-02-19T17:02:00Z">
+      <w:ins w:id="475" w:author="Carol Nichols" w:date="2017-02-19T17:02:00Z">
         <w:r>
           <w:rPr>
             <w:rFonts w:eastAsia="Microsoft YaHei"/>
@@ -10718,7 +10820,7 @@
         </w:rPr>
         <w:t xml:space="preserve"> and </w:t>
       </w:r>
-      <w:ins w:id="468" w:author="Carol Nichols" w:date="2017-02-19T17:08:00Z">
+      <w:ins w:id="478" w:author="Carol Nichols" w:date="2017-02-19T17:08:00Z">
         <w:r>
           <w:rPr>
             <w:rFonts w:eastAsia="Microsoft YaHei"/>
@@ -10732,7 +10834,7 @@
         </w:rPr>
         <w:t>return</w:t>
       </w:r>
-      <w:del w:id="469" w:author="Carol Nichols" w:date="2017-02-19T17:08:00Z">
+      <w:del w:id="479" w:author="Carol Nichols" w:date="2017-02-19T17:08:00Z">
         <w:r>
           <w:rPr>
             <w:rFonts w:eastAsia="Microsoft YaHei"/>
@@ -10771,7 +10873,7 @@
         </w:rPr>
         <w:t xml:space="preserve"> function tests</w:t>
       </w:r>
-      <w:del w:id="471" w:author="Carol Nichols" w:date="2017-02-19T21:13:00Z">
+      <w:del w:id="481" w:author="Carol Nichols" w:date="2017-02-19T21:13:00Z">
         <w:r>
           <w:rPr>
             <w:rFonts w:eastAsia="Microsoft YaHei"/>
@@ -10792,7 +10894,7 @@
         </w:rPr>
         <w:t>value</w:t>
       </w:r>
-      <w:del w:id="473" w:author="Carol Nichols" w:date="2017-02-19T21:13:00Z">
+      <w:del w:id="483" w:author="Carol Nichols" w:date="2017-02-19T21:13:00Z">
         <w:r>
           <w:rPr>
             <w:rStyle w:val="Literal"/>
@@ -10944,7 +11046,7 @@
         </w:rPr>
         <w:t xml:space="preserve"> </w:t>
       </w:r>
-      <w:del w:id="479" w:author="Carol Nichols" w:date="2017-02-19T17:12:00Z">
+      <w:del w:id="489" w:author="Carol Nichols" w:date="2017-02-19T17:12:00Z">
         <w:r>
           <w:rPr>
             <w:rFonts w:eastAsia="Microsoft YaHei"/>
@@ -10952,7 +11054,7 @@
           <w:delText>argument</w:delText>
         </w:r>
       </w:del>
-      <w:ins w:id="480" w:author="Carol Nichols" w:date="2017-02-19T17:12:00Z">
+      <w:ins w:id="490" w:author="Carol Nichols" w:date="2017-02-19T17:12:00Z">
         <w:r>
           <w:rPr>
             <w:rFonts w:eastAsia="Microsoft YaHei"/>
@@ -10960,7 +11062,7 @@
           <w:t>parameter</w:t>
         </w:r>
       </w:ins>
-      <w:del w:id="481" w:author="Carol Nichols" w:date="2017-02-19T21:14:00Z">
+      <w:del w:id="491" w:author="Carol Nichols" w:date="2017-02-19T21:14:00Z">
         <w:r>
           <w:rPr>
             <w:rFonts w:eastAsia="Microsoft YaHei"/>
@@ -11044,7 +11146,7 @@
         </w:rPr>
         <w:t xml:space="preserve">, doesn’t </w:t>
       </w:r>
-      <w:del w:id="484" w:author="Carol Nichols" w:date="2017-02-19T17:12:00Z">
+      <w:del w:id="494" w:author="Carol Nichols" w:date="2017-02-19T17:12:00Z">
         <w:r>
           <w:rPr>
             <w:rFonts w:eastAsia="Microsoft YaHei"/>
@@ -11052,7 +11154,7 @@
           <w:delText>take</w:delText>
         </w:r>
       </w:del>
-      <w:ins w:id="485" w:author="Carol Nichols" w:date="2017-02-19T17:12:00Z">
+      <w:ins w:id="495" w:author="Carol Nichols" w:date="2017-02-19T17:12:00Z">
         <w:r>
           <w:rPr>
             <w:rFonts w:eastAsia="Microsoft YaHei"/>
@@ -11066,7 +11168,7 @@
         </w:rPr>
         <w:t xml:space="preserve"> any other </w:t>
       </w:r>
-      <w:del w:id="486" w:author="Carol Nichols" w:date="2017-02-19T17:13:00Z">
+      <w:del w:id="496" w:author="Carol Nichols" w:date="2017-02-19T17:13:00Z">
         <w:r>
           <w:rPr>
             <w:rFonts w:eastAsia="Microsoft YaHei"/>
@@ -11074,7 +11176,7 @@
           <w:delText>arguments</w:delText>
         </w:r>
       </w:del>
-      <w:ins w:id="487" w:author="Carol Nichols" w:date="2017-02-19T17:13:00Z">
+      <w:ins w:id="497" w:author="Carol Nichols" w:date="2017-02-19T17:13:00Z">
         <w:r>
           <w:rPr>
             <w:rFonts w:eastAsia="Microsoft YaHei"/>
@@ -11198,11 +11300,29 @@
         </w:rPr>
         <w:t>Guess::new</w:t>
       </w:r>
-      <w:r>
-        <w:rPr>
-          <w:rFonts w:eastAsia="Microsoft YaHei"/>
-        </w:rPr>
-        <w:t xml:space="preserve"> constructor function to create an instance of </w:t>
+      <w:del w:id="504" w:author="Carol Nichols" w:date="2017-02-20T11:01:00Z">
+        <w:r>
+          <w:rPr>
+            <w:rStyle w:val="Literal"/>
+            <w:rFonts w:eastAsia="Microsoft YaHei"/>
+          </w:rPr>
+          <w:delText xml:space="preserve"> </w:delText>
+        </w:r>
+      </w:del>
+      <w:del w:id="505" w:author="Carol Nichols" w:date="2017-02-20T11:01:00Z">
+        <w:r>
+          <w:rPr>
+            <w:rStyle w:val="Literal"/>
+            <w:rFonts w:eastAsia="Microsoft YaHei"/>
+          </w:rPr>
+          <w:delText>constructor</w:delText>
+        </w:r>
+      </w:del>
+      <w:r>
+        <w:rPr>
+          <w:rFonts w:eastAsia="Microsoft YaHei"/>
+        </w:rPr>
+        <w:t xml:space="preserve"> function to create an instance of </w:t>
       </w:r>
       <w:r>
         <w:rPr>
@@ -11239,7 +11359,38 @@
         <w:rPr>
           <w:rFonts w:eastAsia="Microsoft YaHei"/>
         </w:rPr>
-        <w:t xml:space="preserve"> that hasn’t been checked by the conditions in the constructor.</w:t>
+        <w:t xml:space="preserve"> that hasn’t been checked by the conditions in the </w:t>
+      </w:r>
+      <w:del w:id="507" w:author="Carol Nichols" w:date="2017-02-20T11:02:00Z">
+        <w:r>
+          <w:rPr>
+            <w:rFonts w:eastAsia="Microsoft YaHei"/>
+          </w:rPr>
+          <w:delText>constructor</w:delText>
+        </w:r>
+      </w:del>
+      <w:ins w:id="508" w:author="Carol Nichols" w:date="2017-02-20T11:02:00Z">
+        <w:r>
+          <w:rPr>
+            <w:rStyle w:val="Literal"/>
+            <w:rFonts w:eastAsia="Microsoft YaHei"/>
+          </w:rPr>
+          <w:t>Guess::new</w:t>
+        </w:r>
+      </w:ins>
+      <w:ins w:id="509" w:author="Carol Nichols" w:date="2017-02-20T11:02:00Z">
+        <w:r>
+          <w:rPr>
+            <w:rFonts w:eastAsia="Microsoft YaHei"/>
+          </w:rPr>
+          <w:t xml:space="preserve"> function</w:t>
+        </w:r>
+      </w:ins>
+      <w:r>
+        <w:rPr>
+          <w:rFonts w:eastAsia="Microsoft YaHei"/>
+        </w:rPr>
+        <w:t>.</w:t>
       </w:r>
     </w:p>
     <w:p>
@@ -11254,7 +11405,7 @@
         </w:rPr>
         <w:t xml:space="preserve">A function that </w:t>
       </w:r>
-      <w:del w:id="495" w:author="Carol Nichols" w:date="2017-02-19T17:13:00Z">
+      <w:del w:id="510" w:author="Carol Nichols" w:date="2017-02-19T17:13:00Z">
         <w:r>
           <w:rPr>
             <w:rFonts w:eastAsia="Microsoft YaHei"/>
@@ -11262,7 +11413,7 @@
           <w:delText>takes as an argument</w:delText>
         </w:r>
       </w:del>
-      <w:ins w:id="496" w:author="Carol Nichols" w:date="2017-02-19T17:13:00Z">
+      <w:ins w:id="511" w:author="Carol Nichols" w:date="2017-02-19T17:13:00Z">
         <w:r>
           <w:rPr>
             <w:rFonts w:eastAsia="Microsoft YaHei"/>
@@ -11276,7 +11427,7 @@
         </w:rPr>
         <w:t xml:space="preserve"> or returns only numbers between 1 and 100 could then declare in its signature that it takes</w:t>
       </w:r>
-      <w:ins w:id="497" w:author="Carol Nichols" w:date="2017-02-19T17:13:00Z">
+      <w:ins w:id="512" w:author="Carol Nichols" w:date="2017-02-19T17:13:00Z">
         <w:r>
           <w:rPr>
             <w:rFonts w:eastAsia="Microsoft YaHei"/>
@@ -11326,9 +11477,9 @@
           <w:szCs w:val="36"/>
         </w:rPr>
       </w:pPr>
-      <w:bookmarkStart w:id="42" w:name="__RefHeading___Toc9565_1341122361"/>
+      <w:bookmarkStart w:id="42" w:name="_Toc474426193"/>
       <w:bookmarkStart w:id="43" w:name="summary"/>
-      <w:bookmarkStart w:id="44" w:name="_Toc474426193"/>
+      <w:bookmarkStart w:id="44" w:name="__RefHeading___Toc9565_1341122361"/>
       <w:bookmarkEnd w:id="42"/>
       <w:bookmarkEnd w:id="43"/>
       <w:bookmarkEnd w:id="44"/>

</xml_diff>

<commit_message>
Add to the dictionary, use one hash the dictionary likes
Also mention that the backtrace output is similar to what you might see,
not exactly
</commit_message>
<xml_diff>
--- a/nostarch/odt/chapter09.docx
+++ b/nostarch/odt/chapter09.docx
@@ -626,8 +626,8 @@
         </w:rPr>
       </w:pPr>
       <w:bookmarkStart w:id="0" w:name="_Toc474426179"/>
-      <w:bookmarkStart w:id="1" w:name="unrecoverable-errors-with-`panic!`"/>
-      <w:bookmarkStart w:id="2" w:name="__RefHeading___Toc9537_1341122361"/>
+      <w:bookmarkStart w:id="1" w:name="__RefHeading___Toc9537_1341122361"/>
+      <w:bookmarkStart w:id="2" w:name="unrecoverable-errors-with-`panic!`"/>
       <w:bookmarkEnd w:id="1"/>
       <w:bookmarkEnd w:id="2"/>
       <w:r>
@@ -688,8 +688,8 @@
         <w:rPr/>
       </w:pPr>
       <w:bookmarkStart w:id="3" w:name="_Toc474426180"/>
-      <w:bookmarkStart w:id="4" w:name="unwinding"/>
-      <w:bookmarkStart w:id="5" w:name="__RefHeading___Toc9539_1341122361"/>
+      <w:bookmarkStart w:id="4" w:name="__RefHeading___Toc9539_1341122361"/>
+      <w:bookmarkStart w:id="5" w:name="unwinding"/>
       <w:bookmarkEnd w:id="4"/>
       <w:bookmarkEnd w:id="5"/>
       <w:commentRangeStart w:id="0"/>
@@ -1306,8 +1306,8 @@
         </w:rPr>
       </w:pPr>
       <w:bookmarkStart w:id="6" w:name="_Toc474426181"/>
-      <w:bookmarkStart w:id="7" w:name="using-a-`panic!`-backtrace"/>
-      <w:bookmarkStart w:id="8" w:name="__RefHeading___Toc9541_1341122361"/>
+      <w:bookmarkStart w:id="7" w:name="__RefHeading___Toc9541_1341122361"/>
+      <w:bookmarkStart w:id="8" w:name="using-a-`panic!`-backtrace"/>
       <w:bookmarkEnd w:id="7"/>
       <w:bookmarkEnd w:id="8"/>
       <w:r>
@@ -1828,9 +1828,7 @@
       <w:pPr>
         <w:pStyle w:val="Body"/>
         <w:jc w:val="left"/>
-        <w:rPr>
-          <w:rFonts w:eastAsia="Microsoft YaHei"/>
-        </w:rPr>
+        <w:rPr/>
       </w:pPr>
       <w:r>
         <w:rPr>
@@ -1858,7 +1856,43 @@
         <w:rPr>
           <w:rFonts w:eastAsia="Microsoft YaHei"/>
         </w:rPr>
-        <w:t xml:space="preserve"> environment variable to get a backtrace of exactly what happened to cause the error. Let’s try that. Listing 9-1 shows the output:</w:t>
+        <w:t xml:space="preserve"> environment variable to get a backtrace of exactly what happened to cause the error. Let’s try that. Listing 9-1 shows</w:t>
+      </w:r>
+      <w:del w:id="51" w:author="Carol Nichols" w:date="2017-02-20T12:12:00Z">
+        <w:r>
+          <w:rPr>
+            <w:rFonts w:eastAsia="Microsoft YaHei"/>
+          </w:rPr>
+          <w:delText xml:space="preserve"> the</w:delText>
+        </w:r>
+      </w:del>
+      <w:r>
+        <w:rPr>
+          <w:rFonts w:eastAsia="Microsoft YaHei"/>
+        </w:rPr>
+        <w:t xml:space="preserve"> output</w:t>
+      </w:r>
+      <w:ins w:id="52" w:author="Carol Nichols" w:date="2017-02-20T12:12:00Z">
+        <w:r>
+          <w:rPr>
+            <w:rFonts w:eastAsia="Microsoft YaHei"/>
+          </w:rPr>
+          <w:t xml:space="preserve"> </w:t>
+        </w:r>
+      </w:ins>
+      <w:ins w:id="53" w:author="Carol Nichols" w:date="2017-02-20T12:12:00Z">
+        <w:r>
+          <w:rPr>
+            <w:rFonts w:eastAsia="Microsoft YaHei"/>
+          </w:rPr>
+          <w:t>similar to what you'll see</w:t>
+        </w:r>
+      </w:ins>
+      <w:r>
+        <w:rPr>
+          <w:rFonts w:eastAsia="Microsoft YaHei"/>
+        </w:rPr>
+        <w:t>:</w:t>
       </w:r>
     </w:p>
     <w:p>
@@ -1866,13 +1900,13 @@
         <w:pStyle w:val="CodeA"/>
         <w:rPr/>
       </w:pPr>
-      <w:del w:id="51" w:author="Carol Nichols" w:date="2017-02-19T17:41:00Z">
+      <w:del w:id="54" w:author="Carol Nichols" w:date="2017-02-19T17:41:00Z">
         <w:r>
           <w:rPr/>
           <w:delText xml:space="preserve">  </w:delText>
         </w:r>
       </w:del>
-      <w:del w:id="52" w:author="Carol Nichols" w:date="2017-02-19T17:41:00Z">
+      <w:del w:id="55" w:author="Carol Nichols" w:date="2017-02-19T17:41:00Z">
         <w:r>
           <w:rPr/>
           <w:delText xml:space="preserve">text </w:delText>
@@ -1888,7 +1922,7 @@
         <w:pStyle w:val="CodeB"/>
         <w:rPr/>
       </w:pPr>
-      <w:ins w:id="53" w:author="Carol Nichols" w:date="2017-02-19T17:41:00Z">
+      <w:ins w:id="56" w:author="Carol Nichols" w:date="2017-02-19T17:41:00Z">
         <w:r>
           <w:rPr/>
           <w:t xml:space="preserve">    </w:t>
@@ -1904,7 +1938,7 @@
         <w:pStyle w:val="CodeB"/>
         <w:rPr/>
       </w:pPr>
-      <w:ins w:id="54" w:author="Carol Nichols" w:date="2017-02-19T17:41:00Z">
+      <w:ins w:id="57" w:author="Carol Nichols" w:date="2017-02-19T17:41:00Z">
         <w:r>
           <w:rPr/>
           <w:t xml:space="preserve">    </w:t>
@@ -1918,7 +1952,7 @@
         <w:rPr/>
         <w:commentReference w:id="11"/>
       </w:r>
-      <w:ins w:id="55" w:author="Carol Nichols" w:date="2017-02-19T22:02:00Z">
+      <w:ins w:id="58" w:author="Carol Nichols" w:date="2017-02-19T22:02:00Z">
         <w:r>
           <w:rPr/>
           <w:t xml:space="preserve"> </w:t>
@@ -1934,7 +1968,7 @@
         <w:pStyle w:val="CodeB"/>
         <w:rPr/>
       </w:pPr>
-      <w:del w:id="56" w:author="Carol Nichols" w:date="2017-02-19T17:42:00Z">
+      <w:del w:id="59" w:author="Carol Nichols" w:date="2017-02-19T17:42:00Z">
         <w:r>
           <w:rPr/>
           <w:delText xml:space="preserve">thread 'main' panicked at 'index out of bounds: the len is 3 but the index is 100', </w:delText>
@@ -1948,7 +1982,7 @@
         <w:rPr/>
         <w:commentReference w:id="13"/>
       </w:r>
-      <w:del w:id="57" w:author="Carol Nichols" w:date="2017-02-19T17:42:00Z">
+      <w:del w:id="60" w:author="Carol Nichols" w:date="2017-02-19T17:42:00Z">
         <w:r>
           <w:rPr/>
           <w:delText xml:space="preserve">../src/libcollections/vec.rs:1265 stack backtrace: 1: 0x560956150ae9 - std::sys::backtrace::tracing::imp::write::h482d45d91246faa2 2: 0x56095615345c - std::panicking::default_hook::_{{closure}}::h89158f66286b674e 3: 0x56095615291e - std::panicking::default_hook::h9e30d428ee3b0c43 4: 0x560956152f88 - std::panicking::rust_panic_with_hook::h2224f33fb7bf2f4c 5: 0x560956152e22 - std::panicking::begin_panic::hcb11a4dc6d779ae5 6: 0x560956152d50 - std::panicking::begin_panic_fmt::h310416c62f3935b3 7: 0x560956152cd1 - rust_begin_unwind 8: 0x560956188a2f - core::panicking::panic_fmt::hc5789f4e80194729 9: 0x5609561889d3 - core::panicking::panic_bounds_check::hb2d969c3cc11ed08 10: 0x56095614c075 - _&lt;collections..vec..Vec&lt;T&gt; as core..ops..Index&lt;usize&gt;&gt;::index::hb9f10d3dadbe8101 at ../src/libcollections/vec.rs:1265 11: 0x56095614c134 - panic::main::h2d7d3751fb8705e2 at /projects/panic/src/main.rs:4 12: 0x56095615af46 - __rust_maybe_catch_panic 13: 0x560956152082 - std::rt::lang_start::h352a66f5026f54bd 14: 0x56095614c1b3 - main 15: 0x7f75b88ed72f - __libc_start_main 16: 0x56095614b3c8 - _start 17: 0x0 - &lt;unknown&gt; error: Process didn't exit successfully: `target/debug/panic` (exit code: 101)    </w:delText>
@@ -1958,7 +1992,7 @@
         <w:rPr/>
         <w:commentReference w:id="14"/>
       </w:r>
-      <w:ins w:id="58" w:author="Carol Nichols" w:date="2017-02-19T17:42:00Z">
+      <w:ins w:id="61" w:author="Carol Nichols" w:date="2017-02-19T17:42:00Z">
         <w:r>
           <w:rPr/>
           <w:t>thread 'main' panicked at 'index out of bounds: the len is 3 but the index is 100', /stable-dist-rustc/build/src/libcollections/vec.rs:1395</w:t>
@@ -1970,7 +2004,7 @@
         <w:pStyle w:val="CodeB"/>
         <w:rPr/>
       </w:pPr>
-      <w:ins w:id="59" w:author="Carol Nichols" w:date="2017-02-19T17:42:00Z">
+      <w:ins w:id="62" w:author="Carol Nichols" w:date="2017-02-19T17:42:00Z">
         <w:r>
           <w:rPr/>
           <w:t>stack backtrace:</w:t>
@@ -1982,16 +2016,22 @@
         <w:pStyle w:val="CodeB"/>
         <w:rPr/>
       </w:pPr>
-      <w:ins w:id="60" w:author="Carol Nichols" w:date="2017-02-19T17:42:00Z">
+      <w:ins w:id="63" w:author="Carol Nichols" w:date="2017-02-19T17:42:00Z">
         <w:r>
           <w:rPr/>
           <w:t xml:space="preserve">   </w:t>
         </w:r>
       </w:ins>
-      <w:ins w:id="61" w:author="Carol Nichols" w:date="2017-02-19T17:42:00Z">
-        <w:r>
-          <w:rPr/>
-          <w:t>1:        0x10922522c - std::sys::imp::backtrace::tracing::imp::write::h61cce32efcf6a3d0</w:t>
+      <w:ins w:id="64" w:author="Carol Nichols" w:date="2017-02-19T17:42:00Z">
+        <w:r>
+          <w:rPr/>
+          <w:t>1:        0x10922522c - std::sys::imp::backtrace::tracing::imp::write::</w:t>
+        </w:r>
+      </w:ins>
+      <w:ins w:id="65" w:author="Carol Nichols" w:date="2017-02-19T17:42:00Z">
+        <w:r>
+          <w:rPr/>
+          <w:t>h1204ab053b688140</w:t>
         </w:r>
       </w:ins>
     </w:p>
@@ -2000,16 +2040,22 @@
         <w:pStyle w:val="CodeB"/>
         <w:rPr/>
       </w:pPr>
-      <w:ins w:id="62" w:author="Carol Nichols" w:date="2017-02-19T17:42:00Z">
+      <w:ins w:id="66" w:author="Carol Nichols" w:date="2017-02-19T17:42:00Z">
         <w:r>
           <w:rPr/>
           <w:t xml:space="preserve">   </w:t>
         </w:r>
       </w:ins>
-      <w:ins w:id="63" w:author="Carol Nichols" w:date="2017-02-19T17:42:00Z">
-        <w:r>
-          <w:rPr/>
-          <w:t>2:        0x10922649e - std::panicking::default_hook::{{closure}}::hdac93beb64eaf365</w:t>
+      <w:ins w:id="67" w:author="Carol Nichols" w:date="2017-02-19T17:42:00Z">
+        <w:r>
+          <w:rPr/>
+          <w:t>2:        0x10922649e - std::panicking::default_hook::{{closure}}::</w:t>
+        </w:r>
+      </w:ins>
+      <w:ins w:id="68" w:author="Carol Nichols" w:date="2017-02-19T17:42:00Z">
+        <w:r>
+          <w:rPr/>
+          <w:t>h1204ab053b688140</w:t>
         </w:r>
       </w:ins>
     </w:p>
@@ -2018,16 +2064,22 @@
         <w:pStyle w:val="CodeB"/>
         <w:rPr/>
       </w:pPr>
-      <w:ins w:id="64" w:author="Carol Nichols" w:date="2017-02-19T17:42:00Z">
+      <w:ins w:id="69" w:author="Carol Nichols" w:date="2017-02-19T17:42:00Z">
         <w:r>
           <w:rPr/>
           <w:t xml:space="preserve">   </w:t>
         </w:r>
       </w:ins>
-      <w:ins w:id="65" w:author="Carol Nichols" w:date="2017-02-19T17:42:00Z">
-        <w:r>
-          <w:rPr/>
-          <w:t>3:        0x109226140 - std::panicking::default_hook::h4a7f61136a9004ca</w:t>
+      <w:ins w:id="70" w:author="Carol Nichols" w:date="2017-02-19T17:42:00Z">
+        <w:r>
+          <w:rPr/>
+          <w:t>3:        0x109226140 - std::panicking::default_hook::</w:t>
+        </w:r>
+      </w:ins>
+      <w:ins w:id="71" w:author="Carol Nichols" w:date="2017-02-19T17:42:00Z">
+        <w:r>
+          <w:rPr/>
+          <w:t>h1204ab053b688140</w:t>
         </w:r>
       </w:ins>
     </w:p>
@@ -2036,16 +2088,22 @@
         <w:pStyle w:val="CodeB"/>
         <w:rPr/>
       </w:pPr>
-      <w:ins w:id="66" w:author="Carol Nichols" w:date="2017-02-19T17:42:00Z">
+      <w:ins w:id="72" w:author="Carol Nichols" w:date="2017-02-19T17:42:00Z">
         <w:r>
           <w:rPr/>
           <w:t xml:space="preserve">   </w:t>
         </w:r>
       </w:ins>
-      <w:ins w:id="67" w:author="Carol Nichols" w:date="2017-02-19T17:42:00Z">
-        <w:r>
-          <w:rPr/>
-          <w:t>4:        0x109226897 - std::panicking::rust_panic_with_hook::hdf5cd951b8d6fa36</w:t>
+      <w:ins w:id="73" w:author="Carol Nichols" w:date="2017-02-19T17:42:00Z">
+        <w:r>
+          <w:rPr/>
+          <w:t>4:        0x109226897 - std::panicking::rust_panic_with_hook::</w:t>
+        </w:r>
+      </w:ins>
+      <w:ins w:id="74" w:author="Carol Nichols" w:date="2017-02-19T17:42:00Z">
+        <w:r>
+          <w:rPr/>
+          <w:t>h1204ab053b688140</w:t>
         </w:r>
       </w:ins>
     </w:p>
@@ -2054,16 +2112,22 @@
         <w:pStyle w:val="CodeB"/>
         <w:rPr/>
       </w:pPr>
-      <w:ins w:id="68" w:author="Carol Nichols" w:date="2017-02-19T17:42:00Z">
+      <w:ins w:id="75" w:author="Carol Nichols" w:date="2017-02-19T17:42:00Z">
         <w:r>
           <w:rPr/>
           <w:t xml:space="preserve">   </w:t>
         </w:r>
       </w:ins>
-      <w:ins w:id="69" w:author="Carol Nichols" w:date="2017-02-19T17:42:00Z">
-        <w:r>
-          <w:rPr/>
-          <w:t>5:        0x1092266f4 - std::panicking::begin_panic::h1204ab053b688140</w:t>
+      <w:ins w:id="76" w:author="Carol Nichols" w:date="2017-02-19T17:42:00Z">
+        <w:r>
+          <w:rPr/>
+          <w:t>5:        0x1092266f4 - std::panicking::begin_panic::</w:t>
+        </w:r>
+      </w:ins>
+      <w:ins w:id="77" w:author="Carol Nichols" w:date="2017-02-19T17:42:00Z">
+        <w:r>
+          <w:rPr/>
+          <w:t>h1204ab053b688140</w:t>
         </w:r>
       </w:ins>
     </w:p>
@@ -2072,16 +2136,22 @@
         <w:pStyle w:val="CodeB"/>
         <w:rPr/>
       </w:pPr>
-      <w:ins w:id="70" w:author="Carol Nichols" w:date="2017-02-19T17:42:00Z">
+      <w:ins w:id="78" w:author="Carol Nichols" w:date="2017-02-19T17:42:00Z">
         <w:r>
           <w:rPr/>
           <w:t xml:space="preserve">   </w:t>
         </w:r>
       </w:ins>
-      <w:ins w:id="71" w:author="Carol Nichols" w:date="2017-02-19T17:42:00Z">
-        <w:r>
-          <w:rPr/>
-          <w:t>6:        0x109226662 - std::panicking::begin_panic_fmt::h7d4fffc79f986d3b</w:t>
+      <w:ins w:id="79" w:author="Carol Nichols" w:date="2017-02-19T17:42:00Z">
+        <w:r>
+          <w:rPr/>
+          <w:t>6:        0x109226662 - std::panicking::begin_panic_fmt::</w:t>
+        </w:r>
+      </w:ins>
+      <w:ins w:id="80" w:author="Carol Nichols" w:date="2017-02-19T17:42:00Z">
+        <w:r>
+          <w:rPr/>
+          <w:t>h1204ab053b688140</w:t>
         </w:r>
       </w:ins>
     </w:p>
@@ -2090,13 +2160,13 @@
         <w:pStyle w:val="CodeB"/>
         <w:rPr/>
       </w:pPr>
-      <w:ins w:id="72" w:author="Carol Nichols" w:date="2017-02-19T17:42:00Z">
+      <w:ins w:id="81" w:author="Carol Nichols" w:date="2017-02-19T17:42:00Z">
         <w:r>
           <w:rPr/>
           <w:t xml:space="preserve">   </w:t>
         </w:r>
       </w:ins>
-      <w:ins w:id="73" w:author="Carol Nichols" w:date="2017-02-19T17:42:00Z">
+      <w:ins w:id="82" w:author="Carol Nichols" w:date="2017-02-19T17:42:00Z">
         <w:r>
           <w:rPr/>
           <w:t>7:        0x1092265c7 - rust_begin_unwind</w:t>
@@ -2108,16 +2178,22 @@
         <w:pStyle w:val="CodeB"/>
         <w:rPr/>
       </w:pPr>
-      <w:ins w:id="74" w:author="Carol Nichols" w:date="2017-02-19T17:42:00Z">
+      <w:ins w:id="83" w:author="Carol Nichols" w:date="2017-02-19T17:42:00Z">
         <w:r>
           <w:rPr/>
           <w:t xml:space="preserve">   </w:t>
         </w:r>
       </w:ins>
-      <w:ins w:id="75" w:author="Carol Nichols" w:date="2017-02-19T17:42:00Z">
-        <w:r>
-          <w:rPr/>
-          <w:t>8:        0x1092486f0 - core::panicking::panic_fmt::he6eb92dab4407c61</w:t>
+      <w:ins w:id="84" w:author="Carol Nichols" w:date="2017-02-19T17:42:00Z">
+        <w:r>
+          <w:rPr/>
+          <w:t>8:        0x1092486f0 - core::panicking::panic_fmt::</w:t>
+        </w:r>
+      </w:ins>
+      <w:ins w:id="85" w:author="Carol Nichols" w:date="2017-02-19T17:42:00Z">
+        <w:r>
+          <w:rPr/>
+          <w:t>h1204ab053b688140</w:t>
         </w:r>
       </w:ins>
     </w:p>
@@ -2126,16 +2202,22 @@
         <w:pStyle w:val="CodeB"/>
         <w:rPr/>
       </w:pPr>
-      <w:ins w:id="76" w:author="Carol Nichols" w:date="2017-02-19T17:42:00Z">
+      <w:ins w:id="86" w:author="Carol Nichols" w:date="2017-02-19T17:42:00Z">
         <w:r>
           <w:rPr/>
           <w:t xml:space="preserve">   </w:t>
         </w:r>
       </w:ins>
-      <w:ins w:id="77" w:author="Carol Nichols" w:date="2017-02-19T17:42:00Z">
-        <w:r>
-          <w:rPr/>
-          <w:t>9:        0x109248668 - core::panicking::panic_bounds_check::h37b4772a417ae8c7</w:t>
+      <w:ins w:id="87" w:author="Carol Nichols" w:date="2017-02-19T17:42:00Z">
+        <w:r>
+          <w:rPr/>
+          <w:t>9:        0x109248668 - core::panicking::panic_bounds_check::</w:t>
+        </w:r>
+      </w:ins>
+      <w:ins w:id="88" w:author="Carol Nichols" w:date="2017-02-19T17:42:00Z">
+        <w:r>
+          <w:rPr/>
+          <w:t>h1204ab053b688140</w:t>
         </w:r>
       </w:ins>
     </w:p>
@@ -2144,16 +2226,22 @@
         <w:pStyle w:val="CodeB"/>
         <w:rPr/>
       </w:pPr>
-      <w:ins w:id="78" w:author="Carol Nichols" w:date="2017-02-19T17:42:00Z">
+      <w:ins w:id="89" w:author="Carol Nichols" w:date="2017-02-19T17:42:00Z">
         <w:r>
           <w:rPr/>
           <w:t xml:space="preserve">  </w:t>
         </w:r>
       </w:ins>
-      <w:ins w:id="79" w:author="Carol Nichols" w:date="2017-02-19T17:42:00Z">
-        <w:r>
-          <w:rPr/>
-          <w:t>10:        0x1092205b5 - &lt;collections::vec::Vec&lt;T&gt; as core::ops::Index&lt;usize&gt;&gt;::index::hbc2823add66bc839</w:t>
+      <w:ins w:id="90" w:author="Carol Nichols" w:date="2017-02-19T17:42:00Z">
+        <w:r>
+          <w:rPr/>
+          <w:t>10:        0x1092205b5 - &lt;collections::vec::Vec&lt;T&gt; as core::ops::Index&lt;usize&gt;&gt;::index::</w:t>
+        </w:r>
+      </w:ins>
+      <w:ins w:id="91" w:author="Carol Nichols" w:date="2017-02-19T17:42:00Z">
+        <w:r>
+          <w:rPr/>
+          <w:t>h1204ab053b688140</w:t>
         </w:r>
       </w:ins>
     </w:p>
@@ -2162,16 +2250,34 @@
         <w:pStyle w:val="CodeB"/>
         <w:rPr/>
       </w:pPr>
-      <w:ins w:id="80" w:author="Carol Nichols" w:date="2017-02-19T17:42:00Z">
+      <w:ins w:id="92" w:author="Carol Nichols" w:date="2017-02-19T17:42:00Z">
         <w:r>
           <w:rPr/>
           <w:t xml:space="preserve">  </w:t>
         </w:r>
       </w:ins>
-      <w:ins w:id="81" w:author="Carol Nichols" w:date="2017-02-19T17:42:00Z">
-        <w:r>
-          <w:rPr/>
-          <w:t>11:        0x10922066a - aggregator::main::h977e018a69ea4690</w:t>
+      <w:ins w:id="93" w:author="Carol Nichols" w:date="2017-02-19T17:42:00Z">
+        <w:r>
+          <w:rPr/>
+          <w:t xml:space="preserve">11:        0x10922066a - </w:t>
+        </w:r>
+      </w:ins>
+      <w:ins w:id="94" w:author="Carol Nichols" w:date="2017-02-19T17:42:00Z">
+        <w:r>
+          <w:rPr/>
+          <w:t>panic</w:t>
+        </w:r>
+      </w:ins>
+      <w:ins w:id="95" w:author="Carol Nichols" w:date="2017-02-19T17:42:00Z">
+        <w:r>
+          <w:rPr/>
+          <w:t>::main::</w:t>
+        </w:r>
+      </w:ins>
+      <w:ins w:id="96" w:author="Carol Nichols" w:date="2017-02-19T17:42:00Z">
+        <w:r>
+          <w:rPr/>
+          <w:t>h1204ab053b688140</w:t>
         </w:r>
       </w:ins>
     </w:p>
@@ -2180,13 +2286,13 @@
         <w:pStyle w:val="CodeB"/>
         <w:rPr/>
       </w:pPr>
-      <w:ins w:id="82" w:author="Carol Nichols" w:date="2017-02-19T17:42:00Z">
+      <w:ins w:id="97" w:author="Carol Nichols" w:date="2017-02-19T17:42:00Z">
         <w:r>
           <w:rPr/>
           <w:t xml:space="preserve">  </w:t>
         </w:r>
       </w:ins>
-      <w:ins w:id="83" w:author="Carol Nichols" w:date="2017-02-19T17:42:00Z">
+      <w:ins w:id="98" w:author="Carol Nichols" w:date="2017-02-19T17:42:00Z">
         <w:r>
           <w:rPr/>
           <w:t>12:        0x1092282ba - __rust_maybe_catch_panic</w:t>
@@ -2198,16 +2304,22 @@
         <w:pStyle w:val="CodeB"/>
         <w:rPr/>
       </w:pPr>
-      <w:ins w:id="84" w:author="Carol Nichols" w:date="2017-02-19T17:42:00Z">
+      <w:ins w:id="99" w:author="Carol Nichols" w:date="2017-02-19T17:42:00Z">
         <w:r>
           <w:rPr/>
           <w:t xml:space="preserve">  </w:t>
         </w:r>
       </w:ins>
-      <w:ins w:id="85" w:author="Carol Nichols" w:date="2017-02-19T17:42:00Z">
-        <w:r>
-          <w:rPr/>
-          <w:t>13:        0x109226b16 - std::rt::lang_start::h5196b70c908371ed</w:t>
+      <w:ins w:id="100" w:author="Carol Nichols" w:date="2017-02-19T17:42:00Z">
+        <w:r>
+          <w:rPr/>
+          <w:t>13:        0x109226b16 - std::rt::lang_start::</w:t>
+        </w:r>
+      </w:ins>
+      <w:ins w:id="101" w:author="Carol Nichols" w:date="2017-02-19T17:42:00Z">
+        <w:r>
+          <w:rPr/>
+          <w:t>h1204ab053b688140</w:t>
         </w:r>
       </w:ins>
     </w:p>
@@ -2216,13 +2328,13 @@
         <w:pStyle w:val="CodeC"/>
         <w:rPr/>
       </w:pPr>
-      <w:ins w:id="86" w:author="Carol Nichols" w:date="2017-02-19T17:42:00Z">
+      <w:ins w:id="102" w:author="Carol Nichols" w:date="2017-02-19T17:42:00Z">
         <w:r>
           <w:rPr/>
           <w:t xml:space="preserve">  </w:t>
         </w:r>
       </w:ins>
-      <w:ins w:id="87" w:author="Carol Nichols" w:date="2017-02-19T17:42:00Z">
+      <w:ins w:id="103" w:author="Carol Nichols" w:date="2017-02-19T17:42:00Z">
         <w:r>
           <w:rPr/>
           <w:t>14:        0x1092206e9 - main</w:t>
@@ -2259,7 +2371,7 @@
         <w:rPr/>
         <w:t xml:space="preserve"> is set</w:t>
       </w:r>
-      <w:del w:id="88" w:author="Carol Nichols" w:date="2017-02-19T17:45:00Z">
+      <w:del w:id="104" w:author="Carol Nichols" w:date="2017-02-19T17:45:00Z">
         <w:r>
           <w:rPr/>
           <w:delText xml:space="preserve">   </w:delText>
@@ -2359,8 +2471,8 @@
         </w:rPr>
       </w:pPr>
       <w:bookmarkStart w:id="9" w:name="_Toc474426182"/>
-      <w:bookmarkStart w:id="10" w:name="recoverable-errors-with-`result`"/>
-      <w:bookmarkStart w:id="11" w:name="__RefHeading___Toc9543_1341122361"/>
+      <w:bookmarkStart w:id="10" w:name="__RefHeading___Toc9543_1341122361"/>
+      <w:bookmarkStart w:id="11" w:name="recoverable-errors-with-`result`"/>
       <w:bookmarkEnd w:id="10"/>
       <w:bookmarkEnd w:id="11"/>
       <w:r>
@@ -2505,7 +2617,7 @@
         <w:pStyle w:val="CodeC"/>
         <w:rPr>
           <w:rFonts w:eastAsia="Microsoft YaHei"/>
-          <w:del w:id="94" w:author="Carol Nichols" w:date="2017-02-19T22:02:00Z"/>
+          <w:del w:id="110" w:author="Carol Nichols" w:date="2017-02-19T22:02:00Z"/>
         </w:rPr>
       </w:pPr>
       <w:r>
@@ -2520,7 +2632,7 @@
           <w:rFonts w:eastAsia="Microsoft YaHei"/>
         </w:rPr>
       </w:pPr>
-      <w:del w:id="95" w:author="Carol Nichols" w:date="2017-02-19T17:48:00Z">
+      <w:del w:id="111" w:author="Carol Nichols" w:date="2017-02-19T17:48:00Z">
         <w:r>
           <w:rPr>
             <w:rFonts w:eastAsia="Microsoft YaHei"/>
@@ -2705,7 +2817,7 @@
         <w:jc w:val="left"/>
         <w:rPr/>
       </w:pPr>
-      <w:del w:id="100" w:author="Carol Nichols" w:date="2017-02-19T22:04:00Z">
+      <w:del w:id="116" w:author="Carol Nichols" w:date="2017-02-19T22:04:00Z">
         <w:r>
           <w:rPr>
             <w:rFonts w:eastAsia="Microsoft YaHei"/>
@@ -2722,7 +2834,7 @@
         </w:rPr>
         <w:t>Filename: src/main.rs</w:t>
       </w:r>
-      <w:del w:id="101" w:author="Carol Nichols" w:date="2017-02-19T22:04:00Z">
+      <w:del w:id="117" w:author="Carol Nichols" w:date="2017-02-19T22:04:00Z">
         <w:r>
           <w:rPr>
             <w:rStyle w:val="Filename"/>
@@ -2739,7 +2851,7 @@
         <w:pStyle w:val="CodeA"/>
         <w:rPr/>
       </w:pPr>
-      <w:del w:id="102" w:author="Carol Nichols" w:date="2017-02-19T22:34:00Z">
+      <w:del w:id="118" w:author="Carol Nichols" w:date="2017-02-19T22:34:00Z">
         <w:r>
           <w:rPr/>
           <w:delText xml:space="preserve">rust </w:delText>
@@ -2780,7 +2892,7 @@
         <w:pStyle w:val="CodeB"/>
         <w:rPr/>
       </w:pPr>
-      <w:ins w:id="105" w:author="Carol Nichols" w:date="2017-02-19T17:53:00Z">
+      <w:ins w:id="121" w:author="Carol Nichols" w:date="2017-02-19T17:53:00Z">
         <w:r>
           <w:rPr/>
           <w:t xml:space="preserve">    </w:t>
@@ -2804,7 +2916,7 @@
         </w:rPr>
         <w:t>}</w:t>
       </w:r>
-      <w:del w:id="108" w:author="Carol Nichols" w:date="2017-02-19T17:53:00Z">
+      <w:del w:id="124" w:author="Carol Nichols" w:date="2017-02-19T17:53:00Z">
         <w:r>
           <w:rPr>
             <w:rFonts w:cs="Lucida Grande" w:ascii="Microsoft YaHei" w:hAnsi="Microsoft YaHei"/>
@@ -2855,7 +2967,7 @@
         <w:rPr/>
         <w:t>Listing 9-2: Opening a file</w:t>
       </w:r>
-      <w:del w:id="109" w:author="Carol Nichols" w:date="2017-02-19T22:03:00Z">
+      <w:del w:id="125" w:author="Carol Nichols" w:date="2017-02-19T22:03:00Z">
         <w:r>
           <w:rPr/>
           <w:delText xml:space="preserve">   </w:delText>
@@ -2899,7 +3011,7 @@
         </w:rPr>
         <w:t>? We could look at the standard library API documentation</w:t>
       </w:r>
-      <w:del w:id="111" w:author="Carol Nichols" w:date="2017-02-19T17:54:00Z">
+      <w:del w:id="127" w:author="Carol Nichols" w:date="2017-02-19T17:54:00Z">
         <w:r>
           <w:rPr>
             <w:rFonts w:eastAsia="Microsoft YaHei"/>
@@ -2907,7 +3019,7 @@
           <w:delText>. W</w:delText>
         </w:r>
       </w:del>
-      <w:ins w:id="112" w:author="Carol Nichols" w:date="2017-02-19T17:54:00Z">
+      <w:ins w:id="128" w:author="Carol Nichols" w:date="2017-02-19T17:54:00Z">
         <w:r>
           <w:rPr>
             <w:rFonts w:eastAsia="Microsoft YaHei"/>
@@ -3441,7 +3553,7 @@
         <w:pStyle w:val="ProductionDirective"/>
         <w:rPr>
           <w:rFonts w:ascii="Microsoft YaHei" w:hAnsi="Microsoft YaHei" w:eastAsia="Microsoft YaHei" w:cs="Lucida Grande"/>
-          <w:del w:id="131" w:author="Carol Nichols" w:date="2017-02-20T09:43:00Z"/>
+          <w:del w:id="147" w:author="Carol Nichols" w:date="2017-02-20T09:43:00Z"/>
           <w:sz w:val="22"/>
           <w:szCs w:val="22"/>
         </w:rPr>
@@ -3462,7 +3574,7 @@
         </w:rPr>
         <w:t>Filename: src/main.rs</w:t>
       </w:r>
-      <w:del w:id="130" w:author="Carol Nichols" w:date="2017-02-19T22:34:00Z">
+      <w:del w:id="146" w:author="Carol Nichols" w:date="2017-02-19T22:34:00Z">
         <w:r>
           <w:rPr>
             <w:rFonts w:eastAsia="Microsoft YaHei" w:cs="Lucida Grande" w:ascii="Microsoft YaHei" w:hAnsi="Microsoft YaHei"/>
@@ -3478,7 +3590,7 @@
         <w:pStyle w:val="ProductionDirective"/>
         <w:rPr/>
       </w:pPr>
-      <w:del w:id="132" w:author="Carol Nichols" w:date="2017-02-19T17:59:00Z">
+      <w:del w:id="148" w:author="Carol Nichols" w:date="2017-02-19T17:59:00Z">
         <w:r>
           <w:rPr/>
           <w:delText xml:space="preserve">rust,should_panic </w:delText>
@@ -3531,7 +3643,7 @@
         <w:pStyle w:val="CodeB"/>
         <w:rPr/>
       </w:pPr>
-      <w:ins w:id="135" w:author="Carol Nichols" w:date="2017-02-19T17:58:00Z">
+      <w:ins w:id="151" w:author="Carol Nichols" w:date="2017-02-19T17:58:00Z">
         <w:r>
           <w:rPr/>
           <w:t xml:space="preserve">    </w:t>
@@ -3558,7 +3670,7 @@
         <w:pStyle w:val="CodeB"/>
         <w:rPr/>
       </w:pPr>
-      <w:ins w:id="137" w:author="Carol Nichols" w:date="2017-02-19T17:58:00Z">
+      <w:ins w:id="153" w:author="Carol Nichols" w:date="2017-02-19T17:58:00Z">
         <w:r>
           <w:rPr/>
           <w:t xml:space="preserve">    </w:t>
@@ -3576,7 +3688,7 @@
         <w:pStyle w:val="CodeB"/>
         <w:rPr/>
       </w:pPr>
-      <w:ins w:id="139" w:author="Carol Nichols" w:date="2017-02-19T17:58:00Z">
+      <w:ins w:id="155" w:author="Carol Nichols" w:date="2017-02-19T17:58:00Z">
         <w:r>
           <w:rPr/>
           <w:t xml:space="preserve">        </w:t>
@@ -3594,7 +3706,7 @@
         <w:pStyle w:val="CodeB"/>
         <w:rPr/>
       </w:pPr>
-      <w:ins w:id="141" w:author="Carol Nichols" w:date="2017-02-19T17:58:00Z">
+      <w:ins w:id="157" w:author="Carol Nichols" w:date="2017-02-19T17:58:00Z">
         <w:r>
           <w:rPr/>
           <w:t xml:space="preserve">        </w:t>
@@ -3606,7 +3718,7 @@
         </w:rPr>
         <w:t xml:space="preserve">Err(error) =&gt; </w:t>
       </w:r>
-      <w:ins w:id="143" w:author="Carol Nichols" w:date="2017-02-19T17:59:00Z">
+      <w:ins w:id="159" w:author="Carol Nichols" w:date="2017-02-19T17:59:00Z">
         <w:r>
           <w:rPr/>
           <w:t>{</w:t>
@@ -3618,7 +3730,7 @@
         <w:pStyle w:val="CodeB"/>
         <w:rPr/>
       </w:pPr>
-      <w:ins w:id="144" w:author="Carol Nichols" w:date="2017-02-19T17:59:00Z">
+      <w:ins w:id="160" w:author="Carol Nichols" w:date="2017-02-19T17:59:00Z">
         <w:r>
           <w:rPr/>
           <w:t xml:space="preserve">            </w:t>
@@ -3636,13 +3748,13 @@
         <w:pStyle w:val="CodeB"/>
         <w:rPr/>
       </w:pPr>
-      <w:ins w:id="146" w:author="Carol Nichols" w:date="2017-02-19T17:59:00Z">
+      <w:ins w:id="162" w:author="Carol Nichols" w:date="2017-02-19T17:59:00Z">
         <w:r>
           <w:rPr/>
           <w:t xml:space="preserve">        </w:t>
         </w:r>
       </w:ins>
-      <w:ins w:id="147" w:author="Carol Nichols" w:date="2017-02-19T17:59:00Z">
+      <w:ins w:id="163" w:author="Carol Nichols" w:date="2017-02-19T17:59:00Z">
         <w:r>
           <w:rPr/>
           <w:t>}</w:t>
@@ -3660,7 +3772,7 @@
         <w:pStyle w:val="CodeB"/>
         <w:rPr/>
       </w:pPr>
-      <w:ins w:id="149" w:author="Carol Nichols" w:date="2017-02-19T17:59:00Z">
+      <w:ins w:id="165" w:author="Carol Nichols" w:date="2017-02-19T17:59:00Z">
         <w:r>
           <w:rPr/>
           <w:t xml:space="preserve">    </w:t>
@@ -3684,7 +3796,7 @@
         </w:rPr>
         <w:t>}</w:t>
       </w:r>
-      <w:del w:id="152" w:author="Carol Nichols" w:date="2017-02-19T17:59:00Z">
+      <w:del w:id="168" w:author="Carol Nichols" w:date="2017-02-19T17:59:00Z">
         <w:r>
           <w:rPr/>
           <w:delText xml:space="preserve">    </w:delText>
@@ -3854,7 +3966,7 @@
         </w:rPr>
         <w:t>f</w:t>
       </w:r>
-      <w:ins w:id="156" w:author="Carol Nichols" w:date="2017-02-19T22:05:00Z">
+      <w:ins w:id="172" w:author="Carol Nichols" w:date="2017-02-19T22:05:00Z">
         <w:r>
           <w:rPr>
             <w:rStyle w:val="Literal"/>
@@ -3862,7 +3974,7 @@
           <w:t>ile</w:t>
         </w:r>
       </w:ins>
-      <w:del w:id="157" w:author="Carol Nichols" w:date="2017-02-19T22:05:00Z">
+      <w:del w:id="173" w:author="Carol Nichols" w:date="2017-02-19T22:05:00Z">
         <w:r>
           <w:rPr>
             <w:rStyle w:val="Literal"/>
@@ -3870,8 +3982,8 @@
           <w:delText>il</w:delText>
         </w:r>
       </w:del>
-      <w:del w:id="158" w:author="Carol Nichols" w:date="2017-02-19T22:05:00Z">
-        <w:bookmarkStart w:id="12" w:name="_GoBack111111111111111111111111111111111111111111111111111111111111111111111111111111111111111111111111111111111111111111111111111111111111111111111111111111111111111111111111"/>
+      <w:del w:id="174" w:author="Carol Nichols" w:date="2017-02-19T22:05:00Z">
+        <w:bookmarkStart w:id="12" w:name="_GoBack111111111111111111111111111111111111111111111111111111111111111111111111111111111111111111111111111111111111111111111111111111111111111111111111111111111111111111111111111111111111111111111111111111111111"/>
         <w:bookmarkEnd w:id="12"/>
         <w:r>
           <w:rPr>
@@ -4015,7 +4127,7 @@
         <w:pStyle w:val="CodeSingle"/>
         <w:rPr/>
       </w:pPr>
-      <w:ins w:id="161" w:author="Carol Nichols" w:date="2017-02-20T09:46:00Z">
+      <w:ins w:id="177" w:author="Carol Nichols" w:date="2017-02-20T09:46:00Z">
         <w:r>
           <w:rPr/>
           <w:t>thread 'main' panicked at 'There was a problem opening the file: Error { repr: Os { code: 2, message: "No such file or directory" } }', src/main.rs:8</w:t>
@@ -4036,7 +4148,7 @@
         <w:pStyle w:val="Body"/>
         <w:rPr/>
       </w:pPr>
-      <w:del w:id="162" w:author="Carol Nichols" w:date="2017-02-20T09:47:00Z">
+      <w:del w:id="178" w:author="Carol Nichols" w:date="2017-02-20T09:47:00Z">
         <w:r>
           <w:rPr/>
           <w:delText>thread 'main' panicked at 'There was a problem opening the file: Error</w:delText>
@@ -4046,7 +4158,7 @@
         <w:rPr/>
         <w:commentReference w:id="25"/>
       </w:r>
-      <w:del w:id="163" w:author="Carol Nichols" w:date="2017-02-20T09:47:00Z">
+      <w:del w:id="179" w:author="Carol Nichols" w:date="2017-02-20T09:47:00Z">
         <w:r>
           <w:rPr/>
           <w:delText xml:space="preserve"> { repr:</w:delText>
@@ -4058,7 +4170,7 @@
         <w:pStyle w:val="Body"/>
         <w:rPr/>
       </w:pPr>
-      <w:del w:id="164" w:author="Carol Nichols" w:date="2017-02-20T09:47:00Z">
+      <w:del w:id="180" w:author="Carol Nichols" w:date="2017-02-20T09:47:00Z">
         <w:r>
           <w:rPr/>
           <w:delText>Os { code: 2, message: "No such file or directory" } }', src/main.rs:8</w:delText>
@@ -4070,7 +4182,7 @@
         <w:pStyle w:val="HeadB"/>
         <w:rPr/>
       </w:pPr>
-      <w:del w:id="165" w:author="Carol Nichols" w:date="2017-02-19T18:01:00Z">
+      <w:del w:id="181" w:author="Carol Nichols" w:date="2017-02-19T18:01:00Z">
         <w:r>
           <w:rPr/>
           <w:delText xml:space="preserve"> </w:delText>
@@ -4082,8 +4194,8 @@
         <w:pStyle w:val="HeadB"/>
         <w:rPr/>
       </w:pPr>
-      <w:bookmarkStart w:id="13" w:name="_Toc474426183"/>
-      <w:bookmarkStart w:id="14" w:name="matching-on-different-errors"/>
+      <w:bookmarkStart w:id="13" w:name="matching-on-different-errors"/>
+      <w:bookmarkStart w:id="14" w:name="_Toc474426183"/>
       <w:bookmarkEnd w:id="13"/>
       <w:bookmarkEnd w:id="14"/>
       <w:r>
@@ -4214,7 +4326,7 @@
         <w:pStyle w:val="CodeA"/>
         <w:rPr/>
       </w:pPr>
-      <w:del w:id="167" w:author="Carol Nichols" w:date="2017-02-19T18:02:00Z">
+      <w:del w:id="183" w:author="Carol Nichols" w:date="2017-02-19T18:02:00Z">
         <w:r>
           <w:rPr>
             <w:rStyle w:val="Literal"/>
@@ -4223,7 +4335,7 @@
           <w:delText xml:space="preserve">rust,ignore use std::fs::File; use std::io::ErrorKind; fn main() { let f = File::open("hello.txt"); let f = match f { Ok(file) =&gt; file, Err(ref error) if error.kind() == ErrorKind::NotFound =&gt; { match File::create("hello.txt") { Ok(fc) =&gt; fc, Err(e) =&gt; </w:delText>
         </w:r>
       </w:del>
-      <w:del w:id="168" w:author="Carol Nichols" w:date="2017-02-19T18:02:00Z">
+      <w:del w:id="184" w:author="Carol Nichols" w:date="2017-02-19T18:02:00Z">
         <w:r>
           <w:rPr>
             <w:rStyle w:val="Literal"/>
@@ -4231,7 +4343,7 @@
           <w:delText>panic!</w:delText>
         </w:r>
       </w:del>
-      <w:del w:id="169" w:author="Carol Nichols" w:date="2017-02-19T18:02:00Z">
+      <w:del w:id="185" w:author="Carol Nichols" w:date="2017-02-19T18:02:00Z">
         <w:r>
           <w:rPr>
             <w:rStyle w:val="Literal"/>
@@ -4240,7 +4352,7 @@
           <w:delText xml:space="preserve">("Tried to create file but there was a problem: {:?}", e), } }, Err(error) =&gt; </w:delText>
         </w:r>
       </w:del>
-      <w:del w:id="170" w:author="Carol Nichols" w:date="2017-02-19T18:02:00Z">
+      <w:del w:id="186" w:author="Carol Nichols" w:date="2017-02-19T18:02:00Z">
         <w:r>
           <w:rPr>
             <w:rStyle w:val="Literal"/>
@@ -4248,7 +4360,7 @@
           <w:delText>panic!</w:delText>
         </w:r>
       </w:del>
-      <w:del w:id="171" w:author="Carol Nichols" w:date="2017-02-19T18:02:00Z">
+      <w:del w:id="187" w:author="Carol Nichols" w:date="2017-02-19T18:02:00Z">
         <w:r>
           <w:rPr>
             <w:rStyle w:val="Literal"/>
@@ -4257,13 +4369,13 @@
           <w:delText>("There was a problem opening the file: {:?}", error), }; }</w:delText>
         </w:r>
       </w:del>
-      <w:del w:id="172" w:author="Carol Nichols" w:date="2017-02-19T18:02:00Z">
+      <w:del w:id="188" w:author="Carol Nichols" w:date="2017-02-19T18:02:00Z">
         <w:r>
           <w:rPr/>
           <w:delText xml:space="preserve">   </w:delText>
         </w:r>
       </w:del>
-      <w:ins w:id="173" w:author="Carol Nichols" w:date="2017-02-19T18:02:00Z">
+      <w:ins w:id="189" w:author="Carol Nichols" w:date="2017-02-19T18:02:00Z">
         <w:r>
           <w:rPr/>
           <w:t>use std::fs::File;</w:t>
@@ -4275,7 +4387,7 @@
         <w:pStyle w:val="CodeB"/>
         <w:rPr/>
       </w:pPr>
-      <w:ins w:id="174" w:author="Carol Nichols" w:date="2017-02-19T18:02:00Z">
+      <w:ins w:id="190" w:author="Carol Nichols" w:date="2017-02-19T18:02:00Z">
         <w:r>
           <w:rPr/>
           <w:t>use std::io::ErrorKind;</w:t>
@@ -4296,7 +4408,7 @@
         <w:pStyle w:val="CodeB"/>
         <w:rPr/>
       </w:pPr>
-      <w:ins w:id="175" w:author="Carol Nichols" w:date="2017-02-19T18:02:00Z">
+      <w:ins w:id="191" w:author="Carol Nichols" w:date="2017-02-19T18:02:00Z">
         <w:r>
           <w:rPr/>
           <w:t>fn main() {</w:t>
@@ -4308,13 +4420,13 @@
         <w:pStyle w:val="CodeB"/>
         <w:rPr/>
       </w:pPr>
-      <w:ins w:id="176" w:author="Carol Nichols" w:date="2017-02-19T18:02:00Z">
+      <w:ins w:id="192" w:author="Carol Nichols" w:date="2017-02-19T18:02:00Z">
         <w:r>
           <w:rPr/>
           <w:t xml:space="preserve">    </w:t>
         </w:r>
       </w:ins>
-      <w:ins w:id="177" w:author="Carol Nichols" w:date="2017-02-19T18:02:00Z">
+      <w:ins w:id="193" w:author="Carol Nichols" w:date="2017-02-19T18:02:00Z">
         <w:r>
           <w:rPr/>
           <w:t>let f = File::open("hello.txt");</w:t>
@@ -4335,13 +4447,13 @@
         <w:pStyle w:val="CodeB"/>
         <w:rPr/>
       </w:pPr>
-      <w:ins w:id="178" w:author="Carol Nichols" w:date="2017-02-19T18:02:00Z">
+      <w:ins w:id="194" w:author="Carol Nichols" w:date="2017-02-19T18:02:00Z">
         <w:r>
           <w:rPr/>
           <w:t xml:space="preserve">    </w:t>
         </w:r>
       </w:ins>
-      <w:ins w:id="179" w:author="Carol Nichols" w:date="2017-02-19T18:02:00Z">
+      <w:ins w:id="195" w:author="Carol Nichols" w:date="2017-02-19T18:02:00Z">
         <w:r>
           <w:rPr/>
           <w:t>let f = match f {</w:t>
@@ -4353,13 +4465,13 @@
         <w:pStyle w:val="CodeB"/>
         <w:rPr/>
       </w:pPr>
-      <w:ins w:id="180" w:author="Carol Nichols" w:date="2017-02-19T18:02:00Z">
+      <w:ins w:id="196" w:author="Carol Nichols" w:date="2017-02-19T18:02:00Z">
         <w:r>
           <w:rPr/>
           <w:t xml:space="preserve">        </w:t>
         </w:r>
       </w:ins>
-      <w:ins w:id="181" w:author="Carol Nichols" w:date="2017-02-19T18:02:00Z">
+      <w:ins w:id="197" w:author="Carol Nichols" w:date="2017-02-19T18:02:00Z">
         <w:r>
           <w:rPr/>
           <w:t>Ok(file) =&gt; file,</w:t>
@@ -4371,13 +4483,13 @@
         <w:pStyle w:val="CodeB"/>
         <w:rPr/>
       </w:pPr>
-      <w:ins w:id="182" w:author="Carol Nichols" w:date="2017-02-19T18:02:00Z">
+      <w:ins w:id="198" w:author="Carol Nichols" w:date="2017-02-19T18:02:00Z">
         <w:r>
           <w:rPr/>
           <w:t xml:space="preserve">        </w:t>
         </w:r>
       </w:ins>
-      <w:ins w:id="183" w:author="Carol Nichols" w:date="2017-02-19T18:02:00Z">
+      <w:ins w:id="199" w:author="Carol Nichols" w:date="2017-02-19T18:02:00Z">
         <w:r>
           <w:rPr/>
           <w:t>Err(ref error) if error.kind() == ErrorKind::NotFound =&gt; {</w:t>
@@ -4389,13 +4501,13 @@
         <w:pStyle w:val="CodeB"/>
         <w:rPr/>
       </w:pPr>
-      <w:ins w:id="184" w:author="Carol Nichols" w:date="2017-02-19T18:02:00Z">
+      <w:ins w:id="200" w:author="Carol Nichols" w:date="2017-02-19T18:02:00Z">
         <w:r>
           <w:rPr/>
           <w:t xml:space="preserve">            </w:t>
         </w:r>
       </w:ins>
-      <w:ins w:id="185" w:author="Carol Nichols" w:date="2017-02-19T18:02:00Z">
+      <w:ins w:id="201" w:author="Carol Nichols" w:date="2017-02-19T18:02:00Z">
         <w:r>
           <w:rPr/>
           <w:t>match File::create("hello.txt") {</w:t>
@@ -4407,13 +4519,13 @@
         <w:pStyle w:val="CodeB"/>
         <w:rPr/>
       </w:pPr>
-      <w:ins w:id="186" w:author="Carol Nichols" w:date="2017-02-19T18:02:00Z">
+      <w:ins w:id="202" w:author="Carol Nichols" w:date="2017-02-19T18:02:00Z">
         <w:r>
           <w:rPr/>
           <w:t xml:space="preserve">                </w:t>
         </w:r>
       </w:ins>
-      <w:ins w:id="187" w:author="Carol Nichols" w:date="2017-02-19T18:02:00Z">
+      <w:ins w:id="203" w:author="Carol Nichols" w:date="2017-02-19T18:02:00Z">
         <w:r>
           <w:rPr/>
           <w:t>Ok(fc) =&gt; fc,</w:t>
@@ -4425,13 +4537,13 @@
         <w:pStyle w:val="CodeB"/>
         <w:rPr/>
       </w:pPr>
-      <w:ins w:id="188" w:author="Carol Nichols" w:date="2017-02-19T18:02:00Z">
+      <w:ins w:id="204" w:author="Carol Nichols" w:date="2017-02-19T18:02:00Z">
         <w:r>
           <w:rPr/>
           <w:t xml:space="preserve">                </w:t>
         </w:r>
       </w:ins>
-      <w:ins w:id="189" w:author="Carol Nichols" w:date="2017-02-19T18:02:00Z">
+      <w:ins w:id="205" w:author="Carol Nichols" w:date="2017-02-19T18:02:00Z">
         <w:r>
           <w:rPr/>
           <w:t>Err(e) =&gt; {</w:t>
@@ -4443,13 +4555,13 @@
         <w:pStyle w:val="CodeB"/>
         <w:rPr/>
       </w:pPr>
-      <w:ins w:id="190" w:author="Carol Nichols" w:date="2017-02-19T18:02:00Z">
+      <w:ins w:id="206" w:author="Carol Nichols" w:date="2017-02-19T18:02:00Z">
         <w:r>
           <w:rPr/>
           <w:t xml:space="preserve">                    </w:t>
         </w:r>
       </w:ins>
-      <w:ins w:id="191" w:author="Carol Nichols" w:date="2017-02-19T18:02:00Z">
+      <w:ins w:id="207" w:author="Carol Nichols" w:date="2017-02-19T18:02:00Z">
         <w:r>
           <w:rPr/>
           <w:t>panic!(</w:t>
@@ -4461,13 +4573,13 @@
         <w:pStyle w:val="CodeB"/>
         <w:rPr/>
       </w:pPr>
-      <w:ins w:id="192" w:author="Carol Nichols" w:date="2017-02-19T18:02:00Z">
+      <w:ins w:id="208" w:author="Carol Nichols" w:date="2017-02-19T18:02:00Z">
         <w:r>
           <w:rPr/>
           <w:t xml:space="preserve">                        </w:t>
         </w:r>
       </w:ins>
-      <w:ins w:id="193" w:author="Carol Nichols" w:date="2017-02-19T18:02:00Z">
+      <w:ins w:id="209" w:author="Carol Nichols" w:date="2017-02-19T18:02:00Z">
         <w:r>
           <w:rPr/>
           <w:t xml:space="preserve">"Tried to create file but there was a problem: {:?}", </w:t>
@@ -4479,13 +4591,13 @@
         <w:pStyle w:val="CodeB"/>
         <w:rPr/>
       </w:pPr>
-      <w:ins w:id="194" w:author="Carol Nichols" w:date="2017-02-19T18:02:00Z">
+      <w:ins w:id="210" w:author="Carol Nichols" w:date="2017-02-19T18:02:00Z">
         <w:r>
           <w:rPr/>
           <w:t xml:space="preserve">                        </w:t>
         </w:r>
       </w:ins>
-      <w:ins w:id="195" w:author="Carol Nichols" w:date="2017-02-19T18:02:00Z">
+      <w:ins w:id="211" w:author="Carol Nichols" w:date="2017-02-19T18:02:00Z">
         <w:r>
           <w:rPr/>
           <w:t>e</w:t>
@@ -4497,13 +4609,13 @@
         <w:pStyle w:val="CodeB"/>
         <w:rPr/>
       </w:pPr>
-      <w:ins w:id="196" w:author="Carol Nichols" w:date="2017-02-19T18:02:00Z">
+      <w:ins w:id="212" w:author="Carol Nichols" w:date="2017-02-19T18:02:00Z">
         <w:r>
           <w:rPr/>
           <w:t xml:space="preserve">                    </w:t>
         </w:r>
       </w:ins>
-      <w:ins w:id="197" w:author="Carol Nichols" w:date="2017-02-19T18:02:00Z">
+      <w:ins w:id="213" w:author="Carol Nichols" w:date="2017-02-19T18:02:00Z">
         <w:r>
           <w:rPr/>
           <w:t>)</w:t>
@@ -4515,13 +4627,13 @@
         <w:pStyle w:val="CodeB"/>
         <w:rPr/>
       </w:pPr>
-      <w:ins w:id="198" w:author="Carol Nichols" w:date="2017-02-19T18:02:00Z">
+      <w:ins w:id="214" w:author="Carol Nichols" w:date="2017-02-19T18:02:00Z">
         <w:r>
           <w:rPr/>
           <w:t xml:space="preserve">                </w:t>
         </w:r>
       </w:ins>
-      <w:ins w:id="199" w:author="Carol Nichols" w:date="2017-02-19T18:02:00Z">
+      <w:ins w:id="215" w:author="Carol Nichols" w:date="2017-02-19T18:02:00Z">
         <w:r>
           <w:rPr/>
           <w:t>},</w:t>
@@ -4533,13 +4645,13 @@
         <w:pStyle w:val="CodeB"/>
         <w:rPr/>
       </w:pPr>
-      <w:ins w:id="200" w:author="Carol Nichols" w:date="2017-02-19T18:02:00Z">
+      <w:ins w:id="216" w:author="Carol Nichols" w:date="2017-02-19T18:02:00Z">
         <w:r>
           <w:rPr/>
           <w:t xml:space="preserve">            </w:t>
         </w:r>
       </w:ins>
-      <w:ins w:id="201" w:author="Carol Nichols" w:date="2017-02-19T18:02:00Z">
+      <w:ins w:id="217" w:author="Carol Nichols" w:date="2017-02-19T18:02:00Z">
         <w:r>
           <w:rPr/>
           <w:t>}</w:t>
@@ -4551,13 +4663,13 @@
         <w:pStyle w:val="CodeB"/>
         <w:rPr/>
       </w:pPr>
-      <w:ins w:id="202" w:author="Carol Nichols" w:date="2017-02-19T18:02:00Z">
+      <w:ins w:id="218" w:author="Carol Nichols" w:date="2017-02-19T18:02:00Z">
         <w:r>
           <w:rPr/>
           <w:t xml:space="preserve">        </w:t>
         </w:r>
       </w:ins>
-      <w:ins w:id="203" w:author="Carol Nichols" w:date="2017-02-19T18:02:00Z">
+      <w:ins w:id="219" w:author="Carol Nichols" w:date="2017-02-19T18:02:00Z">
         <w:r>
           <w:rPr/>
           <w:t>},</w:t>
@@ -4569,13 +4681,13 @@
         <w:pStyle w:val="CodeB"/>
         <w:rPr/>
       </w:pPr>
-      <w:ins w:id="204" w:author="Carol Nichols" w:date="2017-02-19T18:02:00Z">
+      <w:ins w:id="220" w:author="Carol Nichols" w:date="2017-02-19T18:02:00Z">
         <w:r>
           <w:rPr/>
           <w:t xml:space="preserve">        </w:t>
         </w:r>
       </w:ins>
-      <w:ins w:id="205" w:author="Carol Nichols" w:date="2017-02-19T18:02:00Z">
+      <w:ins w:id="221" w:author="Carol Nichols" w:date="2017-02-19T18:02:00Z">
         <w:r>
           <w:rPr/>
           <w:t>Err(error) =&gt; {</w:t>
@@ -4587,13 +4699,13 @@
         <w:pStyle w:val="CodeB"/>
         <w:rPr/>
       </w:pPr>
-      <w:ins w:id="206" w:author="Carol Nichols" w:date="2017-02-19T18:02:00Z">
+      <w:ins w:id="222" w:author="Carol Nichols" w:date="2017-02-19T18:02:00Z">
         <w:r>
           <w:rPr/>
           <w:t xml:space="preserve">            </w:t>
         </w:r>
       </w:ins>
-      <w:ins w:id="207" w:author="Carol Nichols" w:date="2017-02-19T18:02:00Z">
+      <w:ins w:id="223" w:author="Carol Nichols" w:date="2017-02-19T18:02:00Z">
         <w:r>
           <w:rPr/>
           <w:t>panic!(</w:t>
@@ -4605,13 +4717,13 @@
         <w:pStyle w:val="CodeB"/>
         <w:rPr/>
       </w:pPr>
-      <w:ins w:id="208" w:author="Carol Nichols" w:date="2017-02-19T18:02:00Z">
+      <w:ins w:id="224" w:author="Carol Nichols" w:date="2017-02-19T18:02:00Z">
         <w:r>
           <w:rPr/>
           <w:t xml:space="preserve">                </w:t>
         </w:r>
       </w:ins>
-      <w:ins w:id="209" w:author="Carol Nichols" w:date="2017-02-19T18:02:00Z">
+      <w:ins w:id="225" w:author="Carol Nichols" w:date="2017-02-19T18:02:00Z">
         <w:r>
           <w:rPr/>
           <w:t>"There was a problem opening the file: {:?}",</w:t>
@@ -4623,13 +4735,13 @@
         <w:pStyle w:val="CodeB"/>
         <w:rPr/>
       </w:pPr>
-      <w:ins w:id="210" w:author="Carol Nichols" w:date="2017-02-19T18:02:00Z">
+      <w:ins w:id="226" w:author="Carol Nichols" w:date="2017-02-19T18:02:00Z">
         <w:r>
           <w:rPr/>
           <w:t xml:space="preserve">                </w:t>
         </w:r>
       </w:ins>
-      <w:ins w:id="211" w:author="Carol Nichols" w:date="2017-02-19T18:02:00Z">
+      <w:ins w:id="227" w:author="Carol Nichols" w:date="2017-02-19T18:02:00Z">
         <w:r>
           <w:rPr/>
           <w:t>error</w:t>
@@ -4641,13 +4753,13 @@
         <w:pStyle w:val="CodeB"/>
         <w:rPr/>
       </w:pPr>
-      <w:ins w:id="212" w:author="Carol Nichols" w:date="2017-02-19T18:02:00Z">
+      <w:ins w:id="228" w:author="Carol Nichols" w:date="2017-02-19T18:02:00Z">
         <w:r>
           <w:rPr/>
           <w:t xml:space="preserve">            </w:t>
         </w:r>
       </w:ins>
-      <w:ins w:id="213" w:author="Carol Nichols" w:date="2017-02-19T18:02:00Z">
+      <w:ins w:id="229" w:author="Carol Nichols" w:date="2017-02-19T18:02:00Z">
         <w:r>
           <w:rPr/>
           <w:t>)</w:t>
@@ -4659,13 +4771,13 @@
         <w:pStyle w:val="CodeB"/>
         <w:rPr/>
       </w:pPr>
-      <w:ins w:id="214" w:author="Carol Nichols" w:date="2017-02-19T18:02:00Z">
+      <w:ins w:id="230" w:author="Carol Nichols" w:date="2017-02-19T18:02:00Z">
         <w:r>
           <w:rPr/>
           <w:t xml:space="preserve">        </w:t>
         </w:r>
       </w:ins>
-      <w:ins w:id="215" w:author="Carol Nichols" w:date="2017-02-19T18:02:00Z">
+      <w:ins w:id="231" w:author="Carol Nichols" w:date="2017-02-19T18:02:00Z">
         <w:r>
           <w:rPr/>
           <w:t>},</w:t>
@@ -4677,13 +4789,13 @@
         <w:pStyle w:val="CodeB"/>
         <w:rPr/>
       </w:pPr>
-      <w:ins w:id="216" w:author="Carol Nichols" w:date="2017-02-19T18:02:00Z">
+      <w:ins w:id="232" w:author="Carol Nichols" w:date="2017-02-19T18:02:00Z">
         <w:r>
           <w:rPr/>
           <w:t xml:space="preserve">    </w:t>
         </w:r>
       </w:ins>
-      <w:ins w:id="217" w:author="Carol Nichols" w:date="2017-02-19T18:02:00Z">
+      <w:ins w:id="233" w:author="Carol Nichols" w:date="2017-02-19T18:02:00Z">
         <w:r>
           <w:rPr/>
           <w:t>};</w:t>
@@ -4695,7 +4807,7 @@
         <w:pStyle w:val="CodeC"/>
         <w:rPr/>
       </w:pPr>
-      <w:ins w:id="218" w:author="Carol Nichols" w:date="2017-02-19T18:02:00Z">
+      <w:ins w:id="234" w:author="Carol Nichols" w:date="2017-02-19T18:02:00Z">
         <w:r>
           <w:rPr/>
           <w:t>}</w:t>
@@ -4716,7 +4828,7 @@
         <w:rPr/>
         <w:t>Listing 9-4: Handling different kinds of errors in different ways</w:t>
       </w:r>
-      <w:del w:id="219" w:author="Carol Nichols" w:date="2017-02-19T18:04:00Z">
+      <w:del w:id="235" w:author="Carol Nichols" w:date="2017-02-19T18:04:00Z">
         <w:r>
           <w:rPr/>
           <w:delText xml:space="preserve">   </w:delText>
@@ -4848,7 +4960,7 @@
         </w:rPr>
         <w:t xml:space="preserve">The condition </w:t>
       </w:r>
-      <w:del w:id="222" w:author="Carol Nichols" w:date="2017-02-19T18:05:00Z">
+      <w:del w:id="238" w:author="Carol Nichols" w:date="2017-02-19T18:05:00Z">
         <w:r>
           <w:rPr>
             <w:rFonts w:eastAsia="Microsoft YaHei"/>
@@ -4856,7 +4968,7 @@
           <w:delText xml:space="preserve">if </w:delText>
         </w:r>
       </w:del>
-      <w:del w:id="223" w:author="Carol Nichols" w:date="2017-02-19T18:05:00Z">
+      <w:del w:id="239" w:author="Carol Nichols" w:date="2017-02-19T18:05:00Z">
         <w:r>
           <w:rPr>
             <w:rStyle w:val="Literal"/>
@@ -4865,7 +4977,7 @@
           <w:delText>e</w:delText>
         </w:r>
       </w:del>
-      <w:ins w:id="224" w:author="Carol Nichols" w:date="2017-02-19T18:05:00Z">
+      <w:ins w:id="240" w:author="Carol Nichols" w:date="2017-02-19T18:05:00Z">
         <w:r>
           <w:rPr>
             <w:rStyle w:val="Literal"/>
@@ -4938,7 +5050,7 @@
         </w:rPr>
         <w:t xml:space="preserve"> in the pattern is needed so that</w:t>
       </w:r>
-      <w:del w:id="229" w:author="Carol Nichols" w:date="2017-02-19T18:06:00Z">
+      <w:del w:id="245" w:author="Carol Nichols" w:date="2017-02-19T18:06:00Z">
         <w:r>
           <w:rPr>
             <w:rFonts w:eastAsia="Microsoft YaHei"/>
@@ -4990,7 +5102,7 @@
         </w:rPr>
         <w:t xml:space="preserve"> will be covered in detail in Chapter </w:t>
       </w:r>
-      <w:del w:id="232" w:author="Carol Nichols" w:date="2017-02-19T18:07:00Z">
+      <w:del w:id="248" w:author="Carol Nichols" w:date="2017-02-19T18:07:00Z">
         <w:r>
           <w:rPr>
             <w:rFonts w:eastAsia="Microsoft YaHei"/>
@@ -4998,7 +5110,7 @@
           <w:delText>XX</w:delText>
         </w:r>
       </w:del>
-      <w:ins w:id="233" w:author="Carol Nichols" w:date="2017-02-19T18:07:00Z">
+      <w:ins w:id="249" w:author="Carol Nichols" w:date="2017-02-19T18:07:00Z">
         <w:r>
           <w:rPr>
             <w:rFonts w:eastAsia="Microsoft YaHei"/>
@@ -5024,7 +5136,7 @@
         </w:rPr>
         <w:t xml:space="preserve"> matches a reference and give</w:t>
       </w:r>
-      <w:ins w:id="234" w:author="Carol Nichols" w:date="2017-02-19T16:54:00Z">
+      <w:ins w:id="250" w:author="Carol Nichols" w:date="2017-02-19T16:54:00Z">
         <w:r>
           <w:rPr>
             <w:rFonts w:eastAsia="Microsoft YaHei"/>
@@ -5163,8 +5275,8 @@
         </w:rPr>
       </w:pPr>
       <w:bookmarkStart w:id="15" w:name="_Toc474426184"/>
-      <w:bookmarkStart w:id="16" w:name="shortcuts-for-panic-on-error:-`unwrap`-a"/>
-      <w:bookmarkStart w:id="17" w:name="__RefHeading___Toc9547_1341122361"/>
+      <w:bookmarkStart w:id="16" w:name="__RefHeading___Toc9547_1341122361"/>
+      <w:bookmarkStart w:id="17" w:name="shortcuts-for-panic-on-error:-`unwrap`-a"/>
       <w:bookmarkEnd w:id="16"/>
       <w:bookmarkEnd w:id="17"/>
       <w:r>
@@ -5200,7 +5312,7 @@
         <w:jc w:val="left"/>
         <w:rPr>
           <w:rFonts w:ascii="Microsoft YaHei" w:hAnsi="Microsoft YaHei" w:eastAsia="Microsoft YaHei" w:cs="Lucida Grande"/>
-          <w:del w:id="246" w:author="Carol Nichols" w:date="2017-02-19T22:06:00Z"/>
+          <w:del w:id="262" w:author="Carol Nichols" w:date="2017-02-19T22:06:00Z"/>
           <w:sz w:val="22"/>
           <w:szCs w:val="22"/>
         </w:rPr>
@@ -5373,7 +5485,7 @@
           <w:szCs w:val="22"/>
         </w:rPr>
       </w:pPr>
-      <w:del w:id="247" w:author="Carol Nichols" w:date="2017-02-19T18:11:00Z">
+      <w:del w:id="263" w:author="Carol Nichols" w:date="2017-02-19T18:11:00Z">
         <w:r>
           <w:rPr>
             <w:rFonts w:eastAsia="Microsoft YaHei" w:cs="Lucida Grande" w:ascii="Microsoft YaHei" w:hAnsi="Microsoft YaHei"/>
@@ -5439,7 +5551,7 @@
         <w:pStyle w:val="CodeC"/>
         <w:rPr>
           <w:rFonts w:eastAsia="Microsoft YaHei"/>
-          <w:del w:id="248" w:author="Carol Nichols" w:date="2017-02-19T22:07:00Z"/>
+          <w:del w:id="264" w:author="Carol Nichols" w:date="2017-02-19T22:07:00Z"/>
         </w:rPr>
       </w:pPr>
       <w:r>
@@ -5454,7 +5566,7 @@
           <w:rFonts w:eastAsia="Microsoft YaHei"/>
         </w:rPr>
       </w:pPr>
-      <w:del w:id="249" w:author="Carol Nichols" w:date="2017-02-19T18:11:00Z">
+      <w:del w:id="265" w:author="Carol Nichols" w:date="2017-02-19T18:11:00Z">
         <w:r>
           <w:rPr>
             <w:rFonts w:eastAsia="Microsoft YaHei"/>
@@ -5469,7 +5581,7 @@
         <w:jc w:val="left"/>
         <w:rPr>
           <w:rFonts w:eastAsia="Microsoft YaHei"/>
-          <w:del w:id="254" w:author="Carol Nichols" w:date="2017-02-19T22:07:00Z"/>
+          <w:del w:id="270" w:author="Carol Nichols" w:date="2017-02-19T22:07:00Z"/>
         </w:rPr>
       </w:pPr>
       <w:r>
@@ -5499,7 +5611,7 @@
         </w:rPr>
         <w:t>panic</w:t>
       </w:r>
-      <w:ins w:id="252" w:author="Carol Nichols" w:date="2017-02-19T18:12:00Z">
+      <w:ins w:id="268" w:author="Carol Nichols" w:date="2017-02-19T18:12:00Z">
         <w:r>
           <w:rPr>
             <w:rStyle w:val="Literal"/>
@@ -5533,10 +5645,10 @@
         <w:jc w:val="left"/>
         <w:rPr>
           <w:rFonts w:eastAsia="Microsoft YaHei"/>
-          <w:del w:id="256" w:author="Carol Nichols" w:date="2017-02-19T22:07:00Z"/>
-        </w:rPr>
-      </w:pPr>
-      <w:del w:id="255" w:author="Carol Nichols" w:date="2017-02-19T18:13:00Z">
+          <w:del w:id="272" w:author="Carol Nichols" w:date="2017-02-19T22:07:00Z"/>
+        </w:rPr>
+      </w:pPr>
+      <w:del w:id="271" w:author="Carol Nichols" w:date="2017-02-19T18:13:00Z">
         <w:r>
           <w:rPr/>
           <w:delText>thread 'main' panicked at 'called `Result::unwrap()` on an `Err` value: Error {</w:delText>
@@ -5551,7 +5663,7 @@
           <w:rFonts w:eastAsia="Microsoft YaHei"/>
         </w:rPr>
       </w:pPr>
-      <w:del w:id="257" w:author="Carol Nichols" w:date="2017-02-19T18:13:00Z">
+      <w:del w:id="273" w:author="Carol Nichols" w:date="2017-02-19T18:13:00Z">
         <w:r>
           <w:rPr/>
           <w:delText>repr: Os { code: 2, message: "No such file or directory" } }',</w:delText>
@@ -5563,13 +5675,13 @@
         <w:pStyle w:val="CodeSingle"/>
         <w:rPr/>
       </w:pPr>
-      <w:del w:id="258" w:author="Carol Nichols" w:date="2017-02-19T18:13:00Z">
+      <w:del w:id="274" w:author="Carol Nichols" w:date="2017-02-19T18:13:00Z">
         <w:r>
           <w:rPr/>
           <w:delText>../src/libcore/result.rs:837</w:delText>
         </w:r>
       </w:del>
-      <w:ins w:id="259" w:author="Carol Nichols" w:date="2017-02-19T18:13:00Z">
+      <w:ins w:id="275" w:author="Carol Nichols" w:date="2017-02-19T18:13:00Z">
         <w:r>
           <w:rPr/>
           <w:t>thread 'main' panicked at 'called `Result::unwrap()` on an `Err` value: Error { repr: Os { code: 2, message: "No such file or directory" } }', /stable-dist-rustc/build/src/libcore/result.rs:868</w:t>
@@ -5651,7 +5763,7 @@
         </w:rPr>
         <w:t xml:space="preserve"> and providing good error messages can convey your intent and make tracking down the source of a panic easier. The syntax of</w:t>
       </w:r>
-      <w:ins w:id="264" w:author="eddyb" w:date="2017-02-15T14:38:00Z">
+      <w:ins w:id="280" w:author="eddyb" w:date="2017-02-15T14:38:00Z">
         <w:r>
           <w:rPr>
             <w:rFonts w:eastAsia="Microsoft YaHei"/>
@@ -5678,7 +5790,7 @@
         <w:pStyle w:val="CodeA"/>
         <w:rPr/>
       </w:pPr>
-      <w:ins w:id="266" w:author="Carol Nichols" w:date="2017-02-20T10:03:00Z">
+      <w:ins w:id="282" w:author="Carol Nichols" w:date="2017-02-20T10:03:00Z">
         <w:r>
           <w:rPr/>
           <w:t>use std::fs::File;</w:t>
@@ -5699,7 +5811,7 @@
         <w:pStyle w:val="CodeB"/>
         <w:rPr/>
       </w:pPr>
-      <w:ins w:id="267" w:author="Carol Nichols" w:date="2017-02-20T10:03:00Z">
+      <w:ins w:id="283" w:author="Carol Nichols" w:date="2017-02-20T10:03:00Z">
         <w:r>
           <w:rPr/>
           <w:t>fn main() {</w:t>
@@ -5711,13 +5823,13 @@
         <w:pStyle w:val="CodeB"/>
         <w:rPr/>
       </w:pPr>
-      <w:ins w:id="268" w:author="Carol Nichols" w:date="2017-02-20T10:03:00Z">
+      <w:ins w:id="284" w:author="Carol Nichols" w:date="2017-02-20T10:03:00Z">
         <w:r>
           <w:rPr/>
           <w:t xml:space="preserve">    </w:t>
         </w:r>
       </w:ins>
-      <w:ins w:id="269" w:author="Carol Nichols" w:date="2017-02-20T10:03:00Z">
+      <w:ins w:id="285" w:author="Carol Nichols" w:date="2017-02-20T10:03:00Z">
         <w:r>
           <w:rPr/>
           <w:t>let f = File::open("hello.txt").expect("Failed to open hello.txt");</w:t>
@@ -5729,7 +5841,7 @@
         <w:pStyle w:val="CodeC"/>
         <w:rPr/>
       </w:pPr>
-      <w:ins w:id="270" w:author="Carol Nichols" w:date="2017-02-20T10:03:00Z">
+      <w:ins w:id="286" w:author="Carol Nichols" w:date="2017-02-20T10:03:00Z">
         <w:r>
           <w:rPr/>
           <w:t>}</w:t>
@@ -5790,7 +5902,7 @@
           <w:rFonts w:eastAsia="Microsoft YaHei"/>
         </w:rPr>
       </w:pPr>
-      <w:del w:id="271" w:author="Carol Nichols" w:date="2017-02-20T09:48:00Z">
+      <w:del w:id="287" w:author="Carol Nichols" w:date="2017-02-20T09:48:00Z">
         <w:r>
           <w:rPr/>
           <w:delText>use std::fs::File;</w:delText>
@@ -5843,10 +5955,10 @@
         <w:pStyle w:val="Body"/>
         <w:rPr>
           <w:rFonts w:eastAsia="Microsoft YaHei"/>
-          <w:del w:id="273" w:author="Carol Nichols" w:date="2017-02-20T10:03:00Z"/>
-        </w:rPr>
-      </w:pPr>
-      <w:del w:id="272" w:author="Carol Nichols" w:date="2017-02-20T09:48:00Z">
+          <w:del w:id="289" w:author="Carol Nichols" w:date="2017-02-20T10:03:00Z"/>
+        </w:rPr>
+      </w:pPr>
+      <w:del w:id="288" w:author="Carol Nichols" w:date="2017-02-20T09:48:00Z">
         <w:r>
           <w:rPr/>
           <w:delText>fn main() {</w:delText>
@@ -5858,16 +5970,16 @@
         <w:pStyle w:val="Body"/>
         <w:rPr>
           <w:rFonts w:eastAsia="Microsoft YaHei"/>
-          <w:del w:id="276" w:author="Carol Nichols" w:date="2017-02-20T10:03:00Z"/>
-        </w:rPr>
-      </w:pPr>
-      <w:del w:id="274" w:author="Carol Nichols" w:date="2017-02-20T09:48:00Z">
+          <w:del w:id="292" w:author="Carol Nichols" w:date="2017-02-20T10:03:00Z"/>
+        </w:rPr>
+      </w:pPr>
+      <w:del w:id="290" w:author="Carol Nichols" w:date="2017-02-20T09:48:00Z">
         <w:r>
           <w:rPr/>
           <w:delText xml:space="preserve">    </w:delText>
         </w:r>
       </w:del>
-      <w:del w:id="275" w:author="Carol Nichols" w:date="2017-02-20T09:48:00Z">
+      <w:del w:id="291" w:author="Carol Nichols" w:date="2017-02-20T09:48:00Z">
         <w:r>
           <w:rPr/>
           <w:delText>let f = File::open("hello.txt").expect("Failed to open hello.txt");</w:delText>
@@ -5879,10 +5991,10 @@
         <w:pStyle w:val="Body"/>
         <w:rPr>
           <w:rFonts w:eastAsia="Microsoft YaHei"/>
-          <w:del w:id="278" w:author="Carol Nichols" w:date="2017-02-20T10:03:00Z"/>
-        </w:rPr>
-      </w:pPr>
-      <w:del w:id="277" w:author="Carol Nichols" w:date="2017-02-20T09:48:00Z">
+          <w:del w:id="294" w:author="Carol Nichols" w:date="2017-02-20T10:03:00Z"/>
+        </w:rPr>
+      </w:pPr>
+      <w:del w:id="293" w:author="Carol Nichols" w:date="2017-02-20T09:48:00Z">
         <w:r>
           <w:rPr/>
           <w:delText>}</w:delText>
@@ -5894,7 +6006,7 @@
         <w:pStyle w:val="Body"/>
         <w:rPr>
           <w:rFonts w:eastAsia="Microsoft YaHei"/>
-          <w:del w:id="284" w:author="Carol Nichols" w:date="2017-02-19T22:07:00Z"/>
+          <w:del w:id="300" w:author="Carol Nichols" w:date="2017-02-19T22:07:00Z"/>
         </w:rPr>
       </w:pPr>
       <w:r>
@@ -6014,7 +6126,7 @@
           <w:rFonts w:eastAsia="Microsoft YaHei"/>
         </w:rPr>
       </w:pPr>
-      <w:del w:id="285" w:author="Carol Nichols" w:date="2017-02-19T20:44:00Z">
+      <w:del w:id="301" w:author="Carol Nichols" w:date="2017-02-19T20:44:00Z">
         <w:r>
           <w:rPr/>
           <w:delText>thread 'main' panicked at 'Failed to open hello.txt: Error { repr: Os { code:</w:delText>
@@ -6027,16 +6139,16 @@
         <w:jc w:val="left"/>
         <w:rPr>
           <w:rFonts w:eastAsia="Microsoft YaHei"/>
-          <w:del w:id="288" w:author="Carol Nichols" w:date="2017-02-19T22:07:00Z"/>
-        </w:rPr>
-      </w:pPr>
-      <w:del w:id="286" w:author="Carol Nichols" w:date="2017-02-19T20:44:00Z">
+          <w:del w:id="304" w:author="Carol Nichols" w:date="2017-02-19T22:07:00Z"/>
+        </w:rPr>
+      </w:pPr>
+      <w:del w:id="302" w:author="Carol Nichols" w:date="2017-02-19T20:44:00Z">
         <w:r>
           <w:rPr/>
           <w:delText>2, message: "No such file or directory" } }', ../src/libcore/result.rs:837</w:delText>
         </w:r>
       </w:del>
-      <w:ins w:id="287" w:author="Carol Nichols" w:date="2017-02-19T20:44:00Z">
+      <w:ins w:id="303" w:author="Carol Nichols" w:date="2017-02-19T20:44:00Z">
         <w:r>
           <w:rPr/>
           <w:t>thread 'main' panicked at 'Failed to open hello.txt: Error { repr: Os { code: 2, message: "No such file or directory" } }', /stable-dist-rustc/build/src/libcore/result.rs:868</w:t>
@@ -6051,7 +6163,7 @@
           <w:rFonts w:eastAsia="Microsoft YaHei"/>
         </w:rPr>
       </w:pPr>
-      <w:del w:id="289" w:author="Carol Nichols" w:date="2017-02-19T20:44:00Z">
+      <w:del w:id="305" w:author="Carol Nichols" w:date="2017-02-19T20:44:00Z">
         <w:r>
           <w:rPr>
             <w:rFonts w:eastAsia="Microsoft YaHei"/>
@@ -6068,9 +6180,9 @@
           <w:rFonts w:eastAsia="Microsoft YaHei"/>
         </w:rPr>
       </w:pPr>
-      <w:bookmarkStart w:id="18" w:name="_Toc474426185"/>
+      <w:bookmarkStart w:id="18" w:name="__RefHeading___Toc9549_1341122361"/>
       <w:bookmarkStart w:id="19" w:name="propagating-errors"/>
-      <w:bookmarkStart w:id="20" w:name="__RefHeading___Toc9549_1341122361"/>
+      <w:bookmarkStart w:id="20" w:name="_Toc474426185"/>
       <w:bookmarkEnd w:id="18"/>
       <w:bookmarkEnd w:id="19"/>
       <w:bookmarkEnd w:id="20"/>
@@ -6131,13 +6243,13 @@
         <w:jc w:val="left"/>
         <w:rPr/>
       </w:pPr>
-      <w:del w:id="291" w:author="Carol Nichols" w:date="2017-02-19T16:55:00Z">
+      <w:del w:id="307" w:author="Carol Nichols" w:date="2017-02-19T16:55:00Z">
         <w:r>
           <w:rPr/>
           <w:delText xml:space="preserve">  </w:delText>
         </w:r>
       </w:del>
-      <w:del w:id="292" w:author="Carol Nichols" w:date="2017-02-19T16:55:00Z">
+      <w:del w:id="308" w:author="Carol Nichols" w:date="2017-02-19T16:55:00Z">
         <w:r>
           <w:rPr/>
           <w:delText xml:space="preserve">rust </w:delText>
@@ -6154,13 +6266,13 @@
         <w:jc w:val="left"/>
         <w:rPr/>
       </w:pPr>
-      <w:del w:id="293" w:author="Carol Nichols" w:date="2017-02-19T16:57:00Z">
+      <w:del w:id="309" w:author="Carol Nichols" w:date="2017-02-19T16:57:00Z">
         <w:r>
           <w:rPr/>
           <w:delText xml:space="preserve"> </w:delText>
         </w:r>
       </w:del>
-      <w:ins w:id="294" w:author="Carol Nichols" w:date="2017-02-19T16:57:00Z">
+      <w:ins w:id="310" w:author="Carol Nichols" w:date="2017-02-19T16:57:00Z">
         <w:r>
           <w:rPr/>
           <w:t>use std::io::Read;</w:t>
@@ -6177,7 +6289,7 @@
         <w:rPr/>
         <w:t>use std::fs::File;</w:t>
       </w:r>
-      <w:del w:id="295" w:author="Carol Nichols" w:date="2017-02-19T22:13:00Z">
+      <w:del w:id="311" w:author="Carol Nichols" w:date="2017-02-19T22:13:00Z">
         <w:r>
           <w:rPr/>
           <w:delText xml:space="preserve"> </w:delText>
@@ -6211,7 +6323,7 @@
         <w:jc w:val="left"/>
         <w:rPr/>
       </w:pPr>
-      <w:ins w:id="296" w:author="Carol Nichols" w:date="2017-02-19T16:56:00Z">
+      <w:ins w:id="312" w:author="Carol Nichols" w:date="2017-02-19T16:56:00Z">
         <w:r>
           <w:rPr/>
           <w:t xml:space="preserve">    </w:t>
@@ -6238,7 +6350,7 @@
         <w:jc w:val="left"/>
         <w:rPr/>
       </w:pPr>
-      <w:ins w:id="297" w:author="Carol Nichols" w:date="2017-02-19T16:56:00Z">
+      <w:ins w:id="313" w:author="Carol Nichols" w:date="2017-02-19T16:56:00Z">
         <w:r>
           <w:rPr/>
           <w:t xml:space="preserve">    </w:t>
@@ -6255,7 +6367,7 @@
         <w:jc w:val="left"/>
         <w:rPr/>
       </w:pPr>
-      <w:ins w:id="298" w:author="Carol Nichols" w:date="2017-02-19T16:56:00Z">
+      <w:ins w:id="314" w:author="Carol Nichols" w:date="2017-02-19T16:56:00Z">
         <w:r>
           <w:rPr/>
           <w:t xml:space="preserve">        </w:t>
@@ -6272,7 +6384,7 @@
         <w:jc w:val="left"/>
         <w:rPr/>
       </w:pPr>
-      <w:ins w:id="299" w:author="Carol Nichols" w:date="2017-02-19T16:56:00Z">
+      <w:ins w:id="315" w:author="Carol Nichols" w:date="2017-02-19T16:56:00Z">
         <w:r>
           <w:rPr/>
           <w:t xml:space="preserve">        </w:t>
@@ -6289,7 +6401,7 @@
         <w:jc w:val="left"/>
         <w:rPr/>
       </w:pPr>
-      <w:ins w:id="300" w:author="Carol Nichols" w:date="2017-02-19T16:56:00Z">
+      <w:ins w:id="316" w:author="Carol Nichols" w:date="2017-02-19T16:56:00Z">
         <w:r>
           <w:rPr/>
           <w:t xml:space="preserve">    </w:t>
@@ -6316,7 +6428,7 @@
         <w:jc w:val="left"/>
         <w:rPr/>
       </w:pPr>
-      <w:ins w:id="301" w:author="Carol Nichols" w:date="2017-02-19T16:56:00Z">
+      <w:ins w:id="317" w:author="Carol Nichols" w:date="2017-02-19T16:56:00Z">
         <w:r>
           <w:rPr/>
           <w:t xml:space="preserve">    </w:t>
@@ -6343,7 +6455,7 @@
         <w:jc w:val="left"/>
         <w:rPr/>
       </w:pPr>
-      <w:ins w:id="302" w:author="Carol Nichols" w:date="2017-02-19T16:57:00Z">
+      <w:ins w:id="318" w:author="Carol Nichols" w:date="2017-02-19T16:57:00Z">
         <w:r>
           <w:rPr/>
           <w:t xml:space="preserve">    </w:t>
@@ -6360,7 +6472,7 @@
         <w:jc w:val="left"/>
         <w:rPr/>
       </w:pPr>
-      <w:ins w:id="303" w:author="Carol Nichols" w:date="2017-02-19T16:57:00Z">
+      <w:ins w:id="319" w:author="Carol Nichols" w:date="2017-02-19T16:57:00Z">
         <w:r>
           <w:rPr/>
           <w:t xml:space="preserve">        </w:t>
@@ -6377,7 +6489,7 @@
         <w:jc w:val="left"/>
         <w:rPr/>
       </w:pPr>
-      <w:ins w:id="304" w:author="Carol Nichols" w:date="2017-02-19T16:57:00Z">
+      <w:ins w:id="320" w:author="Carol Nichols" w:date="2017-02-19T16:57:00Z">
         <w:r>
           <w:rPr/>
           <w:t xml:space="preserve">        </w:t>
@@ -6394,7 +6506,7 @@
         <w:jc w:val="left"/>
         <w:rPr/>
       </w:pPr>
-      <w:ins w:id="305" w:author="Carol Nichols" w:date="2017-02-19T16:57:00Z">
+      <w:ins w:id="321" w:author="Carol Nichols" w:date="2017-02-19T16:57:00Z">
         <w:r>
           <w:rPr/>
           <w:t xml:space="preserve">    </w:t>
@@ -6432,7 +6544,7 @@
         </w:rPr>
         <w:t>match</w:t>
       </w:r>
-      <w:del w:id="306" w:author="Carol Nichols" w:date="2017-02-19T20:45:00Z">
+      <w:del w:id="322" w:author="Carol Nichols" w:date="2017-02-19T20:45:00Z">
         <w:r>
           <w:rPr>
             <w:rStyle w:val="Literal"/>
@@ -7077,8 +7189,8 @@
         </w:rPr>
       </w:pPr>
       <w:bookmarkStart w:id="21" w:name="_Toc474426186"/>
-      <w:bookmarkStart w:id="22" w:name="a-shortcut-for-propagating-errors:-`?`"/>
-      <w:bookmarkStart w:id="23" w:name="__RefHeading___Toc9551_1341122361"/>
+      <w:bookmarkStart w:id="22" w:name="__RefHeading___Toc9551_1341122361"/>
+      <w:bookmarkStart w:id="23" w:name="a-shortcut-for-propagating-errors:-`?`"/>
       <w:bookmarkEnd w:id="22"/>
       <w:bookmarkEnd w:id="23"/>
       <w:r>
@@ -7121,7 +7233,7 @@
         </w:rPr>
         <w:t xml:space="preserve"> that has the same functionality as it had in Listing 9-5, but this implementation uses the question mark</w:t>
       </w:r>
-      <w:ins w:id="319" w:author="Carol Nichols" w:date="2017-02-19T20:50:00Z">
+      <w:ins w:id="335" w:author="Carol Nichols" w:date="2017-02-19T20:50:00Z">
         <w:r>
           <w:rPr>
             <w:rFonts w:eastAsia="Microsoft YaHei"/>
@@ -7141,19 +7253,19 @@
         <w:pStyle w:val="CodeA"/>
         <w:rPr/>
       </w:pPr>
-      <w:del w:id="320" w:author="Carol Nichols" w:date="2017-02-19T20:49:00Z">
+      <w:del w:id="336" w:author="Carol Nichols" w:date="2017-02-19T20:49:00Z">
         <w:r>
           <w:rPr/>
           <w:delText xml:space="preserve">  </w:delText>
         </w:r>
       </w:del>
-      <w:del w:id="321" w:author="Carol Nichols" w:date="2017-02-19T20:49:00Z">
+      <w:del w:id="337" w:author="Carol Nichols" w:date="2017-02-19T20:49:00Z">
         <w:r>
           <w:rPr/>
           <w:delText xml:space="preserve">rust use std::io; use std::fs::File; fn read_username_from_file() -&gt; Result&lt;String, io::Error&gt; { let mut f = File::open("hello.txt")?; let mut s = String::new(); f.read_to_string(&amp;mut s)?; Ok(s) } </w:delText>
         </w:r>
       </w:del>
-      <w:ins w:id="322" w:author="Carol Nichols" w:date="2017-02-19T20:50:00Z">
+      <w:ins w:id="338" w:author="Carol Nichols" w:date="2017-02-19T20:50:00Z">
         <w:r>
           <w:rPr/>
           <w:t>use std::io;</w:t>
@@ -7165,7 +7277,7 @@
         <w:pStyle w:val="CodeB"/>
         <w:rPr/>
       </w:pPr>
-      <w:ins w:id="323" w:author="Carol Nichols" w:date="2017-02-19T20:50:00Z">
+      <w:ins w:id="339" w:author="Carol Nichols" w:date="2017-02-19T20:50:00Z">
         <w:r>
           <w:rPr/>
           <w:t>use std::fs::File;</w:t>
@@ -7186,7 +7298,7 @@
         <w:pStyle w:val="CodeB"/>
         <w:rPr/>
       </w:pPr>
-      <w:ins w:id="324" w:author="Carol Nichols" w:date="2017-02-19T20:50:00Z">
+      <w:ins w:id="340" w:author="Carol Nichols" w:date="2017-02-19T20:50:00Z">
         <w:r>
           <w:rPr/>
           <w:t>fn read_username_from_file() -&gt; Result&lt;String, io::Error&gt; {</w:t>
@@ -7198,13 +7310,13 @@
         <w:pStyle w:val="CodeB"/>
         <w:rPr/>
       </w:pPr>
-      <w:ins w:id="325" w:author="Carol Nichols" w:date="2017-02-19T20:50:00Z">
+      <w:ins w:id="341" w:author="Carol Nichols" w:date="2017-02-19T20:50:00Z">
         <w:r>
           <w:rPr/>
           <w:t xml:space="preserve">    </w:t>
         </w:r>
       </w:ins>
-      <w:ins w:id="326" w:author="Carol Nichols" w:date="2017-02-19T20:50:00Z">
+      <w:ins w:id="342" w:author="Carol Nichols" w:date="2017-02-19T20:50:00Z">
         <w:r>
           <w:rPr/>
           <w:t>let mut f = File::open("hello.txt")?;</w:t>
@@ -7216,13 +7328,13 @@
         <w:pStyle w:val="CodeB"/>
         <w:rPr/>
       </w:pPr>
-      <w:ins w:id="327" w:author="Carol Nichols" w:date="2017-02-19T20:50:00Z">
+      <w:ins w:id="343" w:author="Carol Nichols" w:date="2017-02-19T20:50:00Z">
         <w:r>
           <w:rPr/>
           <w:t xml:space="preserve">    </w:t>
         </w:r>
       </w:ins>
-      <w:ins w:id="328" w:author="Carol Nichols" w:date="2017-02-19T20:50:00Z">
+      <w:ins w:id="344" w:author="Carol Nichols" w:date="2017-02-19T20:50:00Z">
         <w:r>
           <w:rPr/>
           <w:t>let mut s = String::new();</w:t>
@@ -7234,13 +7346,13 @@
         <w:pStyle w:val="CodeB"/>
         <w:rPr/>
       </w:pPr>
-      <w:ins w:id="329" w:author="Carol Nichols" w:date="2017-02-19T20:50:00Z">
+      <w:ins w:id="345" w:author="Carol Nichols" w:date="2017-02-19T20:50:00Z">
         <w:r>
           <w:rPr/>
           <w:t xml:space="preserve">    </w:t>
         </w:r>
       </w:ins>
-      <w:ins w:id="330" w:author="Carol Nichols" w:date="2017-02-19T20:50:00Z">
+      <w:ins w:id="346" w:author="Carol Nichols" w:date="2017-02-19T20:50:00Z">
         <w:r>
           <w:rPr/>
           <w:t>f.read_to_string(&amp;mut s)?;</w:t>
@@ -7252,13 +7364,13 @@
         <w:pStyle w:val="CodeB"/>
         <w:rPr/>
       </w:pPr>
-      <w:ins w:id="331" w:author="Carol Nichols" w:date="2017-02-19T20:50:00Z">
+      <w:ins w:id="347" w:author="Carol Nichols" w:date="2017-02-19T20:50:00Z">
         <w:r>
           <w:rPr/>
           <w:t xml:space="preserve">    </w:t>
         </w:r>
       </w:ins>
-      <w:ins w:id="332" w:author="Carol Nichols" w:date="2017-02-19T20:50:00Z">
+      <w:ins w:id="348" w:author="Carol Nichols" w:date="2017-02-19T20:50:00Z">
         <w:r>
           <w:rPr/>
           <w:t>Ok(s)</w:t>
@@ -7270,7 +7382,7 @@
         <w:pStyle w:val="CodeC"/>
         <w:rPr/>
       </w:pPr>
-      <w:ins w:id="333" w:author="Carol Nichols" w:date="2017-02-19T20:50:00Z">
+      <w:ins w:id="349" w:author="Carol Nichols" w:date="2017-02-19T20:50:00Z">
         <w:r>
           <w:rPr/>
           <w:t>}</w:t>
@@ -7488,7 +7600,7 @@
         </w:rPr>
         <w:t xml:space="preserve"> to the </w:t>
       </w:r>
-      <w:del w:id="337" w:author="Carol Nichols" w:date="2017-02-19T20:52:00Z">
+      <w:del w:id="353" w:author="Carol Nichols" w:date="2017-02-19T20:52:00Z">
         <w:r>
           <w:rPr>
             <w:rFonts w:eastAsia="Microsoft YaHei"/>
@@ -7496,7 +7608,7 @@
           <w:delText>binding</w:delText>
         </w:r>
       </w:del>
-      <w:ins w:id="338" w:author="Carol Nichols" w:date="2017-02-19T20:52:00Z">
+      <w:ins w:id="354" w:author="Carol Nichols" w:date="2017-02-19T20:52:00Z">
         <w:r>
           <w:rPr>
             <w:rFonts w:eastAsia="Microsoft YaHei"/>
@@ -7614,7 +7726,7 @@
         <w:pStyle w:val="CodeA"/>
         <w:rPr/>
       </w:pPr>
-      <w:ins w:id="340" w:author="Carol Nichols" w:date="2017-02-20T09:48:00Z">
+      <w:ins w:id="356" w:author="Carol Nichols" w:date="2017-02-20T09:48:00Z">
         <w:r>
           <w:rPr/>
           <w:t>use std::io;</w:t>
@@ -7626,7 +7738,7 @@
         <w:pStyle w:val="CodeB"/>
         <w:rPr/>
       </w:pPr>
-      <w:ins w:id="341" w:author="Carol Nichols" w:date="2017-02-20T09:48:00Z">
+      <w:ins w:id="357" w:author="Carol Nichols" w:date="2017-02-20T09:48:00Z">
         <w:r>
           <w:rPr/>
           <w:t>use std::io::Read;</w:t>
@@ -7638,7 +7750,7 @@
         <w:pStyle w:val="CodeB"/>
         <w:rPr/>
       </w:pPr>
-      <w:ins w:id="342" w:author="Carol Nichols" w:date="2017-02-20T09:48:00Z">
+      <w:ins w:id="358" w:author="Carol Nichols" w:date="2017-02-20T09:48:00Z">
         <w:r>
           <w:rPr/>
           <w:t>use std::fs::File;</w:t>
@@ -7659,7 +7771,7 @@
         <w:pStyle w:val="CodeB"/>
         <w:rPr/>
       </w:pPr>
-      <w:ins w:id="343" w:author="Carol Nichols" w:date="2017-02-20T09:48:00Z">
+      <w:ins w:id="359" w:author="Carol Nichols" w:date="2017-02-20T09:48:00Z">
         <w:r>
           <w:rPr>
             <w:rFonts w:eastAsia="Microsoft YaHei"/>
@@ -7667,7 +7779,7 @@
           <w:t xml:space="preserve">fn read_username_from_file() </w:t>
         </w:r>
       </w:ins>
-      <w:ins w:id="344" w:author="Carol Nichols" w:date="2017-02-20T09:48:00Z">
+      <w:ins w:id="360" w:author="Carol Nichols" w:date="2017-02-20T09:48:00Z">
         <w:r>
           <w:rPr>
             <w:rFonts w:eastAsia="Microsoft YaHei" w:cs="Times New Roman" w:ascii="Times New Roman" w:hAnsi="Times New Roman"/>
@@ -7679,7 +7791,7 @@
           <w:t>-&gt;</w:t>
         </w:r>
       </w:ins>
-      <w:ins w:id="345" w:author="Carol Nichols" w:date="2017-02-20T09:48:00Z">
+      <w:ins w:id="361" w:author="Carol Nichols" w:date="2017-02-20T09:48:00Z">
         <w:r>
           <w:rPr>
             <w:rFonts w:eastAsia="Microsoft YaHei"/>
@@ -7693,13 +7805,13 @@
         <w:pStyle w:val="CodeB"/>
         <w:rPr/>
       </w:pPr>
-      <w:ins w:id="346" w:author="Carol Nichols" w:date="2017-02-20T09:48:00Z">
+      <w:ins w:id="362" w:author="Carol Nichols" w:date="2017-02-20T09:48:00Z">
         <w:r>
           <w:rPr/>
           <w:t xml:space="preserve">    </w:t>
         </w:r>
       </w:ins>
-      <w:ins w:id="347" w:author="Carol Nichols" w:date="2017-02-20T09:48:00Z">
+      <w:ins w:id="363" w:author="Carol Nichols" w:date="2017-02-20T09:48:00Z">
         <w:r>
           <w:rPr/>
           <w:t>let mut s = String::new();</w:t>
@@ -7720,13 +7832,13 @@
         <w:pStyle w:val="CodeB"/>
         <w:rPr/>
       </w:pPr>
-      <w:ins w:id="348" w:author="Carol Nichols" w:date="2017-02-20T09:48:00Z">
+      <w:ins w:id="364" w:author="Carol Nichols" w:date="2017-02-20T09:48:00Z">
         <w:r>
           <w:rPr/>
           <w:t xml:space="preserve">    </w:t>
         </w:r>
       </w:ins>
-      <w:ins w:id="349" w:author="Carol Nichols" w:date="2017-02-20T09:48:00Z">
+      <w:ins w:id="365" w:author="Carol Nichols" w:date="2017-02-20T09:48:00Z">
         <w:r>
           <w:rPr/>
           <w:t>File::open("hello.txt")?.read_to_string(&amp;mut s)?;</w:t>
@@ -7738,13 +7850,13 @@
         <w:pStyle w:val="CodeB"/>
         <w:rPr/>
       </w:pPr>
-      <w:ins w:id="350" w:author="Carol Nichols" w:date="2017-02-20T09:48:00Z">
+      <w:ins w:id="366" w:author="Carol Nichols" w:date="2017-02-20T09:48:00Z">
         <w:r>
           <w:rPr/>
           <w:t xml:space="preserve">    </w:t>
         </w:r>
       </w:ins>
-      <w:ins w:id="351" w:author="Carol Nichols" w:date="2017-02-20T09:48:00Z">
+      <w:ins w:id="367" w:author="Carol Nichols" w:date="2017-02-20T09:48:00Z">
         <w:r>
           <w:rPr/>
           <w:t>Ok(s)</w:t>
@@ -7758,7 +7870,7 @@
           <w:rFonts w:eastAsia="Microsoft YaHei"/>
         </w:rPr>
       </w:pPr>
-      <w:ins w:id="352" w:author="Carol Nichols" w:date="2017-02-20T09:48:00Z">
+      <w:ins w:id="368" w:author="Carol Nichols" w:date="2017-02-20T09:48:00Z">
         <w:r>
           <w:rPr/>
           <w:t>}</w:t>
@@ -7770,7 +7882,7 @@
         <w:pStyle w:val="Body"/>
         <w:rPr/>
       </w:pPr>
-      <w:del w:id="353" w:author="Carol Nichols" w:date="2017-02-20T09:50:00Z">
+      <w:del w:id="369" w:author="Carol Nichols" w:date="2017-02-20T09:50:00Z">
         <w:r>
           <w:rPr/>
           <w:delText>use std::io;</w:delText>
@@ -7782,7 +7894,7 @@
         <w:pStyle w:val="Body"/>
         <w:rPr/>
       </w:pPr>
-      <w:del w:id="354" w:author="Carol Nichols" w:date="2017-02-20T09:50:00Z">
+      <w:del w:id="370" w:author="Carol Nichols" w:date="2017-02-20T09:50:00Z">
         <w:r>
           <w:rPr/>
           <w:delText>use std::io::Read;</w:delText>
@@ -7794,7 +7906,7 @@
         <w:pStyle w:val="Body"/>
         <w:rPr/>
       </w:pPr>
-      <w:del w:id="355" w:author="Carol Nichols" w:date="2017-02-20T09:50:00Z">
+      <w:del w:id="371" w:author="Carol Nichols" w:date="2017-02-20T09:50:00Z">
         <w:r>
           <w:rPr/>
           <w:delText>use std::fs::File;</w:delText>
@@ -7815,7 +7927,7 @@
         <w:pStyle w:val="Body"/>
         <w:rPr/>
       </w:pPr>
-      <w:del w:id="356" w:author="Carol Nichols" w:date="2017-02-20T09:50:00Z">
+      <w:del w:id="372" w:author="Carol Nichols" w:date="2017-02-20T09:50:00Z">
         <w:r>
           <w:rPr/>
           <w:delText>fn read_username_from_file() -&gt; Result&lt;String, io::Error&gt; {</w:delText>
@@ -7827,13 +7939,13 @@
         <w:pStyle w:val="Body"/>
         <w:rPr/>
       </w:pPr>
-      <w:del w:id="357" w:author="Carol Nichols" w:date="2017-02-20T09:50:00Z">
+      <w:del w:id="373" w:author="Carol Nichols" w:date="2017-02-20T09:50:00Z">
         <w:r>
           <w:rPr/>
           <w:delText xml:space="preserve">    </w:delText>
         </w:r>
       </w:del>
-      <w:del w:id="358" w:author="Carol Nichols" w:date="2017-02-20T09:50:00Z">
+      <w:del w:id="374" w:author="Carol Nichols" w:date="2017-02-20T09:50:00Z">
         <w:r>
           <w:rPr/>
           <w:delText>let mut s = String::new();</w:delText>
@@ -7854,13 +7966,13 @@
         <w:pStyle w:val="Body"/>
         <w:rPr/>
       </w:pPr>
-      <w:del w:id="359" w:author="Carol Nichols" w:date="2017-02-20T09:50:00Z">
+      <w:del w:id="375" w:author="Carol Nichols" w:date="2017-02-20T09:50:00Z">
         <w:r>
           <w:rPr/>
           <w:delText xml:space="preserve">    </w:delText>
         </w:r>
       </w:del>
-      <w:del w:id="360" w:author="Carol Nichols" w:date="2017-02-20T09:50:00Z">
+      <w:del w:id="376" w:author="Carol Nichols" w:date="2017-02-20T09:50:00Z">
         <w:r>
           <w:rPr/>
           <w:delText>File::open("hello.txt")?.read_to_string(&amp;mut s)?;</w:delText>
@@ -7881,13 +7993,13 @@
         <w:pStyle w:val="Body"/>
         <w:rPr/>
       </w:pPr>
-      <w:del w:id="361" w:author="Carol Nichols" w:date="2017-02-20T09:50:00Z">
+      <w:del w:id="377" w:author="Carol Nichols" w:date="2017-02-20T09:50:00Z">
         <w:r>
           <w:rPr/>
           <w:delText xml:space="preserve">    </w:delText>
         </w:r>
       </w:del>
-      <w:del w:id="362" w:author="Carol Nichols" w:date="2017-02-20T09:50:00Z">
+      <w:del w:id="378" w:author="Carol Nichols" w:date="2017-02-20T09:50:00Z">
         <w:r>
           <w:rPr/>
           <w:delText>Ok(s)</w:delText>
@@ -7899,7 +8011,7 @@
         <w:pStyle w:val="Body"/>
         <w:rPr/>
       </w:pPr>
-      <w:del w:id="363" w:author="Carol Nichols" w:date="2017-02-20T09:50:00Z">
+      <w:del w:id="379" w:author="Carol Nichols" w:date="2017-02-20T09:50:00Z">
         <w:r>
           <w:rPr/>
           <w:delText>}</w:delText>
@@ -7914,7 +8026,7 @@
           <w:rFonts w:eastAsia="Microsoft YaHei"/>
         </w:rPr>
       </w:pPr>
-      <w:del w:id="364" w:author="Carol Nichols" w:date="2017-02-19T22:09:00Z">
+      <w:del w:id="380" w:author="Carol Nichols" w:date="2017-02-19T22:09:00Z">
         <w:r>
           <w:rPr>
             <w:rFonts w:eastAsia="Microsoft YaHei"/>
@@ -7991,7 +8103,7 @@
         </w:rPr>
         <w:t>File::open("hello.txt"</w:t>
       </w:r>
-      <w:ins w:id="367" w:author="Carol Nichols" w:date="2017-02-19T20:54:00Z">
+      <w:ins w:id="383" w:author="Carol Nichols" w:date="2017-02-19T20:54:00Z">
         <w:r>
           <w:rPr>
             <w:rStyle w:val="Literal"/>
@@ -7999,7 +8111,7 @@
           <w:t>)?</w:t>
         </w:r>
       </w:ins>
-      <w:del w:id="368" w:author="Carol Nichols" w:date="2017-02-19T20:54:00Z">
+      <w:del w:id="384" w:author="Carol Nichols" w:date="2017-02-19T20:54:00Z">
         <w:r>
           <w:rPr>
             <w:rStyle w:val="Literal"/>
@@ -8096,8 +8208,8 @@
         </w:rPr>
       </w:pPr>
       <w:bookmarkStart w:id="24" w:name="_Toc474426187"/>
-      <w:bookmarkStart w:id="25" w:name="`?`-can-only-be-used-in-functions-that-r"/>
-      <w:bookmarkStart w:id="26" w:name="__RefHeading___Toc9553_1341122361"/>
+      <w:bookmarkStart w:id="25" w:name="__RefHeading___Toc9553_1341122361"/>
+      <w:bookmarkStart w:id="26" w:name="`?`-can-only-be-used-in-functions-that-r"/>
       <w:bookmarkEnd w:id="25"/>
       <w:bookmarkEnd w:id="26"/>
       <w:r>
@@ -8251,7 +8363,7 @@
         </w:rPr>
         <w:t xml:space="preserve">Let’s look at what happens if use </w:t>
       </w:r>
-      <w:del w:id="377" w:author="Carol Nichols" w:date="2017-02-19T20:56:00Z">
+      <w:del w:id="393" w:author="Carol Nichols" w:date="2017-02-19T20:56:00Z">
         <w:r>
           <w:rPr>
             <w:rFonts w:eastAsia="Microsoft YaHei"/>
@@ -8259,7 +8371,7 @@
           <w:delText>try!</w:delText>
         </w:r>
       </w:del>
-      <w:ins w:id="378" w:author="Carol Nichols" w:date="2017-02-19T20:56:00Z">
+      <w:ins w:id="394" w:author="Carol Nichols" w:date="2017-02-19T20:56:00Z">
         <w:r>
           <w:rPr>
             <w:rStyle w:val="Literal"/>
@@ -8319,7 +8431,7 @@
         <w:jc w:val="left"/>
         <w:rPr/>
       </w:pPr>
-      <w:ins w:id="381" w:author="Carol Nichols" w:date="2017-02-19T20:57:00Z">
+      <w:ins w:id="397" w:author="Carol Nichols" w:date="2017-02-19T20:57:00Z">
         <w:r>
           <w:rPr/>
           <w:t>use std::fs::File;</w:t>
@@ -8516,7 +8628,7 @@
         </w:rPr>
         <w:t>main</w:t>
       </w:r>
-      <w:del w:id="382" w:author="Carol Nichols" w:date="2017-02-19T21:02:00Z">
+      <w:del w:id="398" w:author="Carol Nichols" w:date="2017-02-19T21:02:00Z">
         <w:r>
           <w:rPr>
             <w:rStyle w:val="Literal"/>
@@ -8679,8 +8791,8 @@
         </w:rPr>
       </w:pPr>
       <w:bookmarkStart w:id="27" w:name="_Toc474426188"/>
-      <w:bookmarkStart w:id="28" w:name="to-`panic!`-or-not-to-`panic!`"/>
-      <w:bookmarkStart w:id="29" w:name="__RefHeading___Toc9555_1341122361"/>
+      <w:bookmarkStart w:id="28" w:name="__RefHeading___Toc9555_1341122361"/>
+      <w:bookmarkStart w:id="29" w:name="to-`panic!`-or-not-to-`panic!`"/>
       <w:bookmarkEnd w:id="28"/>
       <w:bookmarkEnd w:id="29"/>
       <w:r>
@@ -8846,9 +8958,9 @@
           <w:rFonts w:eastAsia="Microsoft YaHei"/>
         </w:rPr>
       </w:pPr>
-      <w:bookmarkStart w:id="30" w:name="_Toc474426189"/>
+      <w:bookmarkStart w:id="30" w:name="__RefHeading___Toc9557_1341122361"/>
       <w:bookmarkStart w:id="31" w:name="examples,-prototype-code,-and-tests:-per"/>
-      <w:bookmarkStart w:id="32" w:name="__RefHeading___Toc9557_1341122361"/>
+      <w:bookmarkStart w:id="32" w:name="_Toc474426189"/>
       <w:bookmarkEnd w:id="30"/>
       <w:bookmarkEnd w:id="31"/>
       <w:bookmarkEnd w:id="32"/>
@@ -9001,9 +9113,9 @@
           <w:rFonts w:eastAsia="Microsoft YaHei"/>
         </w:rPr>
       </w:pPr>
-      <w:bookmarkStart w:id="33" w:name="_Toc474426190"/>
+      <w:bookmarkStart w:id="33" w:name="__RefHeading___Toc9559_1341122361"/>
       <w:bookmarkStart w:id="34" w:name="cases-when-you-have-more-information-tha"/>
-      <w:bookmarkStart w:id="35" w:name="__RefHeading___Toc9559_1341122361"/>
+      <w:bookmarkStart w:id="35" w:name="_Toc474426190"/>
       <w:bookmarkEnd w:id="33"/>
       <w:bookmarkEnd w:id="34"/>
       <w:bookmarkEnd w:id="35"/>
@@ -9114,7 +9226,7 @@
           <w:rFonts w:eastAsia="Microsoft YaHei"/>
         </w:rPr>
       </w:pPr>
-      <w:del w:id="398" w:author="Carol Nichols" w:date="2017-02-19T22:14:00Z">
+      <w:del w:id="414" w:author="Carol Nichols" w:date="2017-02-19T22:14:00Z">
         <w:r>
           <w:rPr>
             <w:rFonts w:eastAsia="Microsoft YaHei"/>
@@ -9290,9 +9402,9 @@
           <w:rFonts w:eastAsia="Microsoft YaHei"/>
         </w:rPr>
       </w:pPr>
-      <w:bookmarkStart w:id="36" w:name="_Toc474426191"/>
+      <w:bookmarkStart w:id="36" w:name="__RefHeading___Toc9561_1341122361"/>
       <w:bookmarkStart w:id="37" w:name="guidelines-for-error-handling"/>
-      <w:bookmarkStart w:id="38" w:name="__RefHeading___Toc9561_1341122361"/>
+      <w:bookmarkStart w:id="38" w:name="_Toc474426191"/>
       <w:bookmarkEnd w:id="36"/>
       <w:bookmarkEnd w:id="37"/>
       <w:bookmarkEnd w:id="38"/>
@@ -9327,7 +9439,7 @@
         </w:rPr>
         <w:t xml:space="preserve"> when it’s possible that you could end up in a bad state—</w:t>
       </w:r>
-      <w:del w:id="403" w:author="Carol Nichols" w:date="2017-02-19T22:15:00Z">
+      <w:del w:id="419" w:author="Carol Nichols" w:date="2017-02-19T22:15:00Z">
         <w:r>
           <w:rPr>
             <w:rFonts w:eastAsia="Microsoft YaHei"/>
@@ -9341,7 +9453,7 @@
         </w:rPr>
         <w:t>in this context, bad state is when some assumption, guarantee, contract, or invariant has been broken, such as when invalid values, contradictory values, or missing values are passed to your code—</w:t>
       </w:r>
-      <w:del w:id="404" w:author="Carol Nichols" w:date="2017-02-19T22:15:00Z">
+      <w:del w:id="420" w:author="Carol Nichols" w:date="2017-02-19T22:15:00Z">
         <w:r>
           <w:rPr>
             <w:rFonts w:eastAsia="Microsoft YaHei"/>
@@ -9609,7 +9721,7 @@
         </w:rPr>
         <w:t xml:space="preserve">Having lots of error checks in all of your functions would be verbose and annoying, though. Luckily, you can use Rust’s type system (and thus the type checking the compiler does) to do a lot of the checks for you. If your function </w:t>
       </w:r>
-      <w:del w:id="409" w:author="Carol Nichols" w:date="2017-02-19T16:59:00Z">
+      <w:del w:id="425" w:author="Carol Nichols" w:date="2017-02-19T16:59:00Z">
         <w:r>
           <w:rPr>
             <w:rFonts w:eastAsia="Microsoft YaHei"/>
@@ -9617,7 +9729,7 @@
           <w:delText>takes</w:delText>
         </w:r>
       </w:del>
-      <w:ins w:id="410" w:author="Carol Nichols" w:date="2017-02-19T16:59:00Z">
+      <w:ins w:id="426" w:author="Carol Nichols" w:date="2017-02-19T16:59:00Z">
         <w:r>
           <w:rPr>
             <w:rFonts w:eastAsia="Microsoft YaHei"/>
@@ -9631,7 +9743,7 @@
         </w:rPr>
         <w:t xml:space="preserve"> a particular type as a</w:t>
       </w:r>
-      <w:del w:id="411" w:author="Carol Nichols" w:date="2017-02-19T16:59:00Z">
+      <w:del w:id="427" w:author="Carol Nichols" w:date="2017-02-19T16:59:00Z">
         <w:r>
           <w:rPr>
             <w:rFonts w:eastAsia="Microsoft YaHei"/>
@@ -9639,7 +9751,7 @@
           <w:delText>n argument</w:delText>
         </w:r>
       </w:del>
-      <w:ins w:id="412" w:author="Carol Nichols" w:date="2017-02-19T16:59:00Z">
+      <w:ins w:id="428" w:author="Carol Nichols" w:date="2017-02-19T16:59:00Z">
         <w:r>
           <w:rPr>
             <w:rFonts w:eastAsia="Microsoft YaHei"/>
@@ -9730,7 +9842,7 @@
         </w:rPr>
         <w:t xml:space="preserve">, which ensures the </w:t>
       </w:r>
-      <w:del w:id="416" w:author="Carol Nichols" w:date="2017-02-19T16:59:00Z">
+      <w:del w:id="432" w:author="Carol Nichols" w:date="2017-02-19T16:59:00Z">
         <w:r>
           <w:rPr>
             <w:rFonts w:eastAsia="Microsoft YaHei"/>
@@ -9738,7 +9850,7 @@
           <w:delText>argument</w:delText>
         </w:r>
       </w:del>
-      <w:ins w:id="417" w:author="Carol Nichols" w:date="2017-02-19T16:59:00Z">
+      <w:ins w:id="433" w:author="Carol Nichols" w:date="2017-02-19T16:59:00Z">
         <w:r>
           <w:rPr>
             <w:rFonts w:eastAsia="Microsoft YaHei"/>
@@ -9746,7 +9858,7 @@
           <w:t>parameter</w:t>
         </w:r>
       </w:ins>
-      <w:del w:id="418" w:author="Carol Nichols" w:date="2017-02-19T17:00:00Z">
+      <w:del w:id="434" w:author="Carol Nichols" w:date="2017-02-19T17:00:00Z">
         <w:r>
           <w:rPr>
             <w:rFonts w:eastAsia="Microsoft YaHei"/>
@@ -9769,9 +9881,9 @@
           <w:rFonts w:eastAsia="Microsoft YaHei"/>
         </w:rPr>
       </w:pPr>
-      <w:bookmarkStart w:id="39" w:name="_Toc474426192"/>
+      <w:bookmarkStart w:id="39" w:name="__RefHeading___Toc9563_1341122361"/>
       <w:bookmarkStart w:id="40" w:name="creating-custom-types-for-validation"/>
-      <w:bookmarkStart w:id="41" w:name="__RefHeading___Toc9563_1341122361"/>
+      <w:bookmarkStart w:id="41" w:name="_Toc474426192"/>
       <w:bookmarkEnd w:id="39"/>
       <w:bookmarkEnd w:id="40"/>
       <w:bookmarkEnd w:id="41"/>
@@ -10161,7 +10273,7 @@
         </w:rPr>
         <w:t xml:space="preserve">Instead, we can make a new type and put the validations in </w:t>
       </w:r>
-      <w:del w:id="424" w:author="Carol Nichols" w:date="2017-02-20T11:00:00Z">
+      <w:del w:id="440" w:author="Carol Nichols" w:date="2017-02-20T11:00:00Z">
         <w:r>
           <w:rPr>
             <w:rFonts w:eastAsia="Microsoft YaHei"/>
@@ -10169,7 +10281,7 @@
           <w:delText>the</w:delText>
         </w:r>
       </w:del>
-      <w:ins w:id="425" w:author="Carol Nichols" w:date="2017-02-20T11:00:00Z">
+      <w:ins w:id="441" w:author="Carol Nichols" w:date="2017-02-20T11:00:00Z">
         <w:r>
           <w:rPr>
             <w:rFonts w:eastAsia="Microsoft YaHei"/>
@@ -10177,7 +10289,7 @@
           <w:t>a</w:t>
         </w:r>
       </w:ins>
-      <w:ins w:id="426" w:author="Carol Nichols" w:date="2017-02-20T11:01:00Z">
+      <w:ins w:id="442" w:author="Carol Nichols" w:date="2017-02-20T11:01:00Z">
         <w:r>
           <w:rPr>
             <w:rFonts w:eastAsia="Microsoft YaHei"/>
@@ -10191,7 +10303,7 @@
         </w:rPr>
         <w:t xml:space="preserve"> type</w:t>
       </w:r>
-      <w:del w:id="427" w:author="Carol Nichols" w:date="2017-02-20T11:01:00Z">
+      <w:del w:id="443" w:author="Carol Nichols" w:date="2017-02-20T11:01:00Z">
         <w:r>
           <w:rPr>
             <w:rFonts w:eastAsia="Microsoft YaHei"/>
@@ -10205,7 +10317,7 @@
         </w:rPr>
         <w:t xml:space="preserve"> rather than repeating the</w:t>
       </w:r>
-      <w:del w:id="428" w:author="Carol Nichols" w:date="2017-02-20T11:01:00Z">
+      <w:del w:id="444" w:author="Carol Nichols" w:date="2017-02-20T11:01:00Z">
         <w:r>
           <w:rPr>
             <w:rFonts w:eastAsia="Microsoft YaHei"/>
@@ -10213,505 +10325,489 @@
           <w:delText>m</w:delText>
         </w:r>
       </w:del>
-      <w:ins w:id="429" w:author="Carol Nichols" w:date="2017-02-20T11:01:00Z">
+      <w:ins w:id="445" w:author="Carol Nichols" w:date="2017-02-20T11:01:00Z">
         <w:r>
           <w:rPr>
             <w:rFonts w:eastAsia="Microsoft YaHei"/>
           </w:rPr>
-          <w:t xml:space="preserve"> </w:t>
-        </w:r>
-      </w:ins>
-      <w:ins w:id="430" w:author="Carol Nichols" w:date="2017-02-20T11:01:00Z">
+          <w:t xml:space="preserve"> validations everywhere</w:t>
+        </w:r>
+      </w:ins>
+      <w:r>
+        <w:rPr>
+          <w:rFonts w:eastAsia="Microsoft YaHei"/>
+        </w:rPr>
+        <w:t xml:space="preserve">. That way, it’s safe for functions to use the new type in their signatures and confidently use the values they receive. Listing 9-8 shows one way to define a </w:t>
+      </w:r>
+      <w:r>
+        <w:rPr>
+          <w:rStyle w:val="Literal"/>
+          <w:rPrChange w:id="0" w:author="Carol Nichols" w:date="2017-02-19T21:11:00Z"/>
+        </w:rPr>
+        <w:t>Guess</w:t>
+      </w:r>
+      <w:r>
+        <w:rPr>
+          <w:rFonts w:eastAsia="Microsoft YaHei"/>
+        </w:rPr>
+        <w:t xml:space="preserve"> type that will only create an instance of </w:t>
+      </w:r>
+      <w:r>
+        <w:rPr>
+          <w:rStyle w:val="Literal"/>
+          <w:rPrChange w:id="0" w:author="Carol Nichols" w:date="2017-02-19T21:11:00Z"/>
+        </w:rPr>
+        <w:t>Guess</w:t>
+      </w:r>
+      <w:r>
+        <w:rPr>
+          <w:rFonts w:eastAsia="Microsoft YaHei"/>
+        </w:rPr>
+        <w:t xml:space="preserve"> if the </w:t>
+      </w:r>
+      <w:r>
+        <w:rPr>
+          <w:rStyle w:val="Literal"/>
+          <w:rPrChange w:id="0" w:author="Carol Nichols" w:date="2017-02-19T21:11:00Z"/>
+        </w:rPr>
+        <w:t>new</w:t>
+      </w:r>
+      <w:r>
+        <w:rPr>
+          <w:rFonts w:eastAsia="Microsoft YaHei"/>
+        </w:rPr>
+        <w:t xml:space="preserve"> function receives a value between 1 and 100:</w:t>
+      </w:r>
+    </w:p>
+    <w:p>
+      <w:pPr>
+        <w:pStyle w:val="CodeA"/>
+        <w:rPr/>
+      </w:pPr>
+      <w:del w:id="449" w:author="Carol Nichols" w:date="2017-02-19T21:11:00Z">
+        <w:r>
+          <w:rPr/>
+          <w:delText xml:space="preserve">  </w:delText>
+        </w:r>
+      </w:del>
+      <w:del w:id="450" w:author="Carol Nichols" w:date="2017-02-19T21:11:00Z">
+        <w:r>
+          <w:rPr/>
+          <w:delText xml:space="preserve">rust struct Guess { value: u32, } impl Guess { pub fn new(value: u32) -&gt; Guess { if value &lt; 1 || value &gt; 100 { panic!("Guess value must be between 1 and 100, got {}.", value); } Guess { value: value, } } pub fn value(&amp;self) -&gt; u32 { self.value } }    </w:delText>
+        </w:r>
+      </w:del>
+      <w:ins w:id="451" w:author="Carol Nichols" w:date="2017-02-19T21:11:00Z">
+        <w:r>
+          <w:rPr/>
+          <w:t>struct Guess {</w:t>
+        </w:r>
+      </w:ins>
+    </w:p>
+    <w:p>
+      <w:pPr>
+        <w:pStyle w:val="CodeB"/>
+        <w:rPr/>
+      </w:pPr>
+      <w:ins w:id="452" w:author="Carol Nichols" w:date="2017-02-19T21:11:00Z">
+        <w:r>
+          <w:rPr/>
+          <w:t xml:space="preserve">    </w:t>
+        </w:r>
+      </w:ins>
+      <w:ins w:id="453" w:author="Carol Nichols" w:date="2017-02-19T21:11:00Z">
+        <w:r>
+          <w:rPr/>
+          <w:t>value: u32,</w:t>
+        </w:r>
+      </w:ins>
+    </w:p>
+    <w:p>
+      <w:pPr>
+        <w:pStyle w:val="CodeB"/>
+        <w:rPr/>
+      </w:pPr>
+      <w:ins w:id="454" w:author="Carol Nichols" w:date="2017-02-19T21:11:00Z">
+        <w:r>
+          <w:rPr/>
+          <w:t>}</w:t>
+        </w:r>
+      </w:ins>
+    </w:p>
+    <w:p>
+      <w:pPr>
+        <w:pStyle w:val="CodeB"/>
+        <w:rPr/>
+      </w:pPr>
+      <w:r>
+        <w:rPr/>
+      </w:r>
+    </w:p>
+    <w:p>
+      <w:pPr>
+        <w:pStyle w:val="CodeB"/>
+        <w:rPr/>
+      </w:pPr>
+      <w:ins w:id="455" w:author="Carol Nichols" w:date="2017-02-19T21:11:00Z">
+        <w:r>
+          <w:rPr/>
+          <w:t>impl Guess {</w:t>
+        </w:r>
+      </w:ins>
+    </w:p>
+    <w:p>
+      <w:pPr>
+        <w:pStyle w:val="CodeB"/>
+        <w:rPr/>
+      </w:pPr>
+      <w:ins w:id="456" w:author="Carol Nichols" w:date="2017-02-19T21:11:00Z">
+        <w:r>
+          <w:rPr/>
+          <w:t xml:space="preserve">    </w:t>
+        </w:r>
+      </w:ins>
+      <w:ins w:id="457" w:author="Carol Nichols" w:date="2017-02-19T21:11:00Z">
+        <w:r>
+          <w:rPr/>
+          <w:t>pub fn new(value: u32) -&gt; Guess {</w:t>
+        </w:r>
+      </w:ins>
+    </w:p>
+    <w:p>
+      <w:pPr>
+        <w:pStyle w:val="CodeB"/>
+        <w:rPr/>
+      </w:pPr>
+      <w:ins w:id="458" w:author="Carol Nichols" w:date="2017-02-19T21:11:00Z">
+        <w:r>
+          <w:rPr/>
+          <w:t xml:space="preserve">        </w:t>
+        </w:r>
+      </w:ins>
+      <w:ins w:id="459" w:author="Carol Nichols" w:date="2017-02-19T21:11:00Z">
+        <w:r>
+          <w:rPr/>
+          <w:t>if value &lt; 1 || value &gt; 100 {</w:t>
+        </w:r>
+      </w:ins>
+    </w:p>
+    <w:p>
+      <w:pPr>
+        <w:pStyle w:val="CodeB"/>
+        <w:rPr/>
+      </w:pPr>
+      <w:ins w:id="460" w:author="Carol Nichols" w:date="2017-02-19T21:11:00Z">
+        <w:r>
+          <w:rPr/>
+          <w:t xml:space="preserve">            </w:t>
+        </w:r>
+      </w:ins>
+      <w:ins w:id="461" w:author="Carol Nichols" w:date="2017-02-19T21:11:00Z">
+        <w:r>
+          <w:rPr/>
+          <w:t>panic!("Guess value must be between 1 and 100, got {}.", value);</w:t>
+        </w:r>
+      </w:ins>
+    </w:p>
+    <w:p>
+      <w:pPr>
+        <w:pStyle w:val="CodeB"/>
+        <w:rPr/>
+      </w:pPr>
+      <w:ins w:id="462" w:author="Carol Nichols" w:date="2017-02-19T21:11:00Z">
+        <w:r>
+          <w:rPr/>
+          <w:t xml:space="preserve">        </w:t>
+        </w:r>
+      </w:ins>
+      <w:ins w:id="463" w:author="Carol Nichols" w:date="2017-02-19T21:11:00Z">
+        <w:r>
+          <w:rPr/>
+          <w:t>}</w:t>
+        </w:r>
+      </w:ins>
+    </w:p>
+    <w:p>
+      <w:pPr>
+        <w:pStyle w:val="CodeB"/>
+        <w:rPr/>
+      </w:pPr>
+      <w:r>
+        <w:rPr/>
+      </w:r>
+    </w:p>
+    <w:p>
+      <w:pPr>
+        <w:pStyle w:val="CodeB"/>
+        <w:rPr/>
+      </w:pPr>
+      <w:ins w:id="464" w:author="Carol Nichols" w:date="2017-02-19T21:11:00Z">
+        <w:r>
+          <w:rPr/>
+          <w:t xml:space="preserve">        </w:t>
+        </w:r>
+      </w:ins>
+      <w:ins w:id="465" w:author="Carol Nichols" w:date="2017-02-19T21:11:00Z">
+        <w:r>
+          <w:rPr/>
+          <w:t>Guess {</w:t>
+        </w:r>
+      </w:ins>
+    </w:p>
+    <w:p>
+      <w:pPr>
+        <w:pStyle w:val="CodeB"/>
+        <w:rPr/>
+      </w:pPr>
+      <w:ins w:id="466" w:author="Carol Nichols" w:date="2017-02-19T21:11:00Z">
+        <w:r>
+          <w:rPr/>
+          <w:t xml:space="preserve">            </w:t>
+        </w:r>
+      </w:ins>
+      <w:ins w:id="467" w:author="Carol Nichols" w:date="2017-02-19T21:11:00Z">
+        <w:r>
+          <w:rPr/>
+          <w:t>value: value,</w:t>
+        </w:r>
+      </w:ins>
+    </w:p>
+    <w:p>
+      <w:pPr>
+        <w:pStyle w:val="CodeB"/>
+        <w:rPr/>
+      </w:pPr>
+      <w:ins w:id="468" w:author="Carol Nichols" w:date="2017-02-19T21:11:00Z">
+        <w:r>
+          <w:rPr/>
+          <w:t xml:space="preserve">        </w:t>
+        </w:r>
+      </w:ins>
+      <w:ins w:id="469" w:author="Carol Nichols" w:date="2017-02-19T21:11:00Z">
+        <w:r>
+          <w:rPr/>
+          <w:t>}</w:t>
+        </w:r>
+      </w:ins>
+    </w:p>
+    <w:p>
+      <w:pPr>
+        <w:pStyle w:val="CodeB"/>
+        <w:rPr/>
+      </w:pPr>
+      <w:ins w:id="470" w:author="Carol Nichols" w:date="2017-02-19T21:11:00Z">
+        <w:r>
+          <w:rPr/>
+          <w:t xml:space="preserve">    </w:t>
+        </w:r>
+      </w:ins>
+      <w:ins w:id="471" w:author="Carol Nichols" w:date="2017-02-19T21:11:00Z">
+        <w:r>
+          <w:rPr/>
+          <w:t>}</w:t>
+        </w:r>
+      </w:ins>
+    </w:p>
+    <w:p>
+      <w:pPr>
+        <w:pStyle w:val="CodeB"/>
+        <w:rPr/>
+      </w:pPr>
+      <w:r>
+        <w:rPr/>
+      </w:r>
+    </w:p>
+    <w:p>
+      <w:pPr>
+        <w:pStyle w:val="CodeB"/>
+        <w:rPr/>
+      </w:pPr>
+      <w:ins w:id="472" w:author="Carol Nichols" w:date="2017-02-19T21:11:00Z">
+        <w:r>
+          <w:rPr/>
+          <w:t xml:space="preserve">    </w:t>
+        </w:r>
+      </w:ins>
+      <w:ins w:id="473" w:author="Carol Nichols" w:date="2017-02-19T21:11:00Z">
+        <w:r>
+          <w:rPr/>
+          <w:t>pub fn value(&amp;self) -&gt; u32 {</w:t>
+        </w:r>
+      </w:ins>
+    </w:p>
+    <w:p>
+      <w:pPr>
+        <w:pStyle w:val="CodeB"/>
+        <w:rPr/>
+      </w:pPr>
+      <w:ins w:id="474" w:author="Carol Nichols" w:date="2017-02-19T21:11:00Z">
+        <w:r>
+          <w:rPr/>
+          <w:t xml:space="preserve">        </w:t>
+        </w:r>
+      </w:ins>
+      <w:ins w:id="475" w:author="Carol Nichols" w:date="2017-02-19T21:11:00Z">
+        <w:r>
+          <w:rPr/>
+          <w:t>self.value</w:t>
+        </w:r>
+      </w:ins>
+    </w:p>
+    <w:p>
+      <w:pPr>
+        <w:pStyle w:val="CodeB"/>
+        <w:rPr/>
+      </w:pPr>
+      <w:ins w:id="476" w:author="Carol Nichols" w:date="2017-02-19T21:11:00Z">
+        <w:r>
+          <w:rPr/>
+          <w:t xml:space="preserve">    </w:t>
+        </w:r>
+      </w:ins>
+      <w:ins w:id="477" w:author="Carol Nichols" w:date="2017-02-19T21:11:00Z">
+        <w:r>
+          <w:rPr/>
+          <w:t>}</w:t>
+        </w:r>
+      </w:ins>
+    </w:p>
+    <w:p>
+      <w:pPr>
+        <w:pStyle w:val="CodeC"/>
+        <w:rPr/>
+      </w:pPr>
+      <w:ins w:id="478" w:author="Carol Nichols" w:date="2017-02-19T21:11:00Z">
+        <w:r>
+          <w:rPr/>
+          <w:t>}</w:t>
+        </w:r>
+      </w:ins>
+    </w:p>
+    <w:p>
+      <w:pPr>
+        <w:pStyle w:val="Caption1"/>
+        <w:jc w:val="left"/>
+        <w:rPr/>
+      </w:pPr>
+      <w:r>
+        <w:rPr/>
+        <w:t xml:space="preserve">Listing 9-8: A </w:t>
+      </w:r>
+      <w:r>
+        <w:rPr>
+          <w:rStyle w:val="Literal"/>
+        </w:rPr>
+        <w:t>Guess</w:t>
+      </w:r>
+      <w:r>
+        <w:rPr/>
+        <w:t xml:space="preserve"> type that will only continue with values between 1 and 100</w:t>
+      </w:r>
+      <w:del w:id="479" w:author="Carol Nichols" w:date="2017-02-19T21:11:00Z">
+        <w:r>
+          <w:rPr/>
+          <w:delText xml:space="preserve">   </w:delText>
+        </w:r>
+      </w:del>
+    </w:p>
+    <w:p>
+      <w:pPr>
+        <w:pStyle w:val="Body"/>
+        <w:jc w:val="left"/>
+        <w:rPr>
+          <w:rFonts w:eastAsia="Microsoft YaHei"/>
+        </w:rPr>
+      </w:pPr>
+      <w:r>
+        <w:rPr>
+          <w:rFonts w:eastAsia="Microsoft YaHei"/>
+        </w:rPr>
+        <w:t xml:space="preserve">First, we define a struct named </w:t>
+      </w:r>
+      <w:r>
+        <w:rPr>
+          <w:rStyle w:val="Literal"/>
+        </w:rPr>
+        <w:t>Guess</w:t>
+      </w:r>
+      <w:r>
+        <w:rPr>
+          <w:rFonts w:eastAsia="Microsoft YaHei"/>
+        </w:rPr>
+        <w:t xml:space="preserve"> that has a field named </w:t>
+      </w:r>
+      <w:r>
+        <w:rPr>
+          <w:rStyle w:val="Literal"/>
+          <w:rPrChange w:id="0" w:author="Carol Nichols" w:date="2017-02-19T21:12:00Z"/>
+        </w:rPr>
+        <w:t>value</w:t>
+      </w:r>
+      <w:r>
+        <w:rPr>
+          <w:rFonts w:eastAsia="Microsoft YaHei"/>
+        </w:rPr>
+        <w:t xml:space="preserve"> that holds a </w:t>
+      </w:r>
+      <w:r>
+        <w:rPr>
+          <w:rStyle w:val="Literal"/>
+          <w:rPrChange w:id="0" w:author="Carol Nichols" w:date="2017-02-19T21:12:00Z"/>
+        </w:rPr>
+        <w:t>u32</w:t>
+      </w:r>
+      <w:r>
+        <w:rPr>
+          <w:rFonts w:eastAsia="Microsoft YaHei"/>
+        </w:rPr>
+        <w:t>. This is where the number will be stored.</w:t>
+      </w:r>
+    </w:p>
+    <w:p>
+      <w:pPr>
+        <w:pStyle w:val="Body"/>
+        <w:jc w:val="left"/>
+        <w:rPr/>
+      </w:pPr>
+      <w:r>
+        <w:rPr>
+          <w:rFonts w:eastAsia="Microsoft YaHei"/>
+        </w:rPr>
+        <w:t xml:space="preserve">Then we implement an associated function named </w:t>
+      </w:r>
+      <w:r>
+        <w:rPr>
+          <w:rStyle w:val="Literal"/>
+          <w:rPrChange w:id="0" w:author="Carol Nichols" w:date="2017-02-19T21:12:00Z"/>
+        </w:rPr>
+        <w:t>new</w:t>
+      </w:r>
+      <w:r>
+        <w:rPr>
+          <w:rFonts w:eastAsia="Microsoft YaHei"/>
+        </w:rPr>
+        <w:t xml:space="preserve"> on </w:t>
+      </w:r>
+      <w:r>
+        <w:rPr>
+          <w:rStyle w:val="Literal"/>
+        </w:rPr>
+        <w:t>Guess</w:t>
+      </w:r>
+      <w:r>
+        <w:rPr>
+          <w:rFonts w:eastAsia="Microsoft YaHei"/>
+        </w:rPr>
+        <w:t xml:space="preserve"> that </w:t>
+      </w:r>
+      <w:del w:id="483" w:author="Carol Nichols" w:date="2017-02-20T11:01:00Z">
         <w:r>
           <w:rPr>
             <w:rFonts w:eastAsia="Microsoft YaHei"/>
           </w:rPr>
-          <w:t>validations everywhere</w:t>
-        </w:r>
-      </w:ins>
-      <w:r>
-        <w:rPr>
-          <w:rFonts w:eastAsia="Microsoft YaHei"/>
-        </w:rPr>
-        <w:t xml:space="preserve">. That way, it’s safe for functions to use the new type in their signatures and confidently use the values they receive. Listing 9-8 shows one way to define a </w:t>
-      </w:r>
-      <w:r>
-        <w:rPr>
-          <w:rStyle w:val="Literal"/>
-          <w:rPrChange w:id="0" w:author="Carol Nichols" w:date="2017-02-19T21:11:00Z"/>
-        </w:rPr>
-        <w:t>Guess</w:t>
-      </w:r>
-      <w:r>
-        <w:rPr>
-          <w:rFonts w:eastAsia="Microsoft YaHei"/>
-        </w:rPr>
-        <w:t xml:space="preserve"> type that will only create an instance of </w:t>
-      </w:r>
-      <w:r>
-        <w:rPr>
-          <w:rStyle w:val="Literal"/>
-          <w:rPrChange w:id="0" w:author="Carol Nichols" w:date="2017-02-19T21:11:00Z"/>
-        </w:rPr>
-        <w:t>Guess</w:t>
-      </w:r>
-      <w:r>
-        <w:rPr>
-          <w:rFonts w:eastAsia="Microsoft YaHei"/>
-        </w:rPr>
-        <w:t xml:space="preserve"> if the </w:t>
-      </w:r>
-      <w:r>
-        <w:rPr>
-          <w:rStyle w:val="Literal"/>
-          <w:rPrChange w:id="0" w:author="Carol Nichols" w:date="2017-02-19T21:11:00Z"/>
-        </w:rPr>
-        <w:t>new</w:t>
-      </w:r>
-      <w:r>
-        <w:rPr>
-          <w:rFonts w:eastAsia="Microsoft YaHei"/>
-        </w:rPr>
-        <w:t xml:space="preserve"> function receives a value between 1 and 100:</w:t>
-      </w:r>
-    </w:p>
-    <w:p>
-      <w:pPr>
-        <w:pStyle w:val="CodeA"/>
-        <w:rPr/>
-      </w:pPr>
-      <w:del w:id="434" w:author="Carol Nichols" w:date="2017-02-19T21:11:00Z">
-        <w:r>
-          <w:rPr/>
-          <w:delText xml:space="preserve">  </w:delText>
+          <w:delText>is a constructor</w:delText>
         </w:r>
       </w:del>
-      <w:del w:id="435" w:author="Carol Nichols" w:date="2017-02-19T21:11:00Z">
-        <w:r>
-          <w:rPr/>
-          <w:delText xml:space="preserve">rust struct Guess { value: u32, } impl Guess { pub fn new(value: u32) -&gt; Guess { if value &lt; 1 || value &gt; 100 { panic!("Guess value must be between 1 and 100, got {}.", value); } Guess { value: value, } } pub fn value(&amp;self) -&gt; u32 { self.value } }    </w:delText>
-        </w:r>
-      </w:del>
-      <w:ins w:id="436" w:author="Carol Nichols" w:date="2017-02-19T21:11:00Z">
-        <w:r>
-          <w:rPr/>
-          <w:t>struct Guess {</w:t>
-        </w:r>
-      </w:ins>
-    </w:p>
-    <w:p>
-      <w:pPr>
-        <w:pStyle w:val="CodeB"/>
-        <w:rPr/>
-      </w:pPr>
-      <w:ins w:id="437" w:author="Carol Nichols" w:date="2017-02-19T21:11:00Z">
-        <w:r>
-          <w:rPr/>
-          <w:t xml:space="preserve">    </w:t>
-        </w:r>
-      </w:ins>
-      <w:ins w:id="438" w:author="Carol Nichols" w:date="2017-02-19T21:11:00Z">
-        <w:r>
-          <w:rPr/>
-          <w:t>value: u32,</w:t>
-        </w:r>
-      </w:ins>
-    </w:p>
-    <w:p>
-      <w:pPr>
-        <w:pStyle w:val="CodeB"/>
-        <w:rPr/>
-      </w:pPr>
-      <w:ins w:id="439" w:author="Carol Nichols" w:date="2017-02-19T21:11:00Z">
-        <w:r>
-          <w:rPr/>
-          <w:t>}</w:t>
-        </w:r>
-      </w:ins>
-    </w:p>
-    <w:p>
-      <w:pPr>
-        <w:pStyle w:val="CodeB"/>
-        <w:rPr/>
-      </w:pPr>
-      <w:r>
-        <w:rPr/>
-      </w:r>
-    </w:p>
-    <w:p>
-      <w:pPr>
-        <w:pStyle w:val="CodeB"/>
-        <w:rPr/>
-      </w:pPr>
-      <w:ins w:id="440" w:author="Carol Nichols" w:date="2017-02-19T21:11:00Z">
-        <w:r>
-          <w:rPr/>
-          <w:t>impl Guess {</w:t>
-        </w:r>
-      </w:ins>
-    </w:p>
-    <w:p>
-      <w:pPr>
-        <w:pStyle w:val="CodeB"/>
-        <w:rPr/>
-      </w:pPr>
-      <w:ins w:id="441" w:author="Carol Nichols" w:date="2017-02-19T21:11:00Z">
-        <w:r>
-          <w:rPr/>
-          <w:t xml:space="preserve">    </w:t>
-        </w:r>
-      </w:ins>
-      <w:ins w:id="442" w:author="Carol Nichols" w:date="2017-02-19T21:11:00Z">
-        <w:r>
-          <w:rPr/>
-          <w:t>pub fn new(value: u32) -&gt; Guess {</w:t>
-        </w:r>
-      </w:ins>
-    </w:p>
-    <w:p>
-      <w:pPr>
-        <w:pStyle w:val="CodeB"/>
-        <w:rPr/>
-      </w:pPr>
-      <w:ins w:id="443" w:author="Carol Nichols" w:date="2017-02-19T21:11:00Z">
-        <w:r>
-          <w:rPr/>
-          <w:t xml:space="preserve">        </w:t>
-        </w:r>
-      </w:ins>
-      <w:ins w:id="444" w:author="Carol Nichols" w:date="2017-02-19T21:11:00Z">
-        <w:r>
-          <w:rPr/>
-          <w:t>if value &lt; 1 || value &gt; 100 {</w:t>
-        </w:r>
-      </w:ins>
-    </w:p>
-    <w:p>
-      <w:pPr>
-        <w:pStyle w:val="CodeB"/>
-        <w:rPr/>
-      </w:pPr>
-      <w:ins w:id="445" w:author="Carol Nichols" w:date="2017-02-19T21:11:00Z">
-        <w:r>
-          <w:rPr/>
-          <w:t xml:space="preserve">            </w:t>
-        </w:r>
-      </w:ins>
-      <w:ins w:id="446" w:author="Carol Nichols" w:date="2017-02-19T21:11:00Z">
-        <w:r>
-          <w:rPr/>
-          <w:t>panic!("Guess value must be between 1 and 100, got {}.", value);</w:t>
-        </w:r>
-      </w:ins>
-    </w:p>
-    <w:p>
-      <w:pPr>
-        <w:pStyle w:val="CodeB"/>
-        <w:rPr/>
-      </w:pPr>
-      <w:ins w:id="447" w:author="Carol Nichols" w:date="2017-02-19T21:11:00Z">
-        <w:r>
-          <w:rPr/>
-          <w:t xml:space="preserve">        </w:t>
-        </w:r>
-      </w:ins>
-      <w:ins w:id="448" w:author="Carol Nichols" w:date="2017-02-19T21:11:00Z">
-        <w:r>
-          <w:rPr/>
-          <w:t>}</w:t>
-        </w:r>
-      </w:ins>
-    </w:p>
-    <w:p>
-      <w:pPr>
-        <w:pStyle w:val="CodeB"/>
-        <w:rPr/>
-      </w:pPr>
-      <w:r>
-        <w:rPr/>
-      </w:r>
-    </w:p>
-    <w:p>
-      <w:pPr>
-        <w:pStyle w:val="CodeB"/>
-        <w:rPr/>
-      </w:pPr>
-      <w:ins w:id="449" w:author="Carol Nichols" w:date="2017-02-19T21:11:00Z">
-        <w:r>
-          <w:rPr/>
-          <w:t xml:space="preserve">        </w:t>
-        </w:r>
-      </w:ins>
-      <w:ins w:id="450" w:author="Carol Nichols" w:date="2017-02-19T21:11:00Z">
-        <w:r>
-          <w:rPr/>
-          <w:t>Guess {</w:t>
-        </w:r>
-      </w:ins>
-    </w:p>
-    <w:p>
-      <w:pPr>
-        <w:pStyle w:val="CodeB"/>
-        <w:rPr/>
-      </w:pPr>
-      <w:ins w:id="451" w:author="Carol Nichols" w:date="2017-02-19T21:11:00Z">
-        <w:r>
-          <w:rPr/>
-          <w:t xml:space="preserve">            </w:t>
-        </w:r>
-      </w:ins>
-      <w:ins w:id="452" w:author="Carol Nichols" w:date="2017-02-19T21:11:00Z">
-        <w:r>
-          <w:rPr/>
-          <w:t>value: value,</w:t>
-        </w:r>
-      </w:ins>
-    </w:p>
-    <w:p>
-      <w:pPr>
-        <w:pStyle w:val="CodeB"/>
-        <w:rPr/>
-      </w:pPr>
-      <w:ins w:id="453" w:author="Carol Nichols" w:date="2017-02-19T21:11:00Z">
-        <w:r>
-          <w:rPr/>
-          <w:t xml:space="preserve">        </w:t>
-        </w:r>
-      </w:ins>
-      <w:ins w:id="454" w:author="Carol Nichols" w:date="2017-02-19T21:11:00Z">
-        <w:r>
-          <w:rPr/>
-          <w:t>}</w:t>
-        </w:r>
-      </w:ins>
-    </w:p>
-    <w:p>
-      <w:pPr>
-        <w:pStyle w:val="CodeB"/>
-        <w:rPr/>
-      </w:pPr>
-      <w:ins w:id="455" w:author="Carol Nichols" w:date="2017-02-19T21:11:00Z">
-        <w:r>
-          <w:rPr/>
-          <w:t xml:space="preserve">    </w:t>
-        </w:r>
-      </w:ins>
-      <w:ins w:id="456" w:author="Carol Nichols" w:date="2017-02-19T21:11:00Z">
-        <w:r>
-          <w:rPr/>
-          <w:t>}</w:t>
-        </w:r>
-      </w:ins>
-    </w:p>
-    <w:p>
-      <w:pPr>
-        <w:pStyle w:val="CodeB"/>
-        <w:rPr/>
-      </w:pPr>
-      <w:r>
-        <w:rPr/>
-      </w:r>
-    </w:p>
-    <w:p>
-      <w:pPr>
-        <w:pStyle w:val="CodeB"/>
-        <w:rPr/>
-      </w:pPr>
-      <w:ins w:id="457" w:author="Carol Nichols" w:date="2017-02-19T21:11:00Z">
-        <w:r>
-          <w:rPr/>
-          <w:t xml:space="preserve">    </w:t>
-        </w:r>
-      </w:ins>
-      <w:ins w:id="458" w:author="Carol Nichols" w:date="2017-02-19T21:11:00Z">
-        <w:r>
-          <w:rPr/>
-          <w:t>pub fn value(&amp;self) -&gt; u32 {</w:t>
-        </w:r>
-      </w:ins>
-    </w:p>
-    <w:p>
-      <w:pPr>
-        <w:pStyle w:val="CodeB"/>
-        <w:rPr/>
-      </w:pPr>
-      <w:ins w:id="459" w:author="Carol Nichols" w:date="2017-02-19T21:11:00Z">
-        <w:r>
-          <w:rPr/>
-          <w:t xml:space="preserve">        </w:t>
-        </w:r>
-      </w:ins>
-      <w:ins w:id="460" w:author="Carol Nichols" w:date="2017-02-19T21:11:00Z">
-        <w:r>
-          <w:rPr/>
-          <w:t>self.value</w:t>
-        </w:r>
-      </w:ins>
-    </w:p>
-    <w:p>
-      <w:pPr>
-        <w:pStyle w:val="CodeB"/>
-        <w:rPr/>
-      </w:pPr>
-      <w:ins w:id="461" w:author="Carol Nichols" w:date="2017-02-19T21:11:00Z">
-        <w:r>
-          <w:rPr/>
-          <w:t xml:space="preserve">    </w:t>
-        </w:r>
-      </w:ins>
-      <w:ins w:id="462" w:author="Carol Nichols" w:date="2017-02-19T21:11:00Z">
-        <w:r>
-          <w:rPr/>
-          <w:t>}</w:t>
-        </w:r>
-      </w:ins>
-    </w:p>
-    <w:p>
-      <w:pPr>
-        <w:pStyle w:val="CodeC"/>
-        <w:rPr/>
-      </w:pPr>
-      <w:ins w:id="463" w:author="Carol Nichols" w:date="2017-02-19T21:11:00Z">
-        <w:r>
-          <w:rPr/>
-          <w:t>}</w:t>
-        </w:r>
-      </w:ins>
-    </w:p>
-    <w:p>
-      <w:pPr>
-        <w:pStyle w:val="Caption1"/>
-        <w:jc w:val="left"/>
-        <w:rPr/>
-      </w:pPr>
-      <w:r>
-        <w:rPr/>
-        <w:t xml:space="preserve">Listing 9-8: A </w:t>
-      </w:r>
-      <w:r>
-        <w:rPr>
-          <w:rStyle w:val="Literal"/>
-        </w:rPr>
-        <w:t>Guess</w:t>
-      </w:r>
-      <w:r>
-        <w:rPr/>
-        <w:t xml:space="preserve"> type that will only continue with values between 1 and 100</w:t>
-      </w:r>
-      <w:del w:id="464" w:author="Carol Nichols" w:date="2017-02-19T21:11:00Z">
-        <w:r>
-          <w:rPr/>
-          <w:delText xml:space="preserve">   </w:delText>
-        </w:r>
-      </w:del>
-    </w:p>
-    <w:p>
-      <w:pPr>
-        <w:pStyle w:val="Body"/>
-        <w:jc w:val="left"/>
-        <w:rPr>
-          <w:rFonts w:eastAsia="Microsoft YaHei"/>
-        </w:rPr>
-      </w:pPr>
-      <w:r>
-        <w:rPr>
-          <w:rFonts w:eastAsia="Microsoft YaHei"/>
-        </w:rPr>
-        <w:t xml:space="preserve">First, we define a struct named </w:t>
-      </w:r>
-      <w:r>
-        <w:rPr>
-          <w:rStyle w:val="Literal"/>
-        </w:rPr>
-        <w:t>Guess</w:t>
-      </w:r>
-      <w:r>
-        <w:rPr>
-          <w:rFonts w:eastAsia="Microsoft YaHei"/>
-        </w:rPr>
-        <w:t xml:space="preserve"> that has a field named </w:t>
-      </w:r>
-      <w:r>
-        <w:rPr>
-          <w:rStyle w:val="Literal"/>
-          <w:rPrChange w:id="0" w:author="Carol Nichols" w:date="2017-02-19T21:12:00Z"/>
-        </w:rPr>
-        <w:t>value</w:t>
-      </w:r>
-      <w:r>
-        <w:rPr>
-          <w:rFonts w:eastAsia="Microsoft YaHei"/>
-        </w:rPr>
-        <w:t xml:space="preserve"> that holds a </w:t>
-      </w:r>
-      <w:r>
-        <w:rPr>
-          <w:rStyle w:val="Literal"/>
-          <w:rPrChange w:id="0" w:author="Carol Nichols" w:date="2017-02-19T21:12:00Z"/>
-        </w:rPr>
-        <w:t>u32</w:t>
-      </w:r>
-      <w:r>
-        <w:rPr>
-          <w:rFonts w:eastAsia="Microsoft YaHei"/>
-        </w:rPr>
-        <w:t>. This is where the number will be stored.</w:t>
-      </w:r>
-    </w:p>
-    <w:p>
-      <w:pPr>
-        <w:pStyle w:val="Body"/>
-        <w:jc w:val="left"/>
-        <w:rPr/>
-      </w:pPr>
-      <w:r>
-        <w:rPr>
-          <w:rFonts w:eastAsia="Microsoft YaHei"/>
-        </w:rPr>
-        <w:t xml:space="preserve">Then we implement an associated function named </w:t>
-      </w:r>
-      <w:r>
-        <w:rPr>
-          <w:rStyle w:val="Literal"/>
-          <w:rPrChange w:id="0" w:author="Carol Nichols" w:date="2017-02-19T21:12:00Z"/>
-        </w:rPr>
-        <w:t>new</w:t>
-      </w:r>
-      <w:r>
-        <w:rPr>
-          <w:rFonts w:eastAsia="Microsoft YaHei"/>
-        </w:rPr>
-        <w:t xml:space="preserve"> on </w:t>
-      </w:r>
-      <w:r>
-        <w:rPr>
-          <w:rStyle w:val="Literal"/>
-        </w:rPr>
-        <w:t>Guess</w:t>
-      </w:r>
-      <w:r>
-        <w:rPr>
-          <w:rFonts w:eastAsia="Microsoft YaHei"/>
-        </w:rPr>
-        <w:t xml:space="preserve"> that </w:t>
-      </w:r>
-      <w:del w:id="468" w:author="Carol Nichols" w:date="2017-02-20T11:01:00Z">
-        <w:r>
-          <w:rPr>
-            <w:rFonts w:eastAsia="Microsoft YaHei"/>
-          </w:rPr>
-          <w:delText>i</w:delText>
-        </w:r>
-      </w:del>
-      <w:del w:id="469" w:author="Carol Nichols" w:date="2017-02-20T11:01:00Z">
-        <w:r>
-          <w:rPr>
-            <w:rFonts w:eastAsia="Microsoft YaHei"/>
-          </w:rPr>
-          <w:delText>s a constructor</w:delText>
-        </w:r>
-      </w:del>
-      <w:ins w:id="470" w:author="Carol Nichols" w:date="2017-02-20T11:01:00Z">
+      <w:ins w:id="484" w:author="Carol Nichols" w:date="2017-02-20T11:01:00Z">
         <w:r>
           <w:rPr>
             <w:rFonts w:eastAsia="Microsoft YaHei"/>
@@ -10750,7 +10846,7 @@
         </w:rPr>
         <w:t xml:space="preserve"> function </w:t>
       </w:r>
-      <w:del w:id="472" w:author="Carol Nichols" w:date="2017-02-19T17:00:00Z">
+      <w:del w:id="486" w:author="Carol Nichols" w:date="2017-02-19T17:00:00Z">
         <w:r>
           <w:rPr>
             <w:rFonts w:eastAsia="Microsoft YaHei"/>
@@ -10758,7 +10854,7 @@
           <w:delText>takes</w:delText>
         </w:r>
       </w:del>
-      <w:ins w:id="473" w:author="Carol Nichols" w:date="2017-02-19T17:00:00Z">
+      <w:ins w:id="487" w:author="Carol Nichols" w:date="2017-02-19T17:00:00Z">
         <w:r>
           <w:rPr>
             <w:rFonts w:eastAsia="Microsoft YaHei"/>
@@ -10772,7 +10868,7 @@
         </w:rPr>
         <w:t xml:space="preserve"> one </w:t>
       </w:r>
-      <w:del w:id="474" w:author="Carol Nichols" w:date="2017-02-19T17:02:00Z">
+      <w:del w:id="488" w:author="Carol Nichols" w:date="2017-02-19T17:02:00Z">
         <w:r>
           <w:rPr>
             <w:rFonts w:eastAsia="Microsoft YaHei"/>
@@ -10780,7 +10876,7 @@
           <w:delText>argument</w:delText>
         </w:r>
       </w:del>
-      <w:ins w:id="475" w:author="Carol Nichols" w:date="2017-02-19T17:02:00Z">
+      <w:ins w:id="489" w:author="Carol Nichols" w:date="2017-02-19T17:02:00Z">
         <w:r>
           <w:rPr>
             <w:rFonts w:eastAsia="Microsoft YaHei"/>
@@ -10820,7 +10916,7 @@
         </w:rPr>
         <w:t xml:space="preserve"> and </w:t>
       </w:r>
-      <w:ins w:id="478" w:author="Carol Nichols" w:date="2017-02-19T17:08:00Z">
+      <w:ins w:id="492" w:author="Carol Nichols" w:date="2017-02-19T17:08:00Z">
         <w:r>
           <w:rPr>
             <w:rFonts w:eastAsia="Microsoft YaHei"/>
@@ -10834,7 +10930,7 @@
         </w:rPr>
         <w:t>return</w:t>
       </w:r>
-      <w:del w:id="479" w:author="Carol Nichols" w:date="2017-02-19T17:08:00Z">
+      <w:del w:id="493" w:author="Carol Nichols" w:date="2017-02-19T17:08:00Z">
         <w:r>
           <w:rPr>
             <w:rFonts w:eastAsia="Microsoft YaHei"/>
@@ -10873,7 +10969,7 @@
         </w:rPr>
         <w:t xml:space="preserve"> function tests</w:t>
       </w:r>
-      <w:del w:id="481" w:author="Carol Nichols" w:date="2017-02-19T21:13:00Z">
+      <w:del w:id="495" w:author="Carol Nichols" w:date="2017-02-19T21:13:00Z">
         <w:r>
           <w:rPr>
             <w:rFonts w:eastAsia="Microsoft YaHei"/>
@@ -10894,7 +10990,7 @@
         </w:rPr>
         <w:t>value</w:t>
       </w:r>
-      <w:del w:id="483" w:author="Carol Nichols" w:date="2017-02-19T21:13:00Z">
+      <w:del w:id="497" w:author="Carol Nichols" w:date="2017-02-19T21:13:00Z">
         <w:r>
           <w:rPr>
             <w:rStyle w:val="Literal"/>
@@ -11046,7 +11142,7 @@
         </w:rPr>
         <w:t xml:space="preserve"> </w:t>
       </w:r>
-      <w:del w:id="489" w:author="Carol Nichols" w:date="2017-02-19T17:12:00Z">
+      <w:del w:id="503" w:author="Carol Nichols" w:date="2017-02-19T17:12:00Z">
         <w:r>
           <w:rPr>
             <w:rFonts w:eastAsia="Microsoft YaHei"/>
@@ -11054,7 +11150,7 @@
           <w:delText>argument</w:delText>
         </w:r>
       </w:del>
-      <w:ins w:id="490" w:author="Carol Nichols" w:date="2017-02-19T17:12:00Z">
+      <w:ins w:id="504" w:author="Carol Nichols" w:date="2017-02-19T17:12:00Z">
         <w:r>
           <w:rPr>
             <w:rFonts w:eastAsia="Microsoft YaHei"/>
@@ -11062,7 +11158,7 @@
           <w:t>parameter</w:t>
         </w:r>
       </w:ins>
-      <w:del w:id="491" w:author="Carol Nichols" w:date="2017-02-19T21:14:00Z">
+      <w:del w:id="505" w:author="Carol Nichols" w:date="2017-02-19T21:14:00Z">
         <w:r>
           <w:rPr>
             <w:rFonts w:eastAsia="Microsoft YaHei"/>
@@ -11146,7 +11242,7 @@
         </w:rPr>
         <w:t xml:space="preserve">, doesn’t </w:t>
       </w:r>
-      <w:del w:id="494" w:author="Carol Nichols" w:date="2017-02-19T17:12:00Z">
+      <w:del w:id="508" w:author="Carol Nichols" w:date="2017-02-19T17:12:00Z">
         <w:r>
           <w:rPr>
             <w:rFonts w:eastAsia="Microsoft YaHei"/>
@@ -11154,7 +11250,7 @@
           <w:delText>take</w:delText>
         </w:r>
       </w:del>
-      <w:ins w:id="495" w:author="Carol Nichols" w:date="2017-02-19T17:12:00Z">
+      <w:ins w:id="509" w:author="Carol Nichols" w:date="2017-02-19T17:12:00Z">
         <w:r>
           <w:rPr>
             <w:rFonts w:eastAsia="Microsoft YaHei"/>
@@ -11168,7 +11264,7 @@
         </w:rPr>
         <w:t xml:space="preserve"> any other </w:t>
       </w:r>
-      <w:del w:id="496" w:author="Carol Nichols" w:date="2017-02-19T17:13:00Z">
+      <w:del w:id="510" w:author="Carol Nichols" w:date="2017-02-19T17:13:00Z">
         <w:r>
           <w:rPr>
             <w:rFonts w:eastAsia="Microsoft YaHei"/>
@@ -11176,7 +11272,7 @@
           <w:delText>arguments</w:delText>
         </w:r>
       </w:del>
-      <w:ins w:id="497" w:author="Carol Nichols" w:date="2017-02-19T17:13:00Z">
+      <w:ins w:id="511" w:author="Carol Nichols" w:date="2017-02-19T17:13:00Z">
         <w:r>
           <w:rPr>
             <w:rFonts w:eastAsia="Microsoft YaHei"/>
@@ -11300,24 +11396,15 @@
         </w:rPr>
         <w:t>Guess::new</w:t>
       </w:r>
-      <w:del w:id="504" w:author="Carol Nichols" w:date="2017-02-20T11:01:00Z">
+      <w:del w:id="518" w:author="Carol Nichols" w:date="2017-02-20T11:01:00Z">
         <w:r>
           <w:rPr>
             <w:rStyle w:val="Literal"/>
             <w:rFonts w:eastAsia="Microsoft YaHei"/>
           </w:rPr>
-          <w:delText xml:space="preserve"> </w:delText>
+          <w:delText xml:space="preserve"> constructor</w:delText>
         </w:r>
       </w:del>
-      <w:del w:id="505" w:author="Carol Nichols" w:date="2017-02-20T11:01:00Z">
-        <w:r>
-          <w:rPr>
-            <w:rStyle w:val="Literal"/>
-            <w:rFonts w:eastAsia="Microsoft YaHei"/>
-          </w:rPr>
-          <w:delText>constructor</w:delText>
-        </w:r>
-      </w:del>
       <w:r>
         <w:rPr>
           <w:rFonts w:eastAsia="Microsoft YaHei"/>
@@ -11361,7 +11448,7 @@
         </w:rPr>
         <w:t xml:space="preserve"> that hasn’t been checked by the conditions in the </w:t>
       </w:r>
-      <w:del w:id="507" w:author="Carol Nichols" w:date="2017-02-20T11:02:00Z">
+      <w:del w:id="520" w:author="Carol Nichols" w:date="2017-02-20T11:02:00Z">
         <w:r>
           <w:rPr>
             <w:rFonts w:eastAsia="Microsoft YaHei"/>
@@ -11369,7 +11456,7 @@
           <w:delText>constructor</w:delText>
         </w:r>
       </w:del>
-      <w:ins w:id="508" w:author="Carol Nichols" w:date="2017-02-20T11:02:00Z">
+      <w:ins w:id="521" w:author="Carol Nichols" w:date="2017-02-20T11:02:00Z">
         <w:r>
           <w:rPr>
             <w:rStyle w:val="Literal"/>
@@ -11378,7 +11465,7 @@
           <w:t>Guess::new</w:t>
         </w:r>
       </w:ins>
-      <w:ins w:id="509" w:author="Carol Nichols" w:date="2017-02-20T11:02:00Z">
+      <w:ins w:id="522" w:author="Carol Nichols" w:date="2017-02-20T11:02:00Z">
         <w:r>
           <w:rPr>
             <w:rFonts w:eastAsia="Microsoft YaHei"/>
@@ -11405,7 +11492,7 @@
         </w:rPr>
         <w:t xml:space="preserve">A function that </w:t>
       </w:r>
-      <w:del w:id="510" w:author="Carol Nichols" w:date="2017-02-19T17:13:00Z">
+      <w:del w:id="523" w:author="Carol Nichols" w:date="2017-02-19T17:13:00Z">
         <w:r>
           <w:rPr>
             <w:rFonts w:eastAsia="Microsoft YaHei"/>
@@ -11413,7 +11500,7 @@
           <w:delText>takes as an argument</w:delText>
         </w:r>
       </w:del>
-      <w:ins w:id="511" w:author="Carol Nichols" w:date="2017-02-19T17:13:00Z">
+      <w:ins w:id="524" w:author="Carol Nichols" w:date="2017-02-19T17:13:00Z">
         <w:r>
           <w:rPr>
             <w:rFonts w:eastAsia="Microsoft YaHei"/>
@@ -11427,7 +11514,7 @@
         </w:rPr>
         <w:t xml:space="preserve"> or returns only numbers between 1 and 100 could then declare in its signature that it takes</w:t>
       </w:r>
-      <w:ins w:id="512" w:author="Carol Nichols" w:date="2017-02-19T17:13:00Z">
+      <w:ins w:id="525" w:author="Carol Nichols" w:date="2017-02-19T17:13:00Z">
         <w:r>
           <w:rPr>
             <w:rFonts w:eastAsia="Microsoft YaHei"/>
@@ -11477,9 +11564,9 @@
           <w:szCs w:val="36"/>
         </w:rPr>
       </w:pPr>
-      <w:bookmarkStart w:id="42" w:name="_Toc474426193"/>
+      <w:bookmarkStart w:id="42" w:name="__RefHeading___Toc9565_1341122361"/>
       <w:bookmarkStart w:id="43" w:name="summary"/>
-      <w:bookmarkStart w:id="44" w:name="__RefHeading___Toc9565_1341122361"/>
+      <w:bookmarkStart w:id="44" w:name="_Toc474426193"/>
       <w:bookmarkEnd w:id="42"/>
       <w:bookmarkEnd w:id="43"/>
       <w:bookmarkEnd w:id="44"/>

</xml_diff>